<commit_message>
Update description of coursework v0.2
</commit_message>
<xml_diff>
--- a/Курсовая работа.docx
+++ b/Курсовая работа.docx
@@ -1666,7 +1666,28 @@
           <w:snapToGrid w:val="0"/>
           <w:lang w:eastAsia="ru-RU"/>
         </w:rPr>
-        <w:t>В настоящее время компьютерная графика, а именно методы рендеринга изображений развиваются очень быстро. Рендеринг</w:t>
+        <w:t>В настоящее время компьютерная графика, а именно методы рендеринга изображений</w:t>
+      </w:r>
+      <w:r>
+        <w:rPr>
+          <w:snapToGrid w:val="0"/>
+          <w:lang w:eastAsia="ru-RU"/>
+        </w:rPr>
+        <w:t xml:space="preserve"> </w:t>
+      </w:r>
+      <w:r>
+        <w:rPr>
+          <w:snapToGrid w:val="0"/>
+          <w:lang w:eastAsia="ru-RU"/>
+        </w:rPr>
+        <w:t>используются практически повсеместно</w:t>
+      </w:r>
+      <w:r>
+        <w:rPr>
+          <w:snapToGrid w:val="0"/>
+          <w:lang w:eastAsia="ru-RU"/>
+        </w:rPr>
+        <w:t>. Рендеринг</w:t>
       </w:r>
       <w:r>
         <w:rPr>
@@ -1708,7 +1729,133 @@
           <w:snapToGrid w:val="0"/>
           <w:lang w:eastAsia="ru-RU"/>
         </w:rPr>
-        <w:t>используется в киноиндустрии при создании визуальных эффектов</w:t>
+        <w:t>используется</w:t>
+      </w:r>
+      <w:r>
+        <w:rPr>
+          <w:snapToGrid w:val="0"/>
+          <w:lang w:eastAsia="ru-RU"/>
+        </w:rPr>
+        <w:t xml:space="preserve"> для создани</w:t>
+      </w:r>
+      <w:r>
+        <w:rPr>
+          <w:snapToGrid w:val="0"/>
+          <w:lang w:eastAsia="ru-RU"/>
+        </w:rPr>
+        <w:t>я</w:t>
+      </w:r>
+      <w:r>
+        <w:rPr>
+          <w:snapToGrid w:val="0"/>
+          <w:lang w:eastAsia="ru-RU"/>
+        </w:rPr>
+        <w:t xml:space="preserve"> </w:t>
+      </w:r>
+      <w:r>
+        <w:rPr>
+          <w:snapToGrid w:val="0"/>
+          <w:lang w:val="en-US" w:eastAsia="ru-RU"/>
+        </w:rPr>
+        <w:t>CG</w:t>
+      </w:r>
+      <w:r>
+        <w:rPr>
+          <w:snapToGrid w:val="0"/>
+          <w:lang w:val="en-US" w:eastAsia="ru-RU"/>
+        </w:rPr>
+        <w:t>I</w:t>
+      </w:r>
+      <w:r>
+        <w:rPr>
+          <w:snapToGrid w:val="0"/>
+          <w:lang w:eastAsia="ru-RU"/>
+        </w:rPr>
+        <w:t>-изображений (</w:t>
+      </w:r>
+      <w:r>
+        <w:rPr>
+          <w:snapToGrid w:val="0"/>
+          <w:lang w:val="en-US" w:eastAsia="ru-RU"/>
+        </w:rPr>
+        <w:t>computer</w:t>
+      </w:r>
+      <w:r>
+        <w:rPr>
+          <w:snapToGrid w:val="0"/>
+          <w:lang w:eastAsia="ru-RU"/>
+        </w:rPr>
+        <w:t>-</w:t>
+      </w:r>
+      <w:r>
+        <w:rPr>
+          <w:snapToGrid w:val="0"/>
+          <w:lang w:val="en-US" w:eastAsia="ru-RU"/>
+        </w:rPr>
+        <w:t>generated</w:t>
+      </w:r>
+      <w:r>
+        <w:rPr>
+          <w:snapToGrid w:val="0"/>
+          <w:lang w:eastAsia="ru-RU"/>
+        </w:rPr>
+        <w:t xml:space="preserve"> </w:t>
+      </w:r>
+      <w:r>
+        <w:rPr>
+          <w:snapToGrid w:val="0"/>
+          <w:lang w:val="en-US" w:eastAsia="ru-RU"/>
+        </w:rPr>
+        <w:t>imagery</w:t>
+      </w:r>
+      <w:r>
+        <w:rPr>
+          <w:snapToGrid w:val="0"/>
+          <w:lang w:eastAsia="ru-RU"/>
+        </w:rPr>
+        <w:t>)</w:t>
+      </w:r>
+      <w:r>
+        <w:rPr>
+          <w:snapToGrid w:val="0"/>
+          <w:lang w:eastAsia="ru-RU"/>
+        </w:rPr>
+        <w:t>,</w:t>
+      </w:r>
+      <w:r>
+        <w:rPr>
+          <w:snapToGrid w:val="0"/>
+          <w:lang w:eastAsia="ru-RU"/>
+        </w:rPr>
+        <w:t xml:space="preserve"> в киноиндустрии </w:t>
+      </w:r>
+      <w:r>
+        <w:rPr>
+          <w:snapToGrid w:val="0"/>
+          <w:lang w:eastAsia="ru-RU"/>
+        </w:rPr>
+        <w:t>для</w:t>
+      </w:r>
+      <w:r>
+        <w:rPr>
+          <w:snapToGrid w:val="0"/>
+          <w:lang w:eastAsia="ru-RU"/>
+        </w:rPr>
+        <w:t xml:space="preserve"> создани</w:t>
+      </w:r>
+      <w:r>
+        <w:rPr>
+          <w:snapToGrid w:val="0"/>
+          <w:lang w:eastAsia="ru-RU"/>
+        </w:rPr>
+        <w:t>я</w:t>
+      </w:r>
+      <w:r>
+        <w:rPr>
+          <w:snapToGrid w:val="0"/>
+          <w:lang w:eastAsia="ru-RU"/>
+        </w:rPr>
+        <w:t xml:space="preserve"> визуальных эффектов</w:t>
       </w:r>
       <w:r>
         <w:rPr>
@@ -1736,7 +1883,7 @@
           <w:snapToGrid w:val="0"/>
           <w:lang w:eastAsia="ru-RU"/>
         </w:rPr>
-        <w:t xml:space="preserve"> в фильмах, в разработке компьютерных игр</w:t>
+        <w:t>, в разработке компьютерных игр</w:t>
       </w:r>
       <w:r>
         <w:rPr>
@@ -1781,14 +1928,6 @@
           <w:lang w:eastAsia="ru-RU"/>
         </w:rPr>
       </w:pPr>
-    </w:p>
-    <w:p>
-      <w:pPr>
-        <w:rPr>
-          <w:snapToGrid w:val="0"/>
-          <w:lang w:eastAsia="ru-RU"/>
-        </w:rPr>
-      </w:pPr>
       <w:r>
         <w:rPr>
           <w:snapToGrid w:val="0"/>
@@ -1804,14 +1943,6 @@
           <w:lang w:eastAsia="ru-RU"/>
         </w:rPr>
       </w:pPr>
-    </w:p>
-    <w:p>
-      <w:pPr>
-        <w:rPr>
-          <w:snapToGrid w:val="0"/>
-          <w:lang w:eastAsia="ru-RU"/>
-        </w:rPr>
-      </w:pPr>
       <w:r>
         <w:rPr>
           <w:snapToGrid w:val="0"/>
@@ -1831,7 +1962,21 @@
           <w:snapToGrid w:val="0"/>
           <w:lang w:eastAsia="ru-RU"/>
         </w:rPr>
-        <w:t>Растеризация) – это процесс перевода изображения, описанного в векторном формате, в растровое изображение. По сравнению с другими техниками рендеринга является одной из наиболее быстрых, из-за чего используется в большом количестве 3</w:t>
+        <w:t>Растеризация) – это процесс</w:t>
+      </w:r>
+      <w:r>
+        <w:rPr>
+          <w:snapToGrid w:val="0"/>
+          <w:lang w:eastAsia="ru-RU"/>
+        </w:rPr>
+        <w:t xml:space="preserve"> </w:t>
+      </w:r>
+      <w:r>
+        <w:rPr>
+          <w:snapToGrid w:val="0"/>
+          <w:lang w:eastAsia="ru-RU"/>
+        </w:rPr>
+        <w:t>перевода изображения, описанного в векторном формате, в растровое изображение. По сравнению с другими техниками рендеринга является одной из наиболее быстрых, из-за чего используется в большом количестве 3</w:t>
       </w:r>
       <w:r>
         <w:rPr>
@@ -1847,6 +1992,20 @@
         </w:rPr>
         <w:t xml:space="preserve"> движков, отрисовывающих изображение в реальном времени.</w:t>
       </w:r>
+      <w:r>
+        <w:rPr>
+          <w:snapToGrid w:val="0"/>
+          <w:lang w:eastAsia="ru-RU"/>
+        </w:rPr>
+        <w:t xml:space="preserve"> </w:t>
+      </w:r>
+      <w:r>
+        <w:rPr>
+          <w:snapToGrid w:val="0"/>
+          <w:lang w:eastAsia="ru-RU"/>
+        </w:rPr>
+        <w:t>Однако, минусом данной техники является возможность показать очень малое число оптических эффектов.</w:t>
+      </w:r>
     </w:p>
     <w:p>
       <w:pPr>
@@ -1881,7 +2040,70 @@
           <w:snapToGrid w:val="0"/>
           <w:lang w:eastAsia="ru-RU"/>
         </w:rPr>
-        <w:t xml:space="preserve"> (Трассировка лучей) – этот метод способен симулировать </w:t>
+        <w:t xml:space="preserve"> (Трассировка лучей) – </w:t>
+      </w:r>
+      <w:r>
+        <w:rPr>
+          <w:snapToGrid w:val="0"/>
+          <w:lang w:eastAsia="ru-RU"/>
+        </w:rPr>
+        <w:t>это метод</w:t>
+      </w:r>
+      <w:r>
+        <w:rPr>
+          <w:snapToGrid w:val="0"/>
+          <w:lang w:eastAsia="ru-RU"/>
+        </w:rPr>
+        <w:t xml:space="preserve"> </w:t>
+      </w:r>
+      <w:r>
+        <w:rPr>
+          <w:snapToGrid w:val="0"/>
+          <w:lang w:eastAsia="ru-RU"/>
+        </w:rPr>
+        <w:t>запуска «лучей» из камеры в каждый пиксель изображения</w:t>
+      </w:r>
+      <w:r>
+        <w:rPr>
+          <w:snapToGrid w:val="0"/>
+          <w:lang w:eastAsia="ru-RU"/>
+        </w:rPr>
+        <w:t>, которые по мере своего движения (отражения и преломления) собирают цвет данного пикселя.</w:t>
+      </w:r>
+      <w:r>
+        <w:rPr>
+          <w:snapToGrid w:val="0"/>
+          <w:lang w:eastAsia="ru-RU"/>
+        </w:rPr>
+        <w:t xml:space="preserve"> </w:t>
+      </w:r>
+      <w:r>
+        <w:rPr>
+          <w:snapToGrid w:val="0"/>
+          <w:lang w:val="en-US" w:eastAsia="ru-RU"/>
+        </w:rPr>
+        <w:t>Ray</w:t>
+      </w:r>
+      <w:r>
+        <w:rPr>
+          <w:snapToGrid w:val="0"/>
+          <w:lang w:eastAsia="ru-RU"/>
+        </w:rPr>
+        <w:t xml:space="preserve"> </w:t>
+      </w:r>
+      <w:r>
+        <w:rPr>
+          <w:snapToGrid w:val="0"/>
+          <w:lang w:val="en-US" w:eastAsia="ru-RU"/>
+        </w:rPr>
+        <w:t>tracing</w:t>
+      </w:r>
+      <w:r>
+        <w:rPr>
+          <w:snapToGrid w:val="0"/>
+          <w:lang w:eastAsia="ru-RU"/>
+        </w:rPr>
+        <w:t xml:space="preserve"> способен симулировать </w:t>
       </w:r>
       <w:r>
         <w:rPr>
@@ -1945,30 +2167,169 @@
           <w:snapToGrid w:val="0"/>
           <w:lang w:eastAsia="ru-RU"/>
         </w:rPr>
-        <w:t>то метод, наиболее близкий к реальности по поведению глобального освещения. Алгоритм высчитывает освещенность в точке, исходя из освещения от каждого источника света. Если метод используется вместе с физически корректными материалами и объектами, то в результате получаются изображения, неотличимые от фотографий.</w:t>
-      </w:r>
-    </w:p>
-    <w:p>
-      <w:pPr>
-        <w:rPr>
-          <w:snapToGrid w:val="0"/>
-          <w:lang w:eastAsia="ru-RU"/>
-        </w:rPr>
-      </w:pPr>
-    </w:p>
-    <w:p>
-      <w:pPr>
-        <w:rPr>
-          <w:snapToGrid w:val="0"/>
-          <w:lang w:eastAsia="ru-RU"/>
-        </w:rPr>
-      </w:pPr>
+        <w:t>то</w:t>
+      </w:r>
+      <w:r>
+        <w:rPr>
+          <w:snapToGrid w:val="0"/>
+          <w:lang w:eastAsia="ru-RU"/>
+        </w:rPr>
+        <w:t>т</w:t>
+      </w:r>
+      <w:r>
+        <w:rPr>
+          <w:snapToGrid w:val="0"/>
+          <w:lang w:eastAsia="ru-RU"/>
+        </w:rPr>
+        <w:t xml:space="preserve"> метод</w:t>
+      </w:r>
+      <w:r>
+        <w:rPr>
+          <w:snapToGrid w:val="0"/>
+          <w:lang w:eastAsia="ru-RU"/>
+        </w:rPr>
+        <w:t xml:space="preserve"> похож на </w:t>
+      </w:r>
+      <w:r>
+        <w:rPr>
+          <w:snapToGrid w:val="0"/>
+          <w:lang w:val="en-US" w:eastAsia="ru-RU"/>
+        </w:rPr>
+        <w:t>Ray</w:t>
+      </w:r>
+      <w:r>
+        <w:rPr>
+          <w:snapToGrid w:val="0"/>
+          <w:lang w:eastAsia="ru-RU"/>
+        </w:rPr>
+        <w:t xml:space="preserve"> </w:t>
+      </w:r>
+      <w:r>
+        <w:rPr>
+          <w:snapToGrid w:val="0"/>
+          <w:lang w:val="en-US" w:eastAsia="ru-RU"/>
+        </w:rPr>
+        <w:t>tracing</w:t>
+      </w:r>
+      <w:r>
+        <w:rPr>
+          <w:snapToGrid w:val="0"/>
+          <w:lang w:eastAsia="ru-RU"/>
+        </w:rPr>
+        <w:t>,</w:t>
+      </w:r>
+      <w:r>
+        <w:rPr>
+          <w:snapToGrid w:val="0"/>
+          <w:lang w:eastAsia="ru-RU"/>
+        </w:rPr>
+        <w:t xml:space="preserve"> однако он запускает большее число лучей через каждый пиксель, используя</w:t>
+      </w:r>
+      <w:r>
+        <w:rPr>
+          <w:snapToGrid w:val="0"/>
+          <w:lang w:eastAsia="ru-RU"/>
+        </w:rPr>
+        <w:t xml:space="preserve"> при этом</w:t>
+      </w:r>
+      <w:r>
+        <w:rPr>
+          <w:snapToGrid w:val="0"/>
+          <w:lang w:eastAsia="ru-RU"/>
+        </w:rPr>
+        <w:t xml:space="preserve"> методы Монте Карло, а также собирает информацию от всех источников света, которые освещают данный пиксель. Поэтому </w:t>
+      </w:r>
+      <w:r>
+        <w:rPr>
+          <w:snapToGrid w:val="0"/>
+          <w:lang w:val="en-US" w:eastAsia="ru-RU"/>
+        </w:rPr>
+        <w:t>path</w:t>
+      </w:r>
+      <w:r>
+        <w:rPr>
+          <w:snapToGrid w:val="0"/>
+          <w:lang w:eastAsia="ru-RU"/>
+        </w:rPr>
+        <w:t xml:space="preserve"> </w:t>
+      </w:r>
+      <w:r>
+        <w:rPr>
+          <w:snapToGrid w:val="0"/>
+          <w:lang w:val="en-US" w:eastAsia="ru-RU"/>
+        </w:rPr>
+        <w:t>tracing</w:t>
+      </w:r>
+      <w:r>
+        <w:rPr>
+          <w:snapToGrid w:val="0"/>
+          <w:lang w:eastAsia="ru-RU"/>
+        </w:rPr>
+        <w:t xml:space="preserve"> </w:t>
+      </w:r>
+      <w:r>
+        <w:rPr>
+          <w:snapToGrid w:val="0"/>
+          <w:lang w:eastAsia="ru-RU"/>
+        </w:rPr>
+        <w:t xml:space="preserve">является </w:t>
+      </w:r>
+      <w:r>
+        <w:rPr>
+          <w:snapToGrid w:val="0"/>
+          <w:lang w:eastAsia="ru-RU"/>
+        </w:rPr>
+        <w:t>наиболее близки</w:t>
+      </w:r>
+      <w:r>
+        <w:rPr>
+          <w:snapToGrid w:val="0"/>
+          <w:lang w:eastAsia="ru-RU"/>
+        </w:rPr>
+        <w:t>м</w:t>
+      </w:r>
+      <w:r>
+        <w:rPr>
+          <w:snapToGrid w:val="0"/>
+          <w:lang w:eastAsia="ru-RU"/>
+        </w:rPr>
+        <w:t xml:space="preserve"> к реальности по поведению глобального освещения. Если метод </w:t>
+      </w:r>
       <w:r>
         <w:rPr>
           <w:snapToGrid w:val="0"/>
           <w:lang w:eastAsia="ru-RU"/>
         </w:rPr>
         <w:lastRenderedPageBreak/>
+        <w:t>используется вместе с физически корректными материалами и объектами, то в результате получаются изображения, неотличимые от фотографий</w:t>
+      </w:r>
+      <w:r>
+        <w:rPr>
+          <w:snapToGrid w:val="0"/>
+          <w:lang w:eastAsia="ru-RU"/>
+        </w:rPr>
+        <w:t xml:space="preserve"> и реальности</w:t>
+      </w:r>
+      <w:r>
+        <w:rPr>
+          <w:snapToGrid w:val="0"/>
+          <w:lang w:eastAsia="ru-RU"/>
+        </w:rPr>
+        <w:t>.</w:t>
+      </w:r>
+    </w:p>
+    <w:p>
+      <w:pPr>
+        <w:rPr>
+          <w:snapToGrid w:val="0"/>
+          <w:lang w:eastAsia="ru-RU"/>
+        </w:rPr>
+      </w:pPr>
+      <w:r>
+        <w:rPr>
+          <w:snapToGrid w:val="0"/>
+          <w:lang w:eastAsia="ru-RU"/>
+        </w:rPr>
         <w:t>Основными потребителями алгоритмов рендеринга являются кино- и гейм-дев индустрии</w:t>
       </w:r>
       <w:r>
@@ -1976,7 +2337,35 @@
           <w:snapToGrid w:val="0"/>
           <w:lang w:eastAsia="ru-RU"/>
         </w:rPr>
-        <w:t xml:space="preserve">. Последние тенденции в обоих индустриях – создание реалистичной графики, как можно заметить, алгоритм </w:t>
+        <w:t>. Последние тенденции в обоих индустриях – создание</w:t>
+      </w:r>
+      <w:r>
+        <w:rPr>
+          <w:snapToGrid w:val="0"/>
+          <w:lang w:eastAsia="ru-RU"/>
+        </w:rPr>
+        <w:t xml:space="preserve"> максимально</w:t>
+      </w:r>
+      <w:r>
+        <w:rPr>
+          <w:snapToGrid w:val="0"/>
+          <w:lang w:eastAsia="ru-RU"/>
+        </w:rPr>
+        <w:t xml:space="preserve"> реалистичной графики</w:t>
+      </w:r>
+      <w:r>
+        <w:rPr>
+          <w:snapToGrid w:val="0"/>
+          <w:lang w:eastAsia="ru-RU"/>
+        </w:rPr>
+        <w:t>. К</w:t>
+      </w:r>
+      <w:r>
+        <w:rPr>
+          <w:snapToGrid w:val="0"/>
+          <w:lang w:eastAsia="ru-RU"/>
+        </w:rPr>
+        <w:t xml:space="preserve">ак можно заметить, алгоритм </w:t>
       </w:r>
       <w:r>
         <w:rPr>
@@ -2004,16 +2393,78 @@
           <w:snapToGrid w:val="0"/>
           <w:lang w:eastAsia="ru-RU"/>
         </w:rPr>
-        <w:t xml:space="preserve"> подходит для решения этой задачи. Однако, основным недостатком является большая вычислительная сложность данного алгоритма. Было замечено, что от метода выбора случайных чисел зависит качество и время получения изображений хорошего качества.</w:t>
-      </w:r>
-    </w:p>
-    <w:p>
-      <w:pPr>
-        <w:rPr>
-          <w:snapToGrid w:val="0"/>
-          <w:lang w:eastAsia="ru-RU"/>
-        </w:rPr>
-      </w:pPr>
+        <w:t xml:space="preserve"> подходит </w:t>
+      </w:r>
+      <w:r>
+        <w:rPr>
+          <w:snapToGrid w:val="0"/>
+          <w:lang w:eastAsia="ru-RU"/>
+        </w:rPr>
+        <w:t xml:space="preserve">больше всего </w:t>
+      </w:r>
+      <w:r>
+        <w:rPr>
+          <w:snapToGrid w:val="0"/>
+          <w:lang w:eastAsia="ru-RU"/>
+        </w:rPr>
+        <w:t>для решения этой задачи. Однако, основным недостатком является большая вычислительная сложность данного алгоритма. Было замечено, что</w:t>
+      </w:r>
+      <w:r>
+        <w:rPr>
+          <w:snapToGrid w:val="0"/>
+          <w:lang w:eastAsia="ru-RU"/>
+        </w:rPr>
+        <w:t xml:space="preserve"> </w:t>
+      </w:r>
+      <w:r>
+        <w:rPr>
+          <w:snapToGrid w:val="0"/>
+          <w:lang w:eastAsia="ru-RU"/>
+        </w:rPr>
+        <w:t>от метода выбора случайных чисел</w:t>
+      </w:r>
+      <w:r>
+        <w:rPr>
+          <w:snapToGrid w:val="0"/>
+          <w:lang w:eastAsia="ru-RU"/>
+        </w:rPr>
+        <w:t xml:space="preserve"> во время работы алгоритма</w:t>
+      </w:r>
+      <w:r>
+        <w:rPr>
+          <w:snapToGrid w:val="0"/>
+          <w:lang w:eastAsia="ru-RU"/>
+        </w:rPr>
+        <w:t xml:space="preserve"> </w:t>
+      </w:r>
+      <w:r>
+        <w:rPr>
+          <w:snapToGrid w:val="0"/>
+          <w:lang w:eastAsia="ru-RU"/>
+        </w:rPr>
+        <w:t xml:space="preserve">зависит </w:t>
+      </w:r>
+      <w:r>
+        <w:rPr>
+          <w:snapToGrid w:val="0"/>
+          <w:lang w:eastAsia="ru-RU"/>
+        </w:rPr>
+        <w:t>качество</w:t>
+      </w:r>
+      <w:r>
+        <w:rPr>
+          <w:snapToGrid w:val="0"/>
+          <w:lang w:eastAsia="ru-RU"/>
+        </w:rPr>
+        <w:t>, а также</w:t>
+      </w:r>
+      <w:r>
+        <w:rPr>
+          <w:snapToGrid w:val="0"/>
+          <w:lang w:eastAsia="ru-RU"/>
+        </w:rPr>
+        <w:t xml:space="preserve"> время получения изображений хорошего качества.</w:t>
+      </w:r>
     </w:p>
     <w:p>
       <w:pPr>
@@ -2177,17 +2628,16 @@
           <w:snapToGrid w:val="0"/>
           <w:lang w:eastAsia="ru-RU"/>
         </w:rPr>
-        <w:t>мы разберем и сравним несколько наиболее популярных подходов к генерации случайных чисел.</w:t>
-      </w:r>
-    </w:p>
-    <w:p>
-      <w:pPr>
+        <w:t>мы разберем и сравним несколько наиболее популярных подходов к генерации случайных чисел</w:t>
+      </w:r>
+      <w:r>
         <w:rPr>
           <w:rFonts w:eastAsia="Times New Roman"/>
           <w:snapToGrid w:val="0"/>
           <w:lang w:eastAsia="ru-RU"/>
         </w:rPr>
-      </w:pPr>
+        <w:t>.</w:t>
+      </w:r>
     </w:p>
     <w:p>
       <w:pPr>
@@ -2211,43 +2661,65 @@
           <w:snapToGrid w:val="0"/>
           <w:lang w:eastAsia="ru-RU"/>
         </w:rPr>
-        <w:t xml:space="preserve"> реализовать несколько подходов к генерации случайных чисел и добавить эту реализацию в программу для рендеринга изображений с возможностью выбора алгоритма генерации случайных чисел и выделить методы, которые выдают наилучший результат за наименьшее время.</w:t>
-      </w:r>
-    </w:p>
-    <w:p>
-      <w:pPr>
+        <w:t xml:space="preserve"> реализовать несколько подходов к генерации случайных чисел</w:t>
+      </w:r>
+      <w:r>
         <w:rPr>
           <w:rFonts w:eastAsia="Times New Roman"/>
           <w:snapToGrid w:val="0"/>
           <w:lang w:eastAsia="ru-RU"/>
         </w:rPr>
-      </w:pPr>
-    </w:p>
-    <w:p>
-      <w:pPr>
+        <w:t>,</w:t>
+      </w:r>
+      <w:r>
         <w:rPr>
           <w:rFonts w:eastAsia="Times New Roman"/>
           <w:snapToGrid w:val="0"/>
           <w:lang w:eastAsia="ru-RU"/>
         </w:rPr>
-      </w:pPr>
+        <w:t xml:space="preserve"> добавить эту реализацию в программу для рендеринга изображений с возможностью выбора алгоритм</w:t>
+      </w:r>
       <w:r>
         <w:rPr>
           <w:rFonts w:eastAsia="Times New Roman"/>
           <w:snapToGrid w:val="0"/>
           <w:lang w:eastAsia="ru-RU"/>
         </w:rPr>
+        <w:t>а, с</w:t>
+      </w:r>
+      <w:r>
+        <w:rPr>
+          <w:rFonts w:eastAsia="Times New Roman"/>
+          <w:snapToGrid w:val="0"/>
+          <w:lang w:eastAsia="ru-RU"/>
+        </w:rPr>
+        <w:t>равнить изображения с помощью различных метрик и</w:t>
+      </w:r>
+      <w:r>
+        <w:rPr>
+          <w:rFonts w:eastAsia="Times New Roman"/>
+          <w:snapToGrid w:val="0"/>
+          <w:lang w:eastAsia="ru-RU"/>
+        </w:rPr>
+        <w:t xml:space="preserve"> выделить методы, которые выдают наилучший результат за наименьшее время.</w:t>
+      </w:r>
+    </w:p>
+    <w:p>
+      <w:pPr>
+        <w:rPr>
+          <w:rFonts w:eastAsia="Times New Roman"/>
+          <w:snapToGrid w:val="0"/>
+          <w:lang w:eastAsia="ru-RU"/>
+        </w:rPr>
+      </w:pPr>
+      <w:r>
+        <w:rPr>
+          <w:rFonts w:eastAsia="Times New Roman"/>
+          <w:snapToGrid w:val="0"/>
+          <w:lang w:eastAsia="ru-RU"/>
+        </w:rPr>
         <w:t>Задачами данного проекта являются:</w:t>
       </w:r>
-    </w:p>
-    <w:p>
-      <w:pPr>
-        <w:rPr>
-          <w:rFonts w:eastAsia="Times New Roman"/>
-          <w:snapToGrid w:val="0"/>
-          <w:lang w:eastAsia="ru-RU"/>
-        </w:rPr>
-      </w:pPr>
     </w:p>
     <w:p>
       <w:pPr>
@@ -2680,7 +3152,21 @@
           <w:snapToGrid w:val="0"/>
           <w:lang w:eastAsia="ru-RU"/>
         </w:rPr>
-        <w:t>Данный метод реализует все визуальные эффекты.</w:t>
+        <w:t>Данный метод реализует все визуальные эффекты</w:t>
+      </w:r>
+      <w:r>
+        <w:rPr>
+          <w:snapToGrid w:val="0"/>
+          <w:lang w:eastAsia="ru-RU"/>
+        </w:rPr>
+        <w:t>, которые возможно представить на изображении</w:t>
+      </w:r>
+      <w:r>
+        <w:rPr>
+          <w:snapToGrid w:val="0"/>
+          <w:lang w:eastAsia="ru-RU"/>
+        </w:rPr>
+        <w:t>.</w:t>
       </w:r>
     </w:p>
     <w:p>
@@ -2853,7 +3339,21 @@
           <w:snapToGrid w:val="0"/>
           <w:lang w:eastAsia="ru-RU"/>
         </w:rPr>
-        <w:t>», которая объединяла компьютерную графику и физику. В ней было представлено уравнение, описывающие поведение света</w:t>
+        <w:t>», которая объедин</w:t>
+      </w:r>
+      <w:r>
+        <w:rPr>
+          <w:snapToGrid w:val="0"/>
+          <w:lang w:eastAsia="ru-RU"/>
+        </w:rPr>
+        <w:t>я</w:t>
+      </w:r>
+      <w:r>
+        <w:rPr>
+          <w:snapToGrid w:val="0"/>
+          <w:lang w:eastAsia="ru-RU"/>
+        </w:rPr>
+        <w:t>ла компьютерную графику и физику. В ней было представлено уравнение, описывающие поведение света</w:t>
       </w:r>
       <w:r>
         <w:rPr>
@@ -2909,7 +3409,21 @@
           <w:snapToGrid w:val="0"/>
           <w:lang w:eastAsia="ru-RU"/>
         </w:rPr>
-        <w:t xml:space="preserve">было и название нового метода рендеринга: </w:t>
+        <w:t>было и название нового метода рендеринга</w:t>
+      </w:r>
+      <w:r>
+        <w:rPr>
+          <w:snapToGrid w:val="0"/>
+          <w:lang w:eastAsia="ru-RU"/>
+        </w:rPr>
+        <w:t>, который использовал данное уравнение</w:t>
+      </w:r>
+      <w:r>
+        <w:rPr>
+          <w:snapToGrid w:val="0"/>
+          <w:lang w:eastAsia="ru-RU"/>
+        </w:rPr>
+        <w:t xml:space="preserve">: </w:t>
       </w:r>
       <w:r>
         <w:rPr>
@@ -2960,7 +3474,21 @@
           <w:snapToGrid w:val="0"/>
           <w:lang w:eastAsia="ru-RU"/>
         </w:rPr>
-        <w:t>Полученное уравнение рендеринга было довольно небольшим и понятным, однако решить его не тек просто из-за того, что сцены в компьютерной графике очень сложны и описываются миллионами или даже миллиардами треугольников в современном мире. Нельзя</w:t>
+        <w:t>Полученное уравнение рендеринга было довольно небольшим и понятным, однако решить его не т</w:t>
+      </w:r>
+      <w:r>
+        <w:rPr>
+          <w:snapToGrid w:val="0"/>
+          <w:lang w:eastAsia="ru-RU"/>
+        </w:rPr>
+        <w:t>а</w:t>
+      </w:r>
+      <w:r>
+        <w:rPr>
+          <w:snapToGrid w:val="0"/>
+          <w:lang w:eastAsia="ru-RU"/>
+        </w:rPr>
+        <w:t>к просто из-за того, что сцены в компьютерной графике очень сложны и описываются миллионами или даже миллиардами треугольников в современном мире. Нельзя</w:t>
       </w:r>
       <w:r>
         <w:rPr>
@@ -3017,7 +3545,21 @@
           <w:snapToGrid w:val="0"/>
           <w:lang w:eastAsia="ru-RU"/>
         </w:rPr>
-        <w:t>предложил решение и этой проблемы: не требуется решать уравнение напрямую, его можно решить по путям</w:t>
+        <w:t xml:space="preserve">предложил решение </w:t>
+      </w:r>
+      <w:r>
+        <w:rPr>
+          <w:snapToGrid w:val="0"/>
+          <w:lang w:eastAsia="ru-RU"/>
+        </w:rPr>
+        <w:t>э</w:t>
+      </w:r>
+      <w:r>
+        <w:rPr>
+          <w:snapToGrid w:val="0"/>
+          <w:lang w:eastAsia="ru-RU"/>
+        </w:rPr>
+        <w:t>той проблемы: не требуется решать уравнение напрямую, его можно решить по путям</w:t>
       </w:r>
       <w:r>
         <w:rPr>
@@ -3052,7 +3594,15 @@
           <w:snapToGrid w:val="0"/>
           <w:lang w:eastAsia="ru-RU"/>
         </w:rPr>
-        <w:t xml:space="preserve">а (например, с помощью алгоритма </w:t>
+        <w:t xml:space="preserve">а </w:t>
+      </w:r>
+      <w:r>
+        <w:rPr>
+          <w:snapToGrid w:val="0"/>
+          <w:lang w:eastAsia="ru-RU"/>
+        </w:rPr>
+        <w:lastRenderedPageBreak/>
+        <w:t xml:space="preserve">(например, с помощью алгоритма </w:t>
       </w:r>
       <w:r>
         <w:rPr>
@@ -3094,15 +3644,7 @@
           <w:snapToGrid w:val="0"/>
           <w:lang w:eastAsia="ru-RU"/>
         </w:rPr>
-        <w:t xml:space="preserve">Соответственно, </w:t>
-      </w:r>
-      <w:r>
-        <w:rPr>
-          <w:snapToGrid w:val="0"/>
-          <w:lang w:eastAsia="ru-RU"/>
-        </w:rPr>
-        <w:lastRenderedPageBreak/>
-        <w:t>п</w:t>
+        <w:t>Соответственно, п</w:t>
       </w:r>
       <w:r>
         <w:rPr>
@@ -3371,7 +3913,70 @@
           <w:snapToGrid w:val="0"/>
           <w:lang w:eastAsia="ru-RU"/>
         </w:rPr>
+        <w:t xml:space="preserve"> </w:t>
+      </w:r>
+      <w:r>
+        <w:rPr>
+          <w:snapToGrid w:val="0"/>
+          <w:lang w:eastAsia="ru-RU"/>
+        </w:rPr>
+        <w:t xml:space="preserve">А также, зачастую в </w:t>
+      </w:r>
+      <w:r>
+        <w:rPr>
+          <w:snapToGrid w:val="0"/>
+          <w:lang w:val="en-US" w:eastAsia="ru-RU"/>
+        </w:rPr>
+        <w:t>Path</w:t>
+      </w:r>
+      <w:r>
+        <w:rPr>
+          <w:snapToGrid w:val="0"/>
+          <w:lang w:eastAsia="ru-RU"/>
+        </w:rPr>
+        <w:t xml:space="preserve"> </w:t>
+      </w:r>
+      <w:r>
+        <w:rPr>
+          <w:snapToGrid w:val="0"/>
+          <w:lang w:val="en-US" w:eastAsia="ru-RU"/>
+        </w:rPr>
+        <w:t>tracing</w:t>
+      </w:r>
+      <w:r>
+        <w:rPr>
+          <w:snapToGrid w:val="0"/>
+          <w:lang w:eastAsia="ru-RU"/>
+        </w:rPr>
+        <w:t xml:space="preserve"> </w:t>
+      </w:r>
+      <w:r>
+        <w:rPr>
+          <w:snapToGrid w:val="0"/>
+          <w:lang w:eastAsia="ru-RU"/>
+        </w:rPr>
+        <w:t>используется большее число лучей</w:t>
+      </w:r>
+      <w:r>
+        <w:rPr>
+          <w:snapToGrid w:val="0"/>
+          <w:lang w:eastAsia="ru-RU"/>
+        </w:rPr>
+        <w:t>, получившиеся цвета которых каким-то образом образуют один цвет (обычно берется среднее значение).</w:t>
+      </w:r>
+      <w:r>
+        <w:rPr>
+          <w:snapToGrid w:val="0"/>
+          <w:lang w:eastAsia="ru-RU"/>
+        </w:rPr>
         <w:t xml:space="preserve"> В результате чего мы получаем более физически-корректное и реалистичное изображение.</w:t>
+      </w:r>
+      <w:r>
+        <w:rPr>
+          <w:snapToGrid w:val="0"/>
+          <w:lang w:eastAsia="ru-RU"/>
+        </w:rPr>
+        <w:t xml:space="preserve"> </w:t>
       </w:r>
     </w:p>
     <w:p>
@@ -3501,7 +4106,22 @@
           <w:snapToGrid w:val="0"/>
           <w:lang w:eastAsia="ru-RU"/>
         </w:rPr>
-        <w:t xml:space="preserve">Как мы видим, в данном примере явно видно, что </w:t>
+        <w:lastRenderedPageBreak/>
+        <w:t xml:space="preserve">Как мы видим, в данном примере явно </w:t>
+      </w:r>
+      <w:r>
+        <w:rPr>
+          <w:snapToGrid w:val="0"/>
+          <w:lang w:eastAsia="ru-RU"/>
+        </w:rPr>
+        <w:t>заметно</w:t>
+      </w:r>
+      <w:r>
+        <w:rPr>
+          <w:snapToGrid w:val="0"/>
+          <w:lang w:eastAsia="ru-RU"/>
+        </w:rPr>
+        <w:t xml:space="preserve">, что </w:t>
       </w:r>
       <w:r>
         <w:rPr>
@@ -3536,7 +4156,21 @@
           <w:snapToGrid w:val="0"/>
           <w:lang w:eastAsia="ru-RU"/>
         </w:rPr>
-        <w:t>симулирует большее количество света, что гораздо ближе к реальности: в отражениях мы должны хорошо видеть источники света.</w:t>
+        <w:t>симулирует большее количество света, что гораздо ближе к реальности: в отражениях мы должны хорошо видеть</w:t>
+      </w:r>
+      <w:r>
+        <w:rPr>
+          <w:snapToGrid w:val="0"/>
+          <w:lang w:eastAsia="ru-RU"/>
+        </w:rPr>
+        <w:t xml:space="preserve"> все</w:t>
+      </w:r>
+      <w:r>
+        <w:rPr>
+          <w:snapToGrid w:val="0"/>
+          <w:lang w:eastAsia="ru-RU"/>
+        </w:rPr>
+        <w:t xml:space="preserve"> источники света.</w:t>
       </w:r>
     </w:p>
     <w:p>
@@ -3559,7 +4193,6 @@
           <w:szCs w:val="28"/>
           <w:lang w:eastAsia="ru-RU"/>
         </w:rPr>
-        <w:lastRenderedPageBreak/>
         <w:t xml:space="preserve">Алгоритм работы </w:t>
       </w:r>
       <w:r>
@@ -3697,7 +4330,21 @@
           <w:snapToGrid w:val="0"/>
           <w:lang w:eastAsia="ru-RU"/>
         </w:rPr>
-        <w:t>имеет слишком большую вычислительную сложность, так как требуется запустить лучи во все стороны от источника света (так как свет распространяется во все стороны). Поэтому в компьютерной графике было принято решение развернуть эту последовательность действий: запускать лучи не из источников света, а из камеры (позиции, откуда пользователь смотрит на 3</w:t>
+        <w:t>имеет слишком большую вычислительную сложность, так как требуется запустить лучи во все стороны от источника света (</w:t>
+      </w:r>
+      <w:r>
+        <w:rPr>
+          <w:snapToGrid w:val="0"/>
+          <w:lang w:eastAsia="ru-RU"/>
+        </w:rPr>
+        <w:t>потому что</w:t>
+      </w:r>
+      <w:r>
+        <w:rPr>
+          <w:snapToGrid w:val="0"/>
+          <w:lang w:eastAsia="ru-RU"/>
+        </w:rPr>
+        <w:t xml:space="preserve"> свет распространяется во все стороны). Поэтому в компьютерной графике было принято решение развернуть эту последовательность действий: запускать лучи не из источников света, а из камеры (позиции, откуда пользователь смотрит на 3</w:t>
       </w:r>
       <w:r>
         <w:rPr>
@@ -3791,7 +4438,7 @@
           <w14:ligatures w14:val="standardContextual"/>
         </w:rPr>
         <w:drawing>
-          <wp:inline distT="0" distB="0" distL="0" distR="0" wp14:anchorId="6A674BB6" wp14:editId="2FF946C6">
+          <wp:inline distT="0" distB="0" distL="0" distR="0" wp14:anchorId="6A674BB6" wp14:editId="5902C958">
             <wp:extent cx="2692400" cy="1930400"/>
             <wp:effectExtent l="0" t="0" r="0" b="0"/>
             <wp:docPr id="349048846" name="Picture 8"/>
@@ -3898,7 +4545,7 @@
           <w:snapToGrid w:val="0"/>
           <w:lang w:eastAsia="ru-RU"/>
         </w:rPr>
-        <w:t xml:space="preserve">– матрица пикселей изображения, расположенная между камерой и сценой. На ней мы явно выделяем пиксели и, чтобы получить цвет пикселя требуется запустить луч через этот пиксель. Здесь мы и встречаемся с первым примером использования случайных чисел: если запускать лучи только через центры пикселей (зеленые точки на рисунке), то мы можем неправильно вывести цвет для данного </w:t>
+        <w:t xml:space="preserve">– матрица пикселей изображения, расположенная между камерой и сценой. На ней мы явно </w:t>
       </w:r>
       <w:r>
         <w:rPr>
@@ -3906,14 +4553,43 @@
           <w:lang w:eastAsia="ru-RU"/>
         </w:rPr>
         <w:lastRenderedPageBreak/>
-        <w:t xml:space="preserve">пикселя. Самый простой пример такого явления – рендеринг </w:t>
-      </w:r>
-      <w:r>
-        <w:rPr>
-          <w:snapToGrid w:val="0"/>
-          <w:lang w:eastAsia="ru-RU"/>
-        </w:rPr>
-        <w:t>краев объектов, например шара, когда мы запускаем один луч через центр, мы получаем только один цвет. Допустим луч попал в шар, то есть, грубо говоря, функция вернет цвет шара, а луч через следующий пиксель, например, уже не попадет в шар и вернет цвет фона. Получается грубая граница объекта (левая картинка). Это отличается от того, как мы видим это в жизни. Здесь на помощь приходит эффект сглаживания (</w:t>
+        <w:t>выделяем пиксели</w:t>
+      </w:r>
+      <w:r>
+        <w:rPr>
+          <w:snapToGrid w:val="0"/>
+          <w:lang w:eastAsia="ru-RU"/>
+        </w:rPr>
+        <w:t>. Ч</w:t>
+      </w:r>
+      <w:r>
+        <w:rPr>
+          <w:snapToGrid w:val="0"/>
+          <w:lang w:eastAsia="ru-RU"/>
+        </w:rPr>
+        <w:t xml:space="preserve">тобы получить цвет пикселя требуется запустить луч через этот пиксель. </w:t>
+      </w:r>
+    </w:p>
+    <w:p>
+      <w:pPr>
+        <w:rPr>
+          <w:snapToGrid w:val="0"/>
+          <w:lang w:eastAsia="ru-RU"/>
+        </w:rPr>
+      </w:pPr>
+      <w:r>
+        <w:rPr>
+          <w:snapToGrid w:val="0"/>
+          <w:lang w:eastAsia="ru-RU"/>
+        </w:rPr>
+        <w:t xml:space="preserve">Здесь мы и встречаемся с первым примером использования случайных чисел: если запускать лучи только через центры пикселей (зеленые точки на рисунке), то мы можем неправильно вывести цвет для данного пикселя. Самый простой пример такого явления – рендеринг </w:t>
+      </w:r>
+      <w:r>
+        <w:rPr>
+          <w:snapToGrid w:val="0"/>
+          <w:lang w:eastAsia="ru-RU"/>
+        </w:rPr>
+        <w:t>краев объектов, например шара, когда мы запускаем один луч через центр, мы получаем только один цвет. Допустим луч попал в шар, то есть, грубо говоря, функция вернет цвет шара, а луч через следующий пиксель, уже не попадет в шар и вернет цвет фона. Получается грубая граница объекта (левая картинка). Это отличается от того, как мы видим это в жизни. Здесь на помощь приходит эффект сглаживания (</w:t>
       </w:r>
       <w:r>
         <w:rPr>
@@ -4031,7 +4707,7 @@
           <w:szCs w:val="21"/>
           <w:lang w:eastAsia="ru-RU"/>
         </w:rPr>
-        <w:t xml:space="preserve"> [</w:t>
+        <w:t xml:space="preserve"> (</w:t>
       </w:r>
       <w:r>
         <w:rPr>
@@ -4039,9 +4715,9 @@
           <w:color w:val="7F7F7F" w:themeColor="text1" w:themeTint="80"/>
           <w:sz w:val="24"/>
           <w:szCs w:val="21"/>
-          <w:lang w:eastAsia="ru-RU"/>
-        </w:rPr>
-        <w:t>2</w:t>
+          <w:lang w:val="en-US" w:eastAsia="ru-RU"/>
+        </w:rPr>
+        <w:t>Antialiasing</w:t>
       </w:r>
       <w:r>
         <w:rPr>
@@ -4051,13 +4727,9 @@
           <w:szCs w:val="21"/>
           <w:lang w:eastAsia="ru-RU"/>
         </w:rPr>
-        <w:t>]</w:t>
-      </w:r>
-    </w:p>
-    <w:p>
-      <w:pPr>
-        <w:spacing w:after="0" w:line="240" w:lineRule="auto"/>
-        <w:jc w:val="center"/>
+        <w:t>)</w:t>
+      </w:r>
+      <w:r>
         <w:rPr>
           <w:snapToGrid w:val="0"/>
           <w:color w:val="7F7F7F" w:themeColor="text1" w:themeTint="80"/>
@@ -4065,7 +4737,8 @@
           <w:szCs w:val="21"/>
           <w:lang w:eastAsia="ru-RU"/>
         </w:rPr>
-      </w:pPr>
+        <w:t xml:space="preserve"> [</w:t>
+      </w:r>
       <w:r>
         <w:rPr>
           <w:snapToGrid w:val="0"/>
@@ -4074,13 +4747,9 @@
           <w:szCs w:val="21"/>
           <w:lang w:eastAsia="ru-RU"/>
         </w:rPr>
-        <w:t xml:space="preserve"> (слева из камеры летит один луч через центры пикселей, </w:t>
-      </w:r>
-    </w:p>
-    <w:p>
-      <w:pPr>
-        <w:spacing w:after="240" w:line="240" w:lineRule="auto"/>
-        <w:jc w:val="center"/>
+        <w:t>2</w:t>
+      </w:r>
+      <w:r>
         <w:rPr>
           <w:snapToGrid w:val="0"/>
           <w:color w:val="7F7F7F" w:themeColor="text1" w:themeTint="80"/>
@@ -4088,8 +4757,13 @@
           <w:szCs w:val="21"/>
           <w:lang w:eastAsia="ru-RU"/>
         </w:rPr>
-      </w:pPr>
-      <w:r>
+        <w:t>]</w:t>
+      </w:r>
+    </w:p>
+    <w:p>
+      <w:pPr>
+        <w:spacing w:after="0" w:line="240" w:lineRule="auto"/>
+        <w:jc w:val="center"/>
         <w:rPr>
           <w:snapToGrid w:val="0"/>
           <w:color w:val="7F7F7F" w:themeColor="text1" w:themeTint="80"/>
@@ -4097,6 +4771,38 @@
           <w:szCs w:val="21"/>
           <w:lang w:eastAsia="ru-RU"/>
         </w:rPr>
+      </w:pPr>
+      <w:r>
+        <w:rPr>
+          <w:snapToGrid w:val="0"/>
+          <w:color w:val="7F7F7F" w:themeColor="text1" w:themeTint="80"/>
+          <w:sz w:val="24"/>
+          <w:szCs w:val="21"/>
+          <w:lang w:eastAsia="ru-RU"/>
+        </w:rPr>
+        <w:t xml:space="preserve"> (слева из камеры летит один луч через центры пикселей, </w:t>
+      </w:r>
+    </w:p>
+    <w:p>
+      <w:pPr>
+        <w:spacing w:after="240" w:line="240" w:lineRule="auto"/>
+        <w:jc w:val="center"/>
+        <w:rPr>
+          <w:snapToGrid w:val="0"/>
+          <w:color w:val="7F7F7F" w:themeColor="text1" w:themeTint="80"/>
+          <w:sz w:val="24"/>
+          <w:szCs w:val="21"/>
+          <w:lang w:eastAsia="ru-RU"/>
+        </w:rPr>
+      </w:pPr>
+      <w:r>
+        <w:rPr>
+          <w:snapToGrid w:val="0"/>
+          <w:color w:val="7F7F7F" w:themeColor="text1" w:themeTint="80"/>
+          <w:sz w:val="24"/>
+          <w:szCs w:val="21"/>
+          <w:lang w:eastAsia="ru-RU"/>
+        </w:rPr>
         <w:t>справа – несколько лучей, через случайные точки внутри пикселя)</w:t>
       </w:r>
     </w:p>
@@ -4104,38 +4810,75 @@
       <w:pPr>
         <w:rPr>
           <w:snapToGrid w:val="0"/>
-          <w:lang w:val="en-US" w:eastAsia="ru-RU"/>
-        </w:rPr>
-      </w:pPr>
-      <w:r>
-        <w:rPr>
-          <w:snapToGrid w:val="0"/>
-          <w:lang w:eastAsia="ru-RU"/>
-        </w:rPr>
-        <w:t xml:space="preserve">Здесь мы впервые сталкиваемся </w:t>
-      </w:r>
-    </w:p>
-    <w:p>
-      <w:pPr>
-        <w:rPr>
-          <w:snapToGrid w:val="0"/>
-          <w:lang w:eastAsia="ru-RU"/>
-        </w:rPr>
-      </w:pPr>
-    </w:p>
-    <w:p>
-      <w:pPr>
-        <w:rPr>
-          <w:snapToGrid w:val="0"/>
-          <w:lang w:eastAsia="ru-RU"/>
-        </w:rPr>
-      </w:pPr>
-    </w:p>
-    <w:p>
-      <w:pPr>
-        <w:rPr>
-          <w:snapToGrid w:val="0"/>
-          <w:lang w:val="en-US" w:eastAsia="ru-RU"/>
+          <w:lang w:eastAsia="ru-RU"/>
+        </w:rPr>
+      </w:pPr>
+      <w:r>
+        <w:rPr>
+          <w:snapToGrid w:val="0"/>
+          <w:lang w:eastAsia="ru-RU"/>
+        </w:rPr>
+        <w:t xml:space="preserve">После запуска луча из камеры, есть два варианта: 1. Он не достигнет никакого объекта на сцене (сцены бывают разными, необязательно они полностью </w:t>
+      </w:r>
+      <w:r>
+        <w:rPr>
+          <w:snapToGrid w:val="0"/>
+          <w:lang w:eastAsia="ru-RU"/>
+        </w:rPr>
+        <w:lastRenderedPageBreak/>
+        <w:t>окружены объектами</w:t>
+      </w:r>
+      <w:r>
+        <w:rPr>
+          <w:snapToGrid w:val="0"/>
+          <w:lang w:eastAsia="ru-RU"/>
+        </w:rPr>
+        <w:t>);</w:t>
+      </w:r>
+      <w:r>
+        <w:rPr>
+          <w:snapToGrid w:val="0"/>
+          <w:lang w:eastAsia="ru-RU"/>
+        </w:rPr>
+        <w:t xml:space="preserve"> 2. Луч пересечет какой-то объект. Во втором варианте, в зависимости от свойств материала объекта, может произойти отражение или преломление, все это выполняется в точности, по законам физики. Во время такого пересечения луч запоминает цвет объекта, а также освещенность от источников света в данной точке, и продолжает свое движение. Далее, </w:t>
+      </w:r>
+      <w:proofErr w:type="gramStart"/>
+      <w:r>
+        <w:rPr>
+          <w:snapToGrid w:val="0"/>
+          <w:lang w:eastAsia="ru-RU"/>
+        </w:rPr>
+        <w:t>может быть</w:t>
+      </w:r>
+      <w:proofErr w:type="gramEnd"/>
+      <w:r>
+        <w:rPr>
+          <w:snapToGrid w:val="0"/>
+          <w:lang w:eastAsia="ru-RU"/>
+        </w:rPr>
+        <w:t xml:space="preserve"> либо достигнут предел количества отражений</w:t>
+      </w:r>
+      <w:r>
+        <w:rPr>
+          <w:snapToGrid w:val="0"/>
+          <w:lang w:eastAsia="ru-RU"/>
+        </w:rPr>
+        <w:t xml:space="preserve"> (его устанавливают для уменьшения времени работы алгоритма)</w:t>
+      </w:r>
+      <w:r>
+        <w:rPr>
+          <w:snapToGrid w:val="0"/>
+          <w:lang w:eastAsia="ru-RU"/>
+        </w:rPr>
+        <w:t xml:space="preserve">, либо достигнутым объектом станет источник света. </w:t>
+      </w:r>
+    </w:p>
+    <w:p>
+      <w:pPr>
+        <w:jc w:val="center"/>
+        <w:rPr>
+          <w:snapToGrid w:val="0"/>
+          <w:lang w:eastAsia="ru-RU"/>
         </w:rPr>
       </w:pPr>
       <w:r>
@@ -4144,11 +4887,10 @@
           <w:lang w:val="en-US" w:eastAsia="ru-RU"/>
           <w14:ligatures w14:val="standardContextual"/>
         </w:rPr>
-        <w:lastRenderedPageBreak/>
         <w:drawing>
-          <wp:inline distT="0" distB="0" distL="0" distR="0" wp14:anchorId="53689FCD" wp14:editId="5AFCF50F">
-            <wp:extent cx="2862470" cy="1852727"/>
-            <wp:effectExtent l="0" t="0" r="0" b="1905"/>
+          <wp:inline distT="0" distB="0" distL="0" distR="0" wp14:anchorId="53689FCD" wp14:editId="381B9ABB">
+            <wp:extent cx="2984937" cy="1931993"/>
+            <wp:effectExtent l="0" t="0" r="0" b="0"/>
             <wp:docPr id="1867115092" name="Picture 3"/>
             <wp:cNvGraphicFramePr>
               <a:graphicFrameLocks xmlns:a="http://schemas.openxmlformats.org/drawingml/2006/main" noChangeAspect="1"/>
@@ -4175,7 +4917,7 @@
                   <pic:spPr>
                     <a:xfrm>
                       <a:off x="0" y="0"/>
-                      <a:ext cx="2881549" cy="1865076"/>
+                      <a:ext cx="3074655" cy="1990063"/>
                     </a:xfrm>
                     <a:prstGeom prst="rect">
                       <a:avLst/>
@@ -4190,9 +4932,313 @@
     </w:p>
     <w:p>
       <w:pPr>
-        <w:rPr>
-          <w:snapToGrid w:val="0"/>
+        <w:spacing w:after="0" w:line="240" w:lineRule="auto"/>
+        <w:jc w:val="center"/>
+        <w:rPr>
+          <w:snapToGrid w:val="0"/>
+          <w:color w:val="7F7F7F" w:themeColor="text1" w:themeTint="80"/>
+          <w:sz w:val="24"/>
+          <w:szCs w:val="21"/>
+          <w:lang w:eastAsia="ru-RU"/>
+        </w:rPr>
+      </w:pPr>
+      <w:r>
+        <w:rPr>
+          <w:snapToGrid w:val="0"/>
+          <w:color w:val="7F7F7F" w:themeColor="text1" w:themeTint="80"/>
+          <w:sz w:val="24"/>
+          <w:szCs w:val="21"/>
+          <w:lang w:eastAsia="ru-RU"/>
+        </w:rPr>
+        <w:t xml:space="preserve"> </w:t>
+      </w:r>
+      <w:r>
+        <w:rPr>
+          <w:snapToGrid w:val="0"/>
+          <w:color w:val="7F7F7F" w:themeColor="text1" w:themeTint="80"/>
+          <w:sz w:val="24"/>
+          <w:szCs w:val="21"/>
+          <w:lang w:eastAsia="ru-RU"/>
+        </w:rPr>
+        <w:t>Пример</w:t>
+      </w:r>
+      <w:r>
+        <w:rPr>
+          <w:snapToGrid w:val="0"/>
+          <w:color w:val="7F7F7F" w:themeColor="text1" w:themeTint="80"/>
+          <w:sz w:val="24"/>
+          <w:szCs w:val="21"/>
+          <w:lang w:eastAsia="ru-RU"/>
+        </w:rPr>
+        <w:t xml:space="preserve"> лучей из камеры и получения цвета</w:t>
+      </w:r>
+      <w:r>
+        <w:rPr>
+          <w:snapToGrid w:val="0"/>
+          <w:color w:val="7F7F7F" w:themeColor="text1" w:themeTint="80"/>
+          <w:sz w:val="24"/>
+          <w:szCs w:val="21"/>
+          <w:lang w:eastAsia="ru-RU"/>
+        </w:rPr>
+        <w:t xml:space="preserve"> пикселя</w:t>
+      </w:r>
+      <w:r>
+        <w:rPr>
+          <w:snapToGrid w:val="0"/>
+          <w:color w:val="7F7F7F" w:themeColor="text1" w:themeTint="80"/>
+          <w:sz w:val="24"/>
+          <w:szCs w:val="21"/>
+          <w:lang w:eastAsia="ru-RU"/>
+        </w:rPr>
+        <w:t xml:space="preserve"> </w:t>
+      </w:r>
+      <w:r>
+        <w:rPr>
+          <w:snapToGrid w:val="0"/>
+          <w:color w:val="7F7F7F" w:themeColor="text1" w:themeTint="80"/>
+          <w:sz w:val="24"/>
+          <w:szCs w:val="21"/>
+          <w:lang w:eastAsia="ru-RU"/>
+        </w:rPr>
+        <w:t>[</w:t>
+      </w:r>
+      <w:r>
+        <w:rPr>
+          <w:snapToGrid w:val="0"/>
+          <w:color w:val="7F7F7F" w:themeColor="text1" w:themeTint="80"/>
+          <w:sz w:val="24"/>
+          <w:szCs w:val="21"/>
+          <w:lang w:eastAsia="ru-RU"/>
+        </w:rPr>
+        <w:t>3</w:t>
+      </w:r>
+      <w:r>
+        <w:rPr>
+          <w:snapToGrid w:val="0"/>
+          <w:color w:val="7F7F7F" w:themeColor="text1" w:themeTint="80"/>
+          <w:sz w:val="24"/>
+          <w:szCs w:val="21"/>
+          <w:lang w:eastAsia="ru-RU"/>
+        </w:rPr>
+        <w:t>]</w:t>
+      </w:r>
+    </w:p>
+    <w:p>
+      <w:pPr>
+        <w:spacing w:after="0" w:line="240" w:lineRule="auto"/>
+        <w:jc w:val="center"/>
+        <w:rPr>
+          <w:snapToGrid w:val="0"/>
+          <w:color w:val="7F7F7F" w:themeColor="text1" w:themeTint="80"/>
+          <w:sz w:val="24"/>
+          <w:szCs w:val="21"/>
+          <w:lang w:eastAsia="ru-RU"/>
+        </w:rPr>
+      </w:pPr>
+      <w:r>
+        <w:rPr>
+          <w:snapToGrid w:val="0"/>
+          <w:color w:val="7F7F7F" w:themeColor="text1" w:themeTint="80"/>
+          <w:sz w:val="24"/>
+          <w:szCs w:val="21"/>
+          <w:lang w:eastAsia="ru-RU"/>
+        </w:rPr>
+        <w:t xml:space="preserve"> (</w:t>
+      </w:r>
+      <w:r>
+        <w:rPr>
+          <w:snapToGrid w:val="0"/>
+          <w:color w:val="7F7F7F" w:themeColor="text1" w:themeTint="80"/>
+          <w:sz w:val="24"/>
+          <w:szCs w:val="21"/>
           <w:lang w:val="en-US" w:eastAsia="ru-RU"/>
+        </w:rPr>
+        <w:t>View</w:t>
+      </w:r>
+      <w:r>
+        <w:rPr>
+          <w:snapToGrid w:val="0"/>
+          <w:color w:val="7F7F7F" w:themeColor="text1" w:themeTint="80"/>
+          <w:sz w:val="24"/>
+          <w:szCs w:val="21"/>
+          <w:lang w:eastAsia="ru-RU"/>
+        </w:rPr>
+        <w:t xml:space="preserve"> </w:t>
+      </w:r>
+      <w:r>
+        <w:rPr>
+          <w:snapToGrid w:val="0"/>
+          <w:color w:val="7F7F7F" w:themeColor="text1" w:themeTint="80"/>
+          <w:sz w:val="24"/>
+          <w:szCs w:val="21"/>
+          <w:lang w:val="en-US" w:eastAsia="ru-RU"/>
+        </w:rPr>
+        <w:t>Ray</w:t>
+      </w:r>
+      <w:r>
+        <w:rPr>
+          <w:snapToGrid w:val="0"/>
+          <w:color w:val="7F7F7F" w:themeColor="text1" w:themeTint="80"/>
+          <w:sz w:val="24"/>
+          <w:szCs w:val="21"/>
+          <w:lang w:eastAsia="ru-RU"/>
+        </w:rPr>
+        <w:t xml:space="preserve"> – </w:t>
+      </w:r>
+      <w:r>
+        <w:rPr>
+          <w:snapToGrid w:val="0"/>
+          <w:color w:val="7F7F7F" w:themeColor="text1" w:themeTint="80"/>
+          <w:sz w:val="24"/>
+          <w:szCs w:val="21"/>
+          <w:lang w:eastAsia="ru-RU"/>
+        </w:rPr>
+        <w:t xml:space="preserve">это лучи, которые мы запустили из камеры, </w:t>
+      </w:r>
+    </w:p>
+    <w:p>
+      <w:pPr>
+        <w:spacing w:after="240" w:line="240" w:lineRule="auto"/>
+        <w:jc w:val="center"/>
+        <w:rPr>
+          <w:snapToGrid w:val="0"/>
+          <w:color w:val="7F7F7F" w:themeColor="text1" w:themeTint="80"/>
+          <w:sz w:val="24"/>
+          <w:szCs w:val="21"/>
+          <w:lang w:eastAsia="ru-RU"/>
+        </w:rPr>
+      </w:pPr>
+      <w:r>
+        <w:rPr>
+          <w:snapToGrid w:val="0"/>
+          <w:color w:val="7F7F7F" w:themeColor="text1" w:themeTint="80"/>
+          <w:sz w:val="24"/>
+          <w:szCs w:val="21"/>
+          <w:lang w:val="en-US" w:eastAsia="ru-RU"/>
+        </w:rPr>
+        <w:t>Shadow</w:t>
+      </w:r>
+      <w:r>
+        <w:rPr>
+          <w:snapToGrid w:val="0"/>
+          <w:color w:val="7F7F7F" w:themeColor="text1" w:themeTint="80"/>
+          <w:sz w:val="24"/>
+          <w:szCs w:val="21"/>
+          <w:lang w:eastAsia="ru-RU"/>
+        </w:rPr>
+        <w:t xml:space="preserve"> </w:t>
+      </w:r>
+      <w:r>
+        <w:rPr>
+          <w:snapToGrid w:val="0"/>
+          <w:color w:val="7F7F7F" w:themeColor="text1" w:themeTint="80"/>
+          <w:sz w:val="24"/>
+          <w:szCs w:val="21"/>
+          <w:lang w:val="en-US" w:eastAsia="ru-RU"/>
+        </w:rPr>
+        <w:t>Ray</w:t>
+      </w:r>
+      <w:r>
+        <w:rPr>
+          <w:snapToGrid w:val="0"/>
+          <w:color w:val="7F7F7F" w:themeColor="text1" w:themeTint="80"/>
+          <w:sz w:val="24"/>
+          <w:szCs w:val="21"/>
+          <w:lang w:eastAsia="ru-RU"/>
+        </w:rPr>
+        <w:t xml:space="preserve"> – </w:t>
+      </w:r>
+      <w:r>
+        <w:rPr>
+          <w:snapToGrid w:val="0"/>
+          <w:color w:val="7F7F7F" w:themeColor="text1" w:themeTint="80"/>
+          <w:sz w:val="24"/>
+          <w:szCs w:val="21"/>
+          <w:lang w:eastAsia="ru-RU"/>
+        </w:rPr>
+        <w:t>это лучи, направленные от точки пересечения к источнику света, чтобы узнать освещенность в текущей точке.</w:t>
+      </w:r>
+      <w:r>
+        <w:rPr>
+          <w:snapToGrid w:val="0"/>
+          <w:color w:val="7F7F7F" w:themeColor="text1" w:themeTint="80"/>
+          <w:sz w:val="24"/>
+          <w:szCs w:val="21"/>
+          <w:lang w:eastAsia="ru-RU"/>
+        </w:rPr>
+        <w:t>)</w:t>
+      </w:r>
+    </w:p>
+    <w:p>
+      <w:pPr>
+        <w:rPr>
+          <w:snapToGrid w:val="0"/>
+          <w:lang w:eastAsia="ru-RU"/>
+        </w:rPr>
+      </w:pPr>
+      <w:r>
+        <w:rPr>
+          <w:snapToGrid w:val="0"/>
+          <w:lang w:eastAsia="ru-RU"/>
+        </w:rPr>
+        <w:t>Все</w:t>
+      </w:r>
+      <w:r>
+        <w:rPr>
+          <w:snapToGrid w:val="0"/>
+          <w:lang w:eastAsia="ru-RU"/>
+        </w:rPr>
+        <w:t xml:space="preserve"> полученные данные в ходе отражений и преломлений луча в дальнейшем используются в Уравнении рендеринга</w:t>
+      </w:r>
+      <w:r>
+        <w:rPr>
+          <w:snapToGrid w:val="0"/>
+          <w:lang w:eastAsia="ru-RU"/>
+        </w:rPr>
+        <w:t>,</w:t>
+      </w:r>
+      <w:r>
+        <w:rPr>
+          <w:snapToGrid w:val="0"/>
+          <w:lang w:eastAsia="ru-RU"/>
+        </w:rPr>
+        <w:t xml:space="preserve"> и мы</w:t>
+      </w:r>
+      <w:r>
+        <w:rPr>
+          <w:snapToGrid w:val="0"/>
+          <w:lang w:eastAsia="ru-RU"/>
+        </w:rPr>
+        <w:t xml:space="preserve"> получаем итоговый цвет пикселя. Затем мы повторяем эту операцию, но уже с другими случайными числами: координатами точки в пикселе, через которую летит луч</w:t>
+      </w:r>
+      <w:r>
+        <w:rPr>
+          <w:snapToGrid w:val="0"/>
+          <w:lang w:eastAsia="ru-RU"/>
+        </w:rPr>
+        <w:t xml:space="preserve">; </w:t>
+      </w:r>
+      <w:r>
+        <w:rPr>
+          <w:snapToGrid w:val="0"/>
+          <w:lang w:eastAsia="ru-RU"/>
+        </w:rPr>
+        <w:t xml:space="preserve">направлением луча при отражении от </w:t>
+      </w:r>
+      <w:r>
+        <w:rPr>
+          <w:snapToGrid w:val="0"/>
+          <w:lang w:eastAsia="ru-RU"/>
+        </w:rPr>
+        <w:t>Ламбертова материала и т.д.</w:t>
+      </w:r>
+    </w:p>
+    <w:p>
+      <w:pPr>
+        <w:jc w:val="center"/>
+        <w:rPr>
+          <w:snapToGrid w:val="0"/>
+          <w:lang w:eastAsia="ru-RU"/>
         </w:rPr>
       </w:pPr>
       <w:r>
@@ -4201,10 +5247,11 @@
           <w:lang w:val="en-US" w:eastAsia="ru-RU"/>
           <w14:ligatures w14:val="standardContextual"/>
         </w:rPr>
+        <w:lastRenderedPageBreak/>
         <w:drawing>
-          <wp:inline distT="0" distB="0" distL="0" distR="0" wp14:anchorId="42CDBD54" wp14:editId="5F9B5C40">
-            <wp:extent cx="1719394" cy="1978925"/>
-            <wp:effectExtent l="0" t="0" r="0" b="2540"/>
+          <wp:inline distT="0" distB="0" distL="0" distR="0" wp14:anchorId="42CDBD54" wp14:editId="566648E3">
+            <wp:extent cx="2186151" cy="2516136"/>
+            <wp:effectExtent l="0" t="0" r="0" b="0"/>
             <wp:docPr id="144286709" name="Picture 5"/>
             <wp:cNvGraphicFramePr>
               <a:graphicFrameLocks xmlns:a="http://schemas.openxmlformats.org/drawingml/2006/main" noChangeAspect="1"/>
@@ -4231,7 +5278,7 @@
                   <pic:spPr>
                     <a:xfrm>
                       <a:off x="0" y="0"/>
-                      <a:ext cx="1728257" cy="1989126"/>
+                      <a:ext cx="2213417" cy="2547518"/>
                     </a:xfrm>
                     <a:prstGeom prst="rect">
                       <a:avLst/>
@@ -4243,10 +5290,539 @@
           </wp:inline>
         </w:drawing>
       </w:r>
-      <w:r>
-        <w:rPr>
-          <w:snapToGrid w:val="0"/>
+    </w:p>
+    <w:p>
+      <w:pPr>
+        <w:spacing w:after="0" w:line="240" w:lineRule="auto"/>
+        <w:jc w:val="center"/>
+        <w:rPr>
+          <w:snapToGrid w:val="0"/>
+          <w:color w:val="7F7F7F" w:themeColor="text1" w:themeTint="80"/>
+          <w:sz w:val="24"/>
+          <w:szCs w:val="21"/>
+          <w:lang w:eastAsia="ru-RU"/>
+        </w:rPr>
+      </w:pPr>
+      <w:r>
+        <w:rPr>
+          <w:snapToGrid w:val="0"/>
+          <w:color w:val="7F7F7F" w:themeColor="text1" w:themeTint="80"/>
+          <w:sz w:val="24"/>
+          <w:szCs w:val="21"/>
+          <w:lang w:eastAsia="ru-RU"/>
+        </w:rPr>
+        <w:t xml:space="preserve">Получение цвета пикселя, исходя из нескольких </w:t>
+      </w:r>
+    </w:p>
+    <w:p>
+      <w:pPr>
+        <w:spacing w:after="0" w:line="240" w:lineRule="auto"/>
+        <w:jc w:val="center"/>
+        <w:rPr>
+          <w:snapToGrid w:val="0"/>
+          <w:color w:val="7F7F7F" w:themeColor="text1" w:themeTint="80"/>
+          <w:sz w:val="24"/>
+          <w:szCs w:val="21"/>
+          <w:lang w:eastAsia="ru-RU"/>
+        </w:rPr>
+      </w:pPr>
+      <w:r>
+        <w:rPr>
+          <w:snapToGrid w:val="0"/>
+          <w:color w:val="7F7F7F" w:themeColor="text1" w:themeTint="80"/>
+          <w:sz w:val="24"/>
+          <w:szCs w:val="21"/>
+          <w:lang w:eastAsia="ru-RU"/>
+        </w:rPr>
+        <w:t>запущенных лучей в разные стороны</w:t>
+      </w:r>
+      <w:r>
+        <w:rPr>
+          <w:snapToGrid w:val="0"/>
+          <w:color w:val="7F7F7F" w:themeColor="text1" w:themeTint="80"/>
+          <w:sz w:val="24"/>
+          <w:szCs w:val="21"/>
+          <w:lang w:eastAsia="ru-RU"/>
+        </w:rPr>
+        <w:t xml:space="preserve"> </w:t>
+      </w:r>
+      <w:r>
+        <w:rPr>
+          <w:snapToGrid w:val="0"/>
+          <w:color w:val="7F7F7F" w:themeColor="text1" w:themeTint="80"/>
+          <w:sz w:val="24"/>
+          <w:szCs w:val="21"/>
+          <w:lang w:eastAsia="ru-RU"/>
+        </w:rPr>
+        <w:t>[</w:t>
+      </w:r>
+      <w:r>
+        <w:rPr>
+          <w:snapToGrid w:val="0"/>
+          <w:color w:val="7F7F7F" w:themeColor="text1" w:themeTint="80"/>
+          <w:sz w:val="24"/>
+          <w:szCs w:val="21"/>
+          <w:lang w:eastAsia="ru-RU"/>
+        </w:rPr>
+        <w:t>4</w:t>
+      </w:r>
+      <w:r>
+        <w:rPr>
+          <w:snapToGrid w:val="0"/>
+          <w:color w:val="7F7F7F" w:themeColor="text1" w:themeTint="80"/>
+          <w:sz w:val="24"/>
+          <w:szCs w:val="21"/>
+          <w:lang w:eastAsia="ru-RU"/>
+        </w:rPr>
+        <w:t>]</w:t>
+      </w:r>
+    </w:p>
+    <w:p>
+      <w:pPr>
+        <w:spacing w:after="240" w:line="240" w:lineRule="auto"/>
+        <w:jc w:val="center"/>
+        <w:rPr>
+          <w:snapToGrid w:val="0"/>
+          <w:color w:val="7F7F7F" w:themeColor="text1" w:themeTint="80"/>
+          <w:sz w:val="24"/>
+          <w:szCs w:val="21"/>
+          <w:lang w:eastAsia="ru-RU"/>
+        </w:rPr>
+      </w:pPr>
+      <w:r>
+        <w:rPr>
+          <w:snapToGrid w:val="0"/>
+          <w:color w:val="7F7F7F" w:themeColor="text1" w:themeTint="80"/>
+          <w:sz w:val="24"/>
+          <w:szCs w:val="21"/>
+          <w:lang w:eastAsia="ru-RU"/>
+        </w:rPr>
+        <w:t>(берется среднее значение из цветов всех запущенных лучей)</w:t>
+      </w:r>
+    </w:p>
+    <w:p>
+      <w:pPr>
+        <w:rPr>
+          <w:snapToGrid w:val="0"/>
+          <w:lang w:eastAsia="ru-RU"/>
+        </w:rPr>
+      </w:pPr>
+      <w:r>
+        <w:rPr>
+          <w:snapToGrid w:val="0"/>
+          <w:lang w:eastAsia="ru-RU"/>
+        </w:rPr>
+        <w:t>В результате всех вышеописанных действий мы и получаем итоговый результат</w:t>
+      </w:r>
+      <w:r>
+        <w:rPr>
+          <w:snapToGrid w:val="0"/>
+          <w:lang w:eastAsia="ru-RU"/>
+        </w:rPr>
+        <w:t xml:space="preserve"> – срендеренное изображение. Теперь чуть больше углубимся в процесс использования случайных чисел.</w:t>
+      </w:r>
+    </w:p>
+    <w:p>
+      <w:pPr>
+        <w:pStyle w:val="Heading2"/>
+        <w:numPr>
+          <w:ilvl w:val="1"/>
+          <w:numId w:val="3"/>
+        </w:numPr>
+        <w:rPr>
+          <w:sz w:val="28"/>
+          <w:szCs w:val="28"/>
+          <w:lang w:eastAsia="ru-RU"/>
+        </w:rPr>
+      </w:pPr>
+      <w:r>
+        <w:rPr>
+          <w:sz w:val="28"/>
+          <w:szCs w:val="28"/>
+          <w:lang w:eastAsia="ru-RU"/>
+        </w:rPr>
+        <w:t xml:space="preserve">Случайные числа в алгоритме </w:t>
+      </w:r>
+      <w:r>
+        <w:rPr>
+          <w:sz w:val="28"/>
+          <w:szCs w:val="28"/>
           <w:lang w:val="en-US" w:eastAsia="ru-RU"/>
+        </w:rPr>
+        <w:t>Path</w:t>
+      </w:r>
+      <w:r>
+        <w:rPr>
+          <w:sz w:val="28"/>
+          <w:szCs w:val="28"/>
+          <w:lang w:eastAsia="ru-RU"/>
+        </w:rPr>
+        <w:t xml:space="preserve"> </w:t>
+      </w:r>
+      <w:r>
+        <w:rPr>
+          <w:sz w:val="28"/>
+          <w:szCs w:val="28"/>
+          <w:lang w:val="en-US" w:eastAsia="ru-RU"/>
+        </w:rPr>
+        <w:t>tracing</w:t>
+      </w:r>
+    </w:p>
+    <w:p>
+      <w:pPr>
+        <w:rPr>
+          <w:snapToGrid w:val="0"/>
+          <w:lang w:eastAsia="ru-RU"/>
+        </w:rPr>
+      </w:pPr>
+      <w:r>
+        <w:rPr>
+          <w:snapToGrid w:val="0"/>
+          <w:lang w:eastAsia="ru-RU"/>
+        </w:rPr>
+        <w:t>При рендеринге изображений случайные числа используются на нескольких этапах</w:t>
+      </w:r>
+      <w:r>
+        <w:rPr>
+          <w:snapToGrid w:val="0"/>
+          <w:lang w:eastAsia="ru-RU"/>
+        </w:rPr>
+        <w:t xml:space="preserve">, </w:t>
+      </w:r>
+      <w:r>
+        <w:rPr>
+          <w:snapToGrid w:val="0"/>
+          <w:lang w:eastAsia="ru-RU"/>
+        </w:rPr>
+        <w:t xml:space="preserve">каждое использование случайного числа в отдельном случае мы будем называть </w:t>
+      </w:r>
+      <w:r>
+        <w:rPr>
+          <w:snapToGrid w:val="0"/>
+          <w:lang w:val="en-US" w:eastAsia="ru-RU"/>
+        </w:rPr>
+        <w:t>dimension</w:t>
+      </w:r>
+      <w:r>
+        <w:rPr>
+          <w:snapToGrid w:val="0"/>
+          <w:lang w:eastAsia="ru-RU"/>
+        </w:rPr>
+        <w:t xml:space="preserve"> (</w:t>
+      </w:r>
+      <w:r>
+        <w:rPr>
+          <w:snapToGrid w:val="0"/>
+          <w:lang w:eastAsia="ru-RU"/>
+        </w:rPr>
+        <w:t>размерность)</w:t>
+      </w:r>
+      <w:r>
+        <w:rPr>
+          <w:snapToGrid w:val="0"/>
+          <w:lang w:eastAsia="ru-RU"/>
+        </w:rPr>
+        <w:t xml:space="preserve">: </w:t>
+      </w:r>
+    </w:p>
+    <w:p>
+      <w:pPr>
+        <w:pStyle w:val="ListParagraph"/>
+        <w:numPr>
+          <w:ilvl w:val="0"/>
+          <w:numId w:val="10"/>
+        </w:numPr>
+        <w:rPr>
+          <w:snapToGrid w:val="0"/>
+          <w:lang w:eastAsia="ru-RU"/>
+        </w:rPr>
+      </w:pPr>
+      <w:r>
+        <w:rPr>
+          <w:snapToGrid w:val="0"/>
+          <w:lang w:eastAsia="ru-RU"/>
+        </w:rPr>
+        <w:t>Выбор начальной точки для запуска луча через пиксель</w:t>
+      </w:r>
+      <w:r>
+        <w:rPr>
+          <w:snapToGrid w:val="0"/>
+          <w:lang w:eastAsia="ru-RU"/>
+        </w:rPr>
+        <w:t xml:space="preserve"> (два разных </w:t>
+      </w:r>
+      <w:r>
+        <w:rPr>
+          <w:snapToGrid w:val="0"/>
+          <w:lang w:eastAsia="ru-RU"/>
+        </w:rPr>
+        <w:t>дименшена</w:t>
+      </w:r>
+      <w:r>
+        <w:rPr>
+          <w:snapToGrid w:val="0"/>
+          <w:lang w:eastAsia="ru-RU"/>
+        </w:rPr>
+        <w:t xml:space="preserve"> – координата по </w:t>
+      </w:r>
+      <w:r>
+        <w:rPr>
+          <w:snapToGrid w:val="0"/>
+          <w:lang w:val="en-US" w:eastAsia="ru-RU"/>
+        </w:rPr>
+        <w:t>Ox</w:t>
+      </w:r>
+      <w:r>
+        <w:rPr>
+          <w:snapToGrid w:val="0"/>
+          <w:lang w:eastAsia="ru-RU"/>
+        </w:rPr>
+        <w:t xml:space="preserve"> и по </w:t>
+      </w:r>
+      <w:r>
+        <w:rPr>
+          <w:snapToGrid w:val="0"/>
+          <w:lang w:val="en-US" w:eastAsia="ru-RU"/>
+        </w:rPr>
+        <w:t>Oy</w:t>
+      </w:r>
+      <w:r>
+        <w:rPr>
+          <w:snapToGrid w:val="0"/>
+          <w:lang w:eastAsia="ru-RU"/>
+        </w:rPr>
+        <w:t>)</w:t>
+      </w:r>
+    </w:p>
+    <w:p>
+      <w:pPr>
+        <w:pStyle w:val="ListParagraph"/>
+        <w:numPr>
+          <w:ilvl w:val="0"/>
+          <w:numId w:val="10"/>
+        </w:numPr>
+        <w:rPr>
+          <w:snapToGrid w:val="0"/>
+          <w:lang w:eastAsia="ru-RU"/>
+        </w:rPr>
+      </w:pPr>
+      <w:r>
+        <w:rPr>
+          <w:snapToGrid w:val="0"/>
+          <w:lang w:eastAsia="ru-RU"/>
+        </w:rPr>
+        <w:t>Выбор направления отраженного луча от Ламбертова материала</w:t>
+      </w:r>
+      <w:r>
+        <w:rPr>
+          <w:snapToGrid w:val="0"/>
+          <w:lang w:eastAsia="ru-RU"/>
+        </w:rPr>
+        <w:t xml:space="preserve"> </w:t>
+      </w:r>
+      <w:r>
+        <w:rPr>
+          <w:snapToGrid w:val="0"/>
+          <w:lang w:eastAsia="ru-RU"/>
+        </w:rPr>
+        <w:t xml:space="preserve">(два разных </w:t>
+      </w:r>
+      <w:r>
+        <w:rPr>
+          <w:snapToGrid w:val="0"/>
+          <w:lang w:eastAsia="ru-RU"/>
+        </w:rPr>
+        <w:t xml:space="preserve">дименшена </w:t>
+      </w:r>
+      <w:r>
+        <w:rPr>
+          <w:snapToGrid w:val="0"/>
+          <w:lang w:eastAsia="ru-RU"/>
+        </w:rPr>
+        <w:t xml:space="preserve">– координата по </w:t>
+      </w:r>
+      <w:r>
+        <w:rPr>
+          <w:snapToGrid w:val="0"/>
+          <w:lang w:val="en-US" w:eastAsia="ru-RU"/>
+        </w:rPr>
+        <w:t>Ox</w:t>
+      </w:r>
+      <w:r>
+        <w:rPr>
+          <w:snapToGrid w:val="0"/>
+          <w:lang w:eastAsia="ru-RU"/>
+        </w:rPr>
+        <w:t xml:space="preserve"> и по </w:t>
+      </w:r>
+      <w:r>
+        <w:rPr>
+          <w:snapToGrid w:val="0"/>
+          <w:lang w:val="en-US" w:eastAsia="ru-RU"/>
+        </w:rPr>
+        <w:t>Oy</w:t>
+      </w:r>
+      <w:r>
+        <w:rPr>
+          <w:snapToGrid w:val="0"/>
+          <w:lang w:eastAsia="ru-RU"/>
+        </w:rPr>
+        <w:t>)</w:t>
+      </w:r>
+    </w:p>
+    <w:p>
+      <w:pPr>
+        <w:rPr>
+          <w:snapToGrid w:val="0"/>
+          <w:lang w:eastAsia="ru-RU"/>
+        </w:rPr>
+      </w:pPr>
+      <w:r>
+        <w:rPr>
+          <w:snapToGrid w:val="0"/>
+          <w:lang w:eastAsia="ru-RU"/>
+        </w:rPr>
+        <w:t>Также зачастую случайные числа используются еще в нескольких местах:</w:t>
+      </w:r>
+    </w:p>
+    <w:p>
+      <w:pPr>
+        <w:pStyle w:val="ListParagraph"/>
+        <w:numPr>
+          <w:ilvl w:val="0"/>
+          <w:numId w:val="10"/>
+        </w:numPr>
+        <w:rPr>
+          <w:snapToGrid w:val="0"/>
+          <w:lang w:eastAsia="ru-RU"/>
+        </w:rPr>
+      </w:pPr>
+      <w:r>
+        <w:rPr>
+          <w:snapToGrid w:val="0"/>
+          <w:lang w:eastAsia="ru-RU"/>
+        </w:rPr>
+        <w:t>Выбор источника света (од</w:t>
+      </w:r>
+      <w:r>
+        <w:rPr>
+          <w:snapToGrid w:val="0"/>
+          <w:lang w:eastAsia="ru-RU"/>
+        </w:rPr>
+        <w:t>ин</w:t>
+      </w:r>
+      <w:r>
+        <w:rPr>
+          <w:snapToGrid w:val="0"/>
+          <w:lang w:eastAsia="ru-RU"/>
+        </w:rPr>
+        <w:t xml:space="preserve"> </w:t>
+      </w:r>
+      <w:proofErr w:type="spellStart"/>
+      <w:r>
+        <w:rPr>
+          <w:snapToGrid w:val="0"/>
+          <w:lang w:eastAsia="ru-RU"/>
+        </w:rPr>
+        <w:t>дименшен</w:t>
+      </w:r>
+      <w:proofErr w:type="spellEnd"/>
+      <w:r>
+        <w:rPr>
+          <w:snapToGrid w:val="0"/>
+          <w:lang w:eastAsia="ru-RU"/>
+        </w:rPr>
+        <w:t>, отвечающ</w:t>
+      </w:r>
+      <w:r>
+        <w:rPr>
+          <w:snapToGrid w:val="0"/>
+          <w:lang w:eastAsia="ru-RU"/>
+        </w:rPr>
+        <w:t xml:space="preserve">ий </w:t>
+      </w:r>
+      <w:r>
+        <w:rPr>
+          <w:snapToGrid w:val="0"/>
+          <w:lang w:eastAsia="ru-RU"/>
+        </w:rPr>
+        <w:t>за индекс)</w:t>
+      </w:r>
+    </w:p>
+    <w:p>
+      <w:pPr>
+        <w:pStyle w:val="ListParagraph"/>
+        <w:numPr>
+          <w:ilvl w:val="0"/>
+          <w:numId w:val="10"/>
+        </w:numPr>
+        <w:rPr>
+          <w:snapToGrid w:val="0"/>
+          <w:lang w:eastAsia="ru-RU"/>
+        </w:rPr>
+      </w:pPr>
+      <w:r>
+        <w:rPr>
+          <w:snapToGrid w:val="0"/>
+          <w:lang w:eastAsia="ru-RU"/>
+        </w:rPr>
+        <w:t xml:space="preserve">Два дополнительных </w:t>
+      </w:r>
+      <w:r>
+        <w:rPr>
+          <w:snapToGrid w:val="0"/>
+          <w:lang w:eastAsia="ru-RU"/>
+        </w:rPr>
+        <w:t>дименшен</w:t>
+      </w:r>
+      <w:r>
+        <w:rPr>
+          <w:snapToGrid w:val="0"/>
+          <w:lang w:eastAsia="ru-RU"/>
+        </w:rPr>
+        <w:t>а</w:t>
+      </w:r>
+      <w:r>
+        <w:rPr>
+          <w:snapToGrid w:val="0"/>
+          <w:lang w:eastAsia="ru-RU"/>
+        </w:rPr>
+        <w:t>, отведенных под материалы (в зависимости от</w:t>
+      </w:r>
+      <w:r>
+        <w:rPr>
+          <w:snapToGrid w:val="0"/>
+          <w:lang w:eastAsia="ru-RU"/>
+        </w:rPr>
+        <w:t xml:space="preserve"> сложности</w:t>
+      </w:r>
+      <w:r>
+        <w:rPr>
+          <w:snapToGrid w:val="0"/>
+          <w:lang w:eastAsia="ru-RU"/>
+        </w:rPr>
+        <w:t xml:space="preserve"> материалов в сцене, в моем проекте используются только два из них, для выбора направления луча)</w:t>
+      </w:r>
+    </w:p>
+    <w:p>
+      <w:pPr>
+        <w:rPr>
+          <w:snapToGrid w:val="0"/>
+          <w:lang w:eastAsia="ru-RU"/>
+        </w:rPr>
+      </w:pPr>
+      <w:r>
+        <w:rPr>
+          <w:snapToGrid w:val="0"/>
+          <w:lang w:eastAsia="ru-RU"/>
+        </w:rPr>
+        <w:lastRenderedPageBreak/>
+        <w:t>Соответственно, с этими случайными числами мы и будем работать.</w:t>
+      </w:r>
+      <w:r>
+        <w:rPr>
+          <w:snapToGrid w:val="0"/>
+          <w:lang w:eastAsia="ru-RU"/>
         </w:rPr>
         <w:br w:type="page"/>
       </w:r>
@@ -4286,6 +5862,1436 @@
           <w:lang w:eastAsia="ru-RU"/>
         </w:rPr>
       </w:pPr>
+      <w:r>
+        <w:rPr>
+          <w:szCs w:val="28"/>
+          <w:lang w:val="en-US" w:eastAsia="ru-RU"/>
+        </w:rPr>
+        <w:t>TODO</w:t>
+      </w:r>
+      <w:r>
+        <w:rPr>
+          <w:szCs w:val="28"/>
+          <w:lang w:eastAsia="ru-RU"/>
+        </w:rPr>
+        <w:t xml:space="preserve">: </w:t>
+      </w:r>
+      <w:r>
+        <w:rPr>
+          <w:szCs w:val="28"/>
+          <w:lang w:eastAsia="ru-RU"/>
+        </w:rPr>
+        <w:t>написать почему методы выбора случайных чисел полезны для нас</w:t>
+      </w:r>
+    </w:p>
+    <w:p>
+      <w:pPr>
+        <w:rPr>
+          <w:szCs w:val="28"/>
+          <w:lang w:eastAsia="ru-RU"/>
+        </w:rPr>
+      </w:pPr>
+      <w:r>
+        <w:rPr>
+          <w:szCs w:val="28"/>
+          <w:lang w:eastAsia="ru-RU"/>
+        </w:rPr>
+        <w:t xml:space="preserve">Среди различных подходов к генерации случайных чисел были выбраны: </w:t>
+      </w:r>
+      <w:r>
+        <w:rPr>
+          <w:szCs w:val="28"/>
+          <w:lang w:val="en-US" w:eastAsia="ru-RU"/>
+        </w:rPr>
+        <w:t>Halton</w:t>
+      </w:r>
+      <w:r>
+        <w:rPr>
+          <w:szCs w:val="28"/>
+          <w:lang w:eastAsia="ru-RU"/>
+        </w:rPr>
+        <w:t xml:space="preserve"> </w:t>
+      </w:r>
+      <w:r>
+        <w:rPr>
+          <w:szCs w:val="28"/>
+          <w:lang w:val="en-US" w:eastAsia="ru-RU"/>
+        </w:rPr>
+        <w:t>sampler</w:t>
+      </w:r>
+      <w:r>
+        <w:rPr>
+          <w:szCs w:val="28"/>
+          <w:lang w:eastAsia="ru-RU"/>
+        </w:rPr>
+        <w:t xml:space="preserve">, </w:t>
+      </w:r>
+      <w:r>
+        <w:rPr>
+          <w:szCs w:val="28"/>
+          <w:lang w:val="en-US" w:eastAsia="ru-RU"/>
+        </w:rPr>
+        <w:t>Scrambled</w:t>
+      </w:r>
+      <w:r>
+        <w:rPr>
+          <w:szCs w:val="28"/>
+          <w:lang w:eastAsia="ru-RU"/>
+        </w:rPr>
+        <w:t xml:space="preserve"> </w:t>
+      </w:r>
+      <w:r>
+        <w:rPr>
+          <w:szCs w:val="28"/>
+          <w:lang w:val="en-US" w:eastAsia="ru-RU"/>
+        </w:rPr>
+        <w:t>Halton</w:t>
+      </w:r>
+      <w:r>
+        <w:rPr>
+          <w:szCs w:val="28"/>
+          <w:lang w:eastAsia="ru-RU"/>
+        </w:rPr>
+        <w:t xml:space="preserve"> </w:t>
+      </w:r>
+      <w:r>
+        <w:rPr>
+          <w:szCs w:val="28"/>
+          <w:lang w:val="en-US" w:eastAsia="ru-RU"/>
+        </w:rPr>
+        <w:t>sampler</w:t>
+      </w:r>
+      <w:r>
+        <w:rPr>
+          <w:szCs w:val="28"/>
+          <w:lang w:eastAsia="ru-RU"/>
+        </w:rPr>
+        <w:t xml:space="preserve"> </w:t>
+      </w:r>
+      <w:r>
+        <w:rPr>
+          <w:szCs w:val="28"/>
+          <w:lang w:val="en-US" w:eastAsia="ru-RU"/>
+        </w:rPr>
+        <w:t>and</w:t>
+      </w:r>
+      <w:r>
+        <w:rPr>
+          <w:szCs w:val="28"/>
+          <w:lang w:eastAsia="ru-RU"/>
+        </w:rPr>
+        <w:t xml:space="preserve"> </w:t>
+      </w:r>
+      <w:proofErr w:type="spellStart"/>
+      <w:r>
+        <w:rPr>
+          <w:szCs w:val="28"/>
+          <w:lang w:val="en-US" w:eastAsia="ru-RU"/>
+        </w:rPr>
+        <w:t>BlueNoiseSampler</w:t>
+      </w:r>
+      <w:proofErr w:type="spellEnd"/>
+      <w:r>
+        <w:rPr>
+          <w:szCs w:val="28"/>
+          <w:lang w:eastAsia="ru-RU"/>
+        </w:rPr>
+        <w:t>.</w:t>
+      </w:r>
+      <w:r>
+        <w:rPr>
+          <w:szCs w:val="28"/>
+          <w:lang w:eastAsia="ru-RU"/>
+        </w:rPr>
+        <w:t xml:space="preserve"> Также для проведения сравнения, использовался встроенный генератор случайных чисел из </w:t>
+      </w:r>
+      <w:r>
+        <w:rPr>
+          <w:szCs w:val="28"/>
+          <w:lang w:val="en-US" w:eastAsia="ru-RU"/>
+        </w:rPr>
+        <w:t>C</w:t>
+      </w:r>
+      <w:r>
+        <w:rPr>
+          <w:szCs w:val="28"/>
+          <w:lang w:eastAsia="ru-RU"/>
+        </w:rPr>
+        <w:t>++</w:t>
+      </w:r>
+      <w:r>
+        <w:rPr>
+          <w:szCs w:val="28"/>
+          <w:lang w:eastAsia="ru-RU"/>
+        </w:rPr>
+        <w:t>, так как по умолчанию используется именно он.</w:t>
+      </w:r>
+    </w:p>
+    <w:p>
+      <w:pPr>
+        <w:pStyle w:val="Heading2"/>
+        <w:numPr>
+          <w:ilvl w:val="1"/>
+          <w:numId w:val="3"/>
+        </w:numPr>
+        <w:rPr>
+          <w:lang w:eastAsia="ru-RU"/>
+        </w:rPr>
+      </w:pPr>
+      <w:r>
+        <w:rPr>
+          <w:lang w:eastAsia="ru-RU"/>
+        </w:rPr>
+        <w:t xml:space="preserve">Генерация случайных чисел с использованием последовательности </w:t>
+      </w:r>
+      <w:proofErr w:type="spellStart"/>
+      <w:r>
+        <w:rPr>
+          <w:lang w:eastAsia="ru-RU"/>
+        </w:rPr>
+        <w:t>Хальтона</w:t>
+      </w:r>
+      <w:proofErr w:type="spellEnd"/>
+    </w:p>
+    <w:p>
+      <w:pPr>
+        <w:rPr>
+          <w:lang w:eastAsia="ru-RU"/>
+        </w:rPr>
+      </w:pPr>
+      <w:r>
+        <w:rPr>
+          <w:lang w:eastAsia="ru-RU"/>
+        </w:rPr>
+        <w:t xml:space="preserve">Цель последовательности </w:t>
+      </w:r>
+      <w:proofErr w:type="spellStart"/>
+      <w:r>
+        <w:rPr>
+          <w:lang w:eastAsia="ru-RU"/>
+        </w:rPr>
+        <w:t>Хальтона</w:t>
+      </w:r>
+      <w:proofErr w:type="spellEnd"/>
+      <w:r>
+        <w:rPr>
+          <w:lang w:eastAsia="ru-RU"/>
+        </w:rPr>
+        <w:t xml:space="preserve"> – сгенерировать хорошо распределенный рандомизированный набор точек.</w:t>
+      </w:r>
+      <w:r>
+        <w:rPr>
+          <w:lang w:eastAsia="ru-RU"/>
+        </w:rPr>
+        <w:t xml:space="preserve"> </w:t>
+      </w:r>
+      <w:r>
+        <w:rPr>
+          <w:lang w:eastAsia="ru-RU"/>
+        </w:rPr>
+        <w:t>Алгоритм генерации точек основан на перевороте битов числа (</w:t>
+      </w:r>
+      <w:r>
+        <w:rPr>
+          <w:lang w:val="en-US" w:eastAsia="ru-RU"/>
+        </w:rPr>
+        <w:t>radical</w:t>
+      </w:r>
+      <w:r>
+        <w:rPr>
+          <w:lang w:eastAsia="ru-RU"/>
+        </w:rPr>
+        <w:t xml:space="preserve"> </w:t>
+      </w:r>
+      <w:r>
+        <w:rPr>
+          <w:lang w:val="en-US" w:eastAsia="ru-RU"/>
+        </w:rPr>
+        <w:t>inverse</w:t>
+      </w:r>
+      <w:r>
+        <w:rPr>
+          <w:lang w:eastAsia="ru-RU"/>
+        </w:rPr>
+        <w:t>).</w:t>
+      </w:r>
+    </w:p>
+    <w:p>
+      <w:pPr>
+        <w:rPr>
+          <w:lang w:eastAsia="ru-RU"/>
+        </w:rPr>
+      </w:pPr>
+      <w:r>
+        <w:rPr>
+          <w:lang w:eastAsia="ru-RU"/>
+        </w:rPr>
+        <w:t xml:space="preserve">То есть, если у нас было число </w:t>
+      </w:r>
+      <m:oMath>
+        <m:sSub>
+          <m:sSubPr>
+            <m:ctrlPr>
+              <w:rPr>
+                <w:rFonts w:ascii="Cambria Math" w:eastAsiaTheme="minorEastAsia" w:hAnsi="Cambria Math"/>
+                <w:i/>
+                <w:lang w:val="en-US" w:eastAsia="ru-RU"/>
+              </w:rPr>
+            </m:ctrlPr>
+          </m:sSubPr>
+          <m:e>
+            <m:r>
+              <w:rPr>
+                <w:rFonts w:ascii="Cambria Math" w:eastAsiaTheme="minorEastAsia" w:hAnsi="Cambria Math"/>
+                <w:lang w:val="en-US" w:eastAsia="ru-RU"/>
+              </w:rPr>
+              <m:t>d</m:t>
+            </m:r>
+          </m:e>
+          <m:sub>
+            <m:r>
+              <w:rPr>
+                <w:rFonts w:ascii="Cambria Math" w:eastAsiaTheme="minorEastAsia" w:hAnsi="Cambria Math"/>
+                <w:lang w:val="en-US" w:eastAsia="ru-RU"/>
+              </w:rPr>
+              <m:t>N</m:t>
+            </m:r>
+          </m:sub>
+        </m:sSub>
+        <m:d>
+          <m:dPr>
+            <m:ctrlPr>
+              <w:rPr>
+                <w:rFonts w:ascii="Cambria Math" w:eastAsiaTheme="minorEastAsia" w:hAnsi="Cambria Math"/>
+                <w:i/>
+                <w:lang w:val="en-US" w:eastAsia="ru-RU"/>
+              </w:rPr>
+            </m:ctrlPr>
+          </m:dPr>
+          <m:e>
+            <m:r>
+              <w:rPr>
+                <w:rFonts w:ascii="Cambria Math" w:eastAsiaTheme="minorEastAsia" w:hAnsi="Cambria Math"/>
+                <w:lang w:val="en-US" w:eastAsia="ru-RU"/>
+              </w:rPr>
+              <m:t>a</m:t>
+            </m:r>
+          </m:e>
+        </m:d>
+        <m:sSub>
+          <m:sSubPr>
+            <m:ctrlPr>
+              <w:rPr>
+                <w:rFonts w:ascii="Cambria Math" w:eastAsiaTheme="minorEastAsia" w:hAnsi="Cambria Math"/>
+                <w:i/>
+                <w:lang w:val="en-US" w:eastAsia="ru-RU"/>
+              </w:rPr>
+            </m:ctrlPr>
+          </m:sSubPr>
+          <m:e>
+            <m:r>
+              <w:rPr>
+                <w:rFonts w:ascii="Cambria Math" w:eastAsiaTheme="minorEastAsia" w:hAnsi="Cambria Math"/>
+                <w:lang w:val="en-US" w:eastAsia="ru-RU"/>
+              </w:rPr>
+              <m:t>d</m:t>
+            </m:r>
+          </m:e>
+          <m:sub>
+            <m:r>
+              <w:rPr>
+                <w:rFonts w:ascii="Cambria Math" w:eastAsiaTheme="minorEastAsia" w:hAnsi="Cambria Math"/>
+                <w:lang w:val="en-US" w:eastAsia="ru-RU"/>
+              </w:rPr>
+              <m:t>N</m:t>
+            </m:r>
+            <m:r>
+              <w:rPr>
+                <w:rFonts w:ascii="Cambria Math" w:eastAsiaTheme="minorEastAsia" w:hAnsi="Cambria Math"/>
+                <w:lang w:eastAsia="ru-RU"/>
+              </w:rPr>
+              <m:t>-1</m:t>
+            </m:r>
+          </m:sub>
+        </m:sSub>
+        <m:d>
+          <m:dPr>
+            <m:ctrlPr>
+              <w:rPr>
+                <w:rFonts w:ascii="Cambria Math" w:eastAsiaTheme="minorEastAsia" w:hAnsi="Cambria Math"/>
+                <w:i/>
+                <w:lang w:val="en-US" w:eastAsia="ru-RU"/>
+              </w:rPr>
+            </m:ctrlPr>
+          </m:dPr>
+          <m:e>
+            <m:r>
+              <w:rPr>
+                <w:rFonts w:ascii="Cambria Math" w:eastAsiaTheme="minorEastAsia" w:hAnsi="Cambria Math"/>
+                <w:lang w:val="en-US" w:eastAsia="ru-RU"/>
+              </w:rPr>
+              <m:t>a</m:t>
+            </m:r>
+          </m:e>
+        </m:d>
+        <m:r>
+          <w:rPr>
+            <w:rFonts w:ascii="Cambria Math" w:eastAsiaTheme="minorEastAsia" w:hAnsi="Cambria Math"/>
+            <w:lang w:eastAsia="ru-RU"/>
+          </w:rPr>
+          <m:t>…</m:t>
+        </m:r>
+        <m:sSub>
+          <m:sSubPr>
+            <m:ctrlPr>
+              <w:rPr>
+                <w:rFonts w:ascii="Cambria Math" w:eastAsiaTheme="minorEastAsia" w:hAnsi="Cambria Math"/>
+                <w:i/>
+                <w:lang w:val="en-US" w:eastAsia="ru-RU"/>
+              </w:rPr>
+            </m:ctrlPr>
+          </m:sSubPr>
+          <m:e>
+            <m:r>
+              <w:rPr>
+                <w:rFonts w:ascii="Cambria Math" w:eastAsiaTheme="minorEastAsia" w:hAnsi="Cambria Math"/>
+                <w:lang w:val="en-US" w:eastAsia="ru-RU"/>
+              </w:rPr>
+              <m:t>d</m:t>
+            </m:r>
+          </m:e>
+          <m:sub>
+            <m:r>
+              <w:rPr>
+                <w:rFonts w:ascii="Cambria Math" w:eastAsiaTheme="minorEastAsia" w:hAnsi="Cambria Math"/>
+                <w:lang w:eastAsia="ru-RU"/>
+              </w:rPr>
+              <m:t>0</m:t>
+            </m:r>
+          </m:sub>
+        </m:sSub>
+        <m:d>
+          <m:dPr>
+            <m:ctrlPr>
+              <w:rPr>
+                <w:rFonts w:ascii="Cambria Math" w:eastAsiaTheme="minorEastAsia" w:hAnsi="Cambria Math"/>
+                <w:i/>
+                <w:lang w:val="en-US" w:eastAsia="ru-RU"/>
+              </w:rPr>
+            </m:ctrlPr>
+          </m:dPr>
+          <m:e>
+            <m:r>
+              <w:rPr>
+                <w:rFonts w:ascii="Cambria Math" w:eastAsiaTheme="minorEastAsia" w:hAnsi="Cambria Math"/>
+                <w:lang w:val="en-US" w:eastAsia="ru-RU"/>
+              </w:rPr>
+              <m:t>a</m:t>
+            </m:r>
+          </m:e>
+        </m:d>
+      </m:oMath>
+      <w:r>
+        <w:rPr>
+          <w:rFonts w:eastAsiaTheme="minorEastAsia"/>
+          <w:lang w:eastAsia="ru-RU"/>
+        </w:rPr>
+        <w:t xml:space="preserve">, </w:t>
+      </w:r>
+      <w:r>
+        <w:rPr>
+          <w:lang w:eastAsia="ru-RU"/>
+        </w:rPr>
+        <w:t xml:space="preserve">где </w:t>
+      </w:r>
+      <w:r>
+        <w:rPr>
+          <w:lang w:val="en-US" w:eastAsia="ru-RU"/>
+        </w:rPr>
+        <w:t>d</w:t>
+      </w:r>
+      <w:r>
+        <w:rPr>
+          <w:vertAlign w:val="subscript"/>
+          <w:lang w:val="en-US" w:eastAsia="ru-RU"/>
+        </w:rPr>
+        <w:t>i</w:t>
+      </w:r>
+      <w:r>
+        <w:rPr>
+          <w:lang w:eastAsia="ru-RU"/>
+        </w:rPr>
+        <w:t xml:space="preserve"> – </w:t>
+      </w:r>
+      <w:proofErr w:type="spellStart"/>
+      <w:r>
+        <w:rPr>
+          <w:lang w:val="en-US" w:eastAsia="ru-RU"/>
+        </w:rPr>
+        <w:t>i</w:t>
+      </w:r>
+      <w:proofErr w:type="spellEnd"/>
+      <w:r>
+        <w:rPr>
+          <w:lang w:eastAsia="ru-RU"/>
+        </w:rPr>
+        <w:t>-</w:t>
+      </w:r>
+      <w:proofErr w:type="spellStart"/>
+      <w:r>
+        <w:rPr>
+          <w:lang w:eastAsia="ru-RU"/>
+        </w:rPr>
+        <w:t>ый</w:t>
+      </w:r>
+      <w:proofErr w:type="spellEnd"/>
+      <w:r>
+        <w:rPr>
+          <w:lang w:eastAsia="ru-RU"/>
+        </w:rPr>
+        <w:t xml:space="preserve"> разряд числа (</w:t>
+      </w:r>
+      <w:r>
+        <w:rPr>
+          <w:lang w:eastAsia="ru-RU"/>
+        </w:rPr>
+        <w:t>цифра от нуля до девяти</w:t>
+      </w:r>
+      <w:r>
+        <w:rPr>
+          <w:lang w:eastAsia="ru-RU"/>
+        </w:rPr>
+        <w:t>)</w:t>
+      </w:r>
+      <w:r>
+        <w:rPr>
+          <w:lang w:eastAsia="ru-RU"/>
+        </w:rPr>
+        <w:t xml:space="preserve">, то после переворота битов у нас получится </w:t>
+      </w:r>
+      <m:oMath>
+        <m:r>
+          <w:rPr>
+            <w:rFonts w:ascii="Cambria Math" w:eastAsiaTheme="minorEastAsia" w:hAnsi="Cambria Math"/>
+            <w:lang w:eastAsia="ru-RU"/>
+          </w:rPr>
+          <m:t>0.</m:t>
+        </m:r>
+        <m:sSub>
+          <m:sSubPr>
+            <m:ctrlPr>
+              <w:rPr>
+                <w:rFonts w:ascii="Cambria Math" w:eastAsiaTheme="minorEastAsia" w:hAnsi="Cambria Math"/>
+                <w:i/>
+                <w:lang w:val="en-US" w:eastAsia="ru-RU"/>
+              </w:rPr>
+            </m:ctrlPr>
+          </m:sSubPr>
+          <m:e>
+            <m:r>
+              <w:rPr>
+                <w:rFonts w:ascii="Cambria Math" w:eastAsiaTheme="minorEastAsia" w:hAnsi="Cambria Math"/>
+                <w:lang w:val="en-US" w:eastAsia="ru-RU"/>
+              </w:rPr>
+              <m:t>d</m:t>
+            </m:r>
+          </m:e>
+          <m:sub>
+            <m:r>
+              <w:rPr>
+                <w:rFonts w:ascii="Cambria Math" w:eastAsiaTheme="minorEastAsia" w:hAnsi="Cambria Math"/>
+                <w:lang w:eastAsia="ru-RU"/>
+              </w:rPr>
+              <m:t>1</m:t>
+            </m:r>
+          </m:sub>
+        </m:sSub>
+        <m:d>
+          <m:dPr>
+            <m:ctrlPr>
+              <w:rPr>
+                <w:rFonts w:ascii="Cambria Math" w:eastAsiaTheme="minorEastAsia" w:hAnsi="Cambria Math"/>
+                <w:i/>
+                <w:lang w:val="en-US" w:eastAsia="ru-RU"/>
+              </w:rPr>
+            </m:ctrlPr>
+          </m:dPr>
+          <m:e>
+            <m:r>
+              <w:rPr>
+                <w:rFonts w:ascii="Cambria Math" w:eastAsiaTheme="minorEastAsia" w:hAnsi="Cambria Math"/>
+                <w:lang w:val="en-US" w:eastAsia="ru-RU"/>
+              </w:rPr>
+              <m:t>a</m:t>
+            </m:r>
+          </m:e>
+        </m:d>
+        <m:sSub>
+          <m:sSubPr>
+            <m:ctrlPr>
+              <w:rPr>
+                <w:rFonts w:ascii="Cambria Math" w:eastAsiaTheme="minorEastAsia" w:hAnsi="Cambria Math"/>
+                <w:i/>
+                <w:lang w:val="en-US" w:eastAsia="ru-RU"/>
+              </w:rPr>
+            </m:ctrlPr>
+          </m:sSubPr>
+          <m:e>
+            <m:r>
+              <w:rPr>
+                <w:rFonts w:ascii="Cambria Math" w:eastAsiaTheme="minorEastAsia" w:hAnsi="Cambria Math"/>
+                <w:lang w:val="en-US" w:eastAsia="ru-RU"/>
+              </w:rPr>
+              <m:t>d</m:t>
+            </m:r>
+          </m:e>
+          <m:sub>
+            <m:r>
+              <w:rPr>
+                <w:rFonts w:ascii="Cambria Math" w:eastAsiaTheme="minorEastAsia" w:hAnsi="Cambria Math"/>
+                <w:lang w:eastAsia="ru-RU"/>
+              </w:rPr>
+              <m:t>2</m:t>
+            </m:r>
+          </m:sub>
+        </m:sSub>
+        <m:d>
+          <m:dPr>
+            <m:ctrlPr>
+              <w:rPr>
+                <w:rFonts w:ascii="Cambria Math" w:eastAsiaTheme="minorEastAsia" w:hAnsi="Cambria Math"/>
+                <w:i/>
+                <w:lang w:val="en-US" w:eastAsia="ru-RU"/>
+              </w:rPr>
+            </m:ctrlPr>
+          </m:dPr>
+          <m:e>
+            <m:r>
+              <w:rPr>
+                <w:rFonts w:ascii="Cambria Math" w:eastAsiaTheme="minorEastAsia" w:hAnsi="Cambria Math"/>
+                <w:lang w:val="en-US" w:eastAsia="ru-RU"/>
+              </w:rPr>
+              <m:t>a</m:t>
+            </m:r>
+          </m:e>
+        </m:d>
+        <m:r>
+          <w:rPr>
+            <w:rFonts w:ascii="Cambria Math" w:eastAsiaTheme="minorEastAsia" w:hAnsi="Cambria Math"/>
+            <w:lang w:eastAsia="ru-RU"/>
+          </w:rPr>
+          <m:t>…</m:t>
+        </m:r>
+        <m:sSub>
+          <m:sSubPr>
+            <m:ctrlPr>
+              <w:rPr>
+                <w:rFonts w:ascii="Cambria Math" w:eastAsiaTheme="minorEastAsia" w:hAnsi="Cambria Math"/>
+                <w:i/>
+                <w:lang w:val="en-US" w:eastAsia="ru-RU"/>
+              </w:rPr>
+            </m:ctrlPr>
+          </m:sSubPr>
+          <m:e>
+            <m:r>
+              <w:rPr>
+                <w:rFonts w:ascii="Cambria Math" w:eastAsiaTheme="minorEastAsia" w:hAnsi="Cambria Math"/>
+                <w:lang w:val="en-US" w:eastAsia="ru-RU"/>
+              </w:rPr>
+              <m:t>d</m:t>
+            </m:r>
+          </m:e>
+          <m:sub>
+            <m:r>
+              <w:rPr>
+                <w:rFonts w:ascii="Cambria Math" w:eastAsiaTheme="minorEastAsia" w:hAnsi="Cambria Math"/>
+                <w:lang w:val="en-US" w:eastAsia="ru-RU"/>
+              </w:rPr>
+              <m:t>N</m:t>
+            </m:r>
+          </m:sub>
+        </m:sSub>
+        <m:d>
+          <m:dPr>
+            <m:ctrlPr>
+              <w:rPr>
+                <w:rFonts w:ascii="Cambria Math" w:eastAsiaTheme="minorEastAsia" w:hAnsi="Cambria Math"/>
+                <w:i/>
+                <w:lang w:val="en-US" w:eastAsia="ru-RU"/>
+              </w:rPr>
+            </m:ctrlPr>
+          </m:dPr>
+          <m:e>
+            <m:r>
+              <w:rPr>
+                <w:rFonts w:ascii="Cambria Math" w:eastAsiaTheme="minorEastAsia" w:hAnsi="Cambria Math"/>
+                <w:lang w:val="en-US" w:eastAsia="ru-RU"/>
+              </w:rPr>
+              <m:t>a</m:t>
+            </m:r>
+          </m:e>
+        </m:d>
+        <m:r>
+          <w:rPr>
+            <w:rFonts w:ascii="Cambria Math" w:eastAsiaTheme="minorEastAsia" w:hAnsi="Cambria Math"/>
+            <w:lang w:eastAsia="ru-RU"/>
+          </w:rPr>
+          <m:t>.</m:t>
+        </m:r>
+        <m:r>
+          <w:rPr>
+            <w:rFonts w:ascii="Cambria Math" w:eastAsiaTheme="minorEastAsia" w:hAnsi="Cambria Math"/>
+            <w:lang w:eastAsia="ru-RU"/>
+          </w:rPr>
+          <m:t xml:space="preserve"> </m:t>
+        </m:r>
+      </m:oMath>
+      <w:r>
+        <w:rPr>
+          <w:lang w:eastAsia="ru-RU"/>
+        </w:rPr>
+        <w:t xml:space="preserve">Или </w:t>
+      </w:r>
+    </w:p>
+    <w:p>
+      <w:pPr>
+        <w:rPr>
+          <w:rFonts w:eastAsiaTheme="minorEastAsia"/>
+          <w:lang w:val="en-US" w:eastAsia="ru-RU"/>
+        </w:rPr>
+      </w:pPr>
+      <m:oMathPara>
+        <m:oMath>
+          <m:r>
+            <w:rPr>
+              <w:rFonts w:ascii="Cambria Math" w:hAnsi="Cambria Math"/>
+              <w:lang w:eastAsia="ru-RU"/>
+            </w:rPr>
+            <m:t>a</m:t>
+          </m:r>
+          <m:r>
+            <w:rPr>
+              <w:rFonts w:ascii="Cambria Math" w:hAnsi="Cambria Math"/>
+              <w:lang w:val="en-US" w:eastAsia="ru-RU"/>
+            </w:rPr>
+            <m:t>=</m:t>
+          </m:r>
+          <m:nary>
+            <m:naryPr>
+              <m:chr m:val="∑"/>
+              <m:ctrlPr>
+                <w:rPr>
+                  <w:rFonts w:ascii="Cambria Math" w:hAnsi="Cambria Math"/>
+                  <w:lang w:val="en-US" w:eastAsia="ru-RU"/>
+                </w:rPr>
+              </m:ctrlPr>
+            </m:naryPr>
+            <m:sub>
+              <m:r>
+                <w:rPr>
+                  <w:rFonts w:ascii="Cambria Math" w:hAnsi="Cambria Math"/>
+                  <w:lang w:val="en-US" w:eastAsia="ru-RU"/>
+                </w:rPr>
+                <m:t>i=1</m:t>
+              </m:r>
+              <m:ctrlPr>
+                <w:rPr>
+                  <w:rFonts w:ascii="Cambria Math" w:hAnsi="Cambria Math"/>
+                  <w:i/>
+                  <w:lang w:val="en-US" w:eastAsia="ru-RU"/>
+                </w:rPr>
+              </m:ctrlPr>
+            </m:sub>
+            <m:sup>
+              <m:r>
+                <w:rPr>
+                  <w:rFonts w:ascii="Cambria Math" w:hAnsi="Cambria Math"/>
+                  <w:lang w:val="en-US" w:eastAsia="ru-RU"/>
+                </w:rPr>
+                <m:t>N</m:t>
+              </m:r>
+              <m:ctrlPr>
+                <w:rPr>
+                  <w:rFonts w:ascii="Cambria Math" w:hAnsi="Cambria Math"/>
+                  <w:i/>
+                  <w:lang w:val="en-US" w:eastAsia="ru-RU"/>
+                </w:rPr>
+              </m:ctrlPr>
+            </m:sup>
+            <m:e>
+              <m:sSub>
+                <m:sSubPr>
+                  <m:ctrlPr>
+                    <w:rPr>
+                      <w:rFonts w:ascii="Cambria Math" w:hAnsi="Cambria Math"/>
+                      <w:i/>
+                      <w:lang w:val="en-US" w:eastAsia="ru-RU"/>
+                    </w:rPr>
+                  </m:ctrlPr>
+                </m:sSubPr>
+                <m:e>
+                  <m:r>
+                    <w:rPr>
+                      <w:rFonts w:ascii="Cambria Math" w:hAnsi="Cambria Math"/>
+                      <w:lang w:val="en-US" w:eastAsia="ru-RU"/>
+                    </w:rPr>
+                    <m:t>d</m:t>
+                  </m:r>
+                </m:e>
+                <m:sub>
+                  <m:r>
+                    <w:rPr>
+                      <w:rFonts w:ascii="Cambria Math" w:hAnsi="Cambria Math"/>
+                      <w:lang w:val="en-US" w:eastAsia="ru-RU"/>
+                    </w:rPr>
+                    <m:t>i</m:t>
+                  </m:r>
+                </m:sub>
+              </m:sSub>
+              <m:d>
+                <m:dPr>
+                  <m:ctrlPr>
+                    <w:rPr>
+                      <w:rFonts w:ascii="Cambria Math" w:hAnsi="Cambria Math"/>
+                      <w:i/>
+                      <w:lang w:val="en-US" w:eastAsia="ru-RU"/>
+                    </w:rPr>
+                  </m:ctrlPr>
+                </m:dPr>
+                <m:e>
+                  <m:r>
+                    <w:rPr>
+                      <w:rFonts w:ascii="Cambria Math" w:hAnsi="Cambria Math"/>
+                      <w:lang w:val="en-US" w:eastAsia="ru-RU"/>
+                    </w:rPr>
+                    <m:t>a</m:t>
+                  </m:r>
+                </m:e>
+              </m:d>
+              <m:sSup>
+                <m:sSupPr>
+                  <m:ctrlPr>
+                    <w:rPr>
+                      <w:rFonts w:ascii="Cambria Math" w:hAnsi="Cambria Math"/>
+                      <w:i/>
+                      <w:lang w:val="en-US" w:eastAsia="ru-RU"/>
+                    </w:rPr>
+                  </m:ctrlPr>
+                </m:sSupPr>
+                <m:e>
+                  <m:r>
+                    <w:rPr>
+                      <w:rFonts w:ascii="Cambria Math" w:hAnsi="Cambria Math"/>
+                      <w:lang w:val="en-US" w:eastAsia="ru-RU"/>
+                    </w:rPr>
+                    <m:t>b</m:t>
+                  </m:r>
+                </m:e>
+                <m:sup>
+                  <m:r>
+                    <w:rPr>
+                      <w:rFonts w:ascii="Cambria Math" w:hAnsi="Cambria Math"/>
+                      <w:lang w:val="en-US" w:eastAsia="ru-RU"/>
+                    </w:rPr>
+                    <m:t>i-1</m:t>
+                  </m:r>
+                </m:sup>
+              </m:sSup>
+              <m:ctrlPr>
+                <w:rPr>
+                  <w:rFonts w:ascii="Cambria Math" w:hAnsi="Cambria Math"/>
+                  <w:i/>
+                  <w:lang w:val="en-US" w:eastAsia="ru-RU"/>
+                </w:rPr>
+              </m:ctrlPr>
+            </m:e>
+          </m:nary>
+        </m:oMath>
+      </m:oMathPara>
+    </w:p>
+    <w:p>
+      <w:pPr>
+        <w:rPr>
+          <w:rFonts w:eastAsiaTheme="minorEastAsia"/>
+          <w:lang w:eastAsia="ru-RU"/>
+        </w:rPr>
+      </w:pPr>
+      <w:r>
+        <w:rPr>
+          <w:rFonts w:eastAsiaTheme="minorEastAsia"/>
+          <w:lang w:eastAsia="ru-RU"/>
+        </w:rPr>
+        <w:t xml:space="preserve">Тогда </w:t>
+      </w:r>
+    </w:p>
+    <w:p>
+      <w:pPr>
+        <w:rPr>
+          <w:rFonts w:eastAsiaTheme="minorEastAsia"/>
+          <w:lang w:eastAsia="ru-RU"/>
+        </w:rPr>
+      </w:pPr>
+      <m:oMathPara>
+        <m:oMath>
+          <m:r>
+            <w:rPr>
+              <w:rFonts w:ascii="Cambria Math" w:eastAsiaTheme="minorEastAsia" w:hAnsi="Cambria Math"/>
+              <w:lang w:val="en-US" w:eastAsia="ru-RU"/>
+            </w:rPr>
+            <m:t>RadicalInverse</m:t>
+          </m:r>
+          <m:d>
+            <m:dPr>
+              <m:ctrlPr>
+                <w:rPr>
+                  <w:rFonts w:ascii="Cambria Math" w:eastAsiaTheme="minorEastAsia" w:hAnsi="Cambria Math"/>
+                  <w:i/>
+                  <w:lang w:val="en-US" w:eastAsia="ru-RU"/>
+                </w:rPr>
+              </m:ctrlPr>
+            </m:dPr>
+            <m:e>
+              <m:r>
+                <w:rPr>
+                  <w:rFonts w:ascii="Cambria Math" w:eastAsiaTheme="minorEastAsia" w:hAnsi="Cambria Math"/>
+                  <w:lang w:val="en-US" w:eastAsia="ru-RU"/>
+                </w:rPr>
+                <m:t>a</m:t>
+              </m:r>
+            </m:e>
+          </m:d>
+          <m:r>
+            <w:rPr>
+              <w:rFonts w:ascii="Cambria Math" w:eastAsiaTheme="minorEastAsia" w:hAnsi="Cambria Math"/>
+              <w:lang w:val="en-US" w:eastAsia="ru-RU"/>
+            </w:rPr>
+            <m:t>=</m:t>
+          </m:r>
+          <m:r>
+            <w:rPr>
+              <w:rFonts w:ascii="Cambria Math" w:eastAsiaTheme="minorEastAsia" w:hAnsi="Cambria Math"/>
+              <w:lang w:val="en-US" w:eastAsia="ru-RU"/>
+            </w:rPr>
+            <m:t>0.</m:t>
+          </m:r>
+          <m:sSub>
+            <m:sSubPr>
+              <m:ctrlPr>
+                <w:rPr>
+                  <w:rFonts w:ascii="Cambria Math" w:eastAsiaTheme="minorEastAsia" w:hAnsi="Cambria Math"/>
+                  <w:i/>
+                  <w:lang w:val="en-US" w:eastAsia="ru-RU"/>
+                </w:rPr>
+              </m:ctrlPr>
+            </m:sSubPr>
+            <m:e>
+              <m:r>
+                <w:rPr>
+                  <w:rFonts w:ascii="Cambria Math" w:eastAsiaTheme="minorEastAsia" w:hAnsi="Cambria Math"/>
+                  <w:lang w:val="en-US" w:eastAsia="ru-RU"/>
+                </w:rPr>
+                <m:t>d</m:t>
+              </m:r>
+            </m:e>
+            <m:sub>
+              <m:r>
+                <w:rPr>
+                  <w:rFonts w:ascii="Cambria Math" w:eastAsiaTheme="minorEastAsia" w:hAnsi="Cambria Math"/>
+                  <w:lang w:val="en-US" w:eastAsia="ru-RU"/>
+                </w:rPr>
+                <m:t>1</m:t>
+              </m:r>
+            </m:sub>
+          </m:sSub>
+          <m:d>
+            <m:dPr>
+              <m:ctrlPr>
+                <w:rPr>
+                  <w:rFonts w:ascii="Cambria Math" w:eastAsiaTheme="minorEastAsia" w:hAnsi="Cambria Math"/>
+                  <w:i/>
+                  <w:lang w:val="en-US" w:eastAsia="ru-RU"/>
+                </w:rPr>
+              </m:ctrlPr>
+            </m:dPr>
+            <m:e>
+              <m:r>
+                <w:rPr>
+                  <w:rFonts w:ascii="Cambria Math" w:eastAsiaTheme="minorEastAsia" w:hAnsi="Cambria Math"/>
+                  <w:lang w:val="en-US" w:eastAsia="ru-RU"/>
+                </w:rPr>
+                <m:t>a</m:t>
+              </m:r>
+            </m:e>
+          </m:d>
+          <m:sSub>
+            <m:sSubPr>
+              <m:ctrlPr>
+                <w:rPr>
+                  <w:rFonts w:ascii="Cambria Math" w:eastAsiaTheme="minorEastAsia" w:hAnsi="Cambria Math"/>
+                  <w:i/>
+                  <w:lang w:val="en-US" w:eastAsia="ru-RU"/>
+                </w:rPr>
+              </m:ctrlPr>
+            </m:sSubPr>
+            <m:e>
+              <m:r>
+                <w:rPr>
+                  <w:rFonts w:ascii="Cambria Math" w:eastAsiaTheme="minorEastAsia" w:hAnsi="Cambria Math"/>
+                  <w:lang w:val="en-US" w:eastAsia="ru-RU"/>
+                </w:rPr>
+                <m:t>d</m:t>
+              </m:r>
+            </m:e>
+            <m:sub>
+              <m:r>
+                <w:rPr>
+                  <w:rFonts w:ascii="Cambria Math" w:eastAsiaTheme="minorEastAsia" w:hAnsi="Cambria Math"/>
+                  <w:lang w:val="en-US" w:eastAsia="ru-RU"/>
+                </w:rPr>
+                <m:t>2</m:t>
+              </m:r>
+            </m:sub>
+          </m:sSub>
+          <m:d>
+            <m:dPr>
+              <m:ctrlPr>
+                <w:rPr>
+                  <w:rFonts w:ascii="Cambria Math" w:eastAsiaTheme="minorEastAsia" w:hAnsi="Cambria Math"/>
+                  <w:i/>
+                  <w:lang w:val="en-US" w:eastAsia="ru-RU"/>
+                </w:rPr>
+              </m:ctrlPr>
+            </m:dPr>
+            <m:e>
+              <m:r>
+                <w:rPr>
+                  <w:rFonts w:ascii="Cambria Math" w:eastAsiaTheme="minorEastAsia" w:hAnsi="Cambria Math"/>
+                  <w:lang w:val="en-US" w:eastAsia="ru-RU"/>
+                </w:rPr>
+                <m:t>a</m:t>
+              </m:r>
+            </m:e>
+          </m:d>
+          <m:r>
+            <w:rPr>
+              <w:rFonts w:ascii="Cambria Math" w:eastAsiaTheme="minorEastAsia" w:hAnsi="Cambria Math"/>
+              <w:lang w:val="en-US" w:eastAsia="ru-RU"/>
+            </w:rPr>
+            <m:t>…</m:t>
+          </m:r>
+          <m:sSub>
+            <m:sSubPr>
+              <m:ctrlPr>
+                <w:rPr>
+                  <w:rFonts w:ascii="Cambria Math" w:eastAsiaTheme="minorEastAsia" w:hAnsi="Cambria Math"/>
+                  <w:i/>
+                  <w:lang w:val="en-US" w:eastAsia="ru-RU"/>
+                </w:rPr>
+              </m:ctrlPr>
+            </m:sSubPr>
+            <m:e>
+              <m:r>
+                <w:rPr>
+                  <w:rFonts w:ascii="Cambria Math" w:eastAsiaTheme="minorEastAsia" w:hAnsi="Cambria Math"/>
+                  <w:lang w:val="en-US" w:eastAsia="ru-RU"/>
+                </w:rPr>
+                <m:t>d</m:t>
+              </m:r>
+            </m:e>
+            <m:sub>
+              <m:r>
+                <w:rPr>
+                  <w:rFonts w:ascii="Cambria Math" w:eastAsiaTheme="minorEastAsia" w:hAnsi="Cambria Math"/>
+                  <w:lang w:val="en-US" w:eastAsia="ru-RU"/>
+                </w:rPr>
+                <m:t>N</m:t>
+              </m:r>
+            </m:sub>
+          </m:sSub>
+          <m:d>
+            <m:dPr>
+              <m:ctrlPr>
+                <w:rPr>
+                  <w:rFonts w:ascii="Cambria Math" w:eastAsiaTheme="minorEastAsia" w:hAnsi="Cambria Math"/>
+                  <w:i/>
+                  <w:lang w:val="en-US" w:eastAsia="ru-RU"/>
+                </w:rPr>
+              </m:ctrlPr>
+            </m:dPr>
+            <m:e>
+              <m:r>
+                <w:rPr>
+                  <w:rFonts w:ascii="Cambria Math" w:eastAsiaTheme="minorEastAsia" w:hAnsi="Cambria Math"/>
+                  <w:lang w:val="en-US" w:eastAsia="ru-RU"/>
+                </w:rPr>
+                <m:t>a</m:t>
+              </m:r>
+            </m:e>
+          </m:d>
+          <m:r>
+            <w:rPr>
+              <w:rFonts w:ascii="Cambria Math" w:eastAsiaTheme="minorEastAsia" w:hAnsi="Cambria Math"/>
+              <w:lang w:val="en-US" w:eastAsia="ru-RU"/>
+            </w:rPr>
+            <m:t>=</m:t>
+          </m:r>
+          <m:nary>
+            <m:naryPr>
+              <m:chr m:val="∑"/>
+              <m:limLoc m:val="undOvr"/>
+              <m:ctrlPr>
+                <w:rPr>
+                  <w:rFonts w:ascii="Cambria Math" w:eastAsiaTheme="minorEastAsia" w:hAnsi="Cambria Math"/>
+                  <w:i/>
+                  <w:lang w:val="en-US" w:eastAsia="ru-RU"/>
+                </w:rPr>
+              </m:ctrlPr>
+            </m:naryPr>
+            <m:sub>
+              <m:r>
+                <w:rPr>
+                  <w:rFonts w:ascii="Cambria Math" w:eastAsiaTheme="minorEastAsia" w:hAnsi="Cambria Math"/>
+                  <w:lang w:val="en-US" w:eastAsia="ru-RU"/>
+                </w:rPr>
+                <m:t>i=1</m:t>
+              </m:r>
+            </m:sub>
+            <m:sup>
+              <m:r>
+                <w:rPr>
+                  <w:rFonts w:ascii="Cambria Math" w:eastAsiaTheme="minorEastAsia" w:hAnsi="Cambria Math"/>
+                  <w:lang w:val="en-US" w:eastAsia="ru-RU"/>
+                </w:rPr>
+                <m:t>N</m:t>
+              </m:r>
+            </m:sup>
+            <m:e>
+              <m:sSub>
+                <m:sSubPr>
+                  <m:ctrlPr>
+                    <w:rPr>
+                      <w:rFonts w:ascii="Cambria Math" w:eastAsiaTheme="minorEastAsia" w:hAnsi="Cambria Math"/>
+                      <w:i/>
+                      <w:lang w:val="en-US" w:eastAsia="ru-RU"/>
+                    </w:rPr>
+                  </m:ctrlPr>
+                </m:sSubPr>
+                <m:e>
+                  <m:r>
+                    <w:rPr>
+                      <w:rFonts w:ascii="Cambria Math" w:eastAsiaTheme="minorEastAsia" w:hAnsi="Cambria Math"/>
+                      <w:lang w:val="en-US" w:eastAsia="ru-RU"/>
+                    </w:rPr>
+                    <m:t>d</m:t>
+                  </m:r>
+                </m:e>
+                <m:sub>
+                  <m:r>
+                    <w:rPr>
+                      <w:rFonts w:ascii="Cambria Math" w:eastAsiaTheme="minorEastAsia" w:hAnsi="Cambria Math"/>
+                      <w:lang w:val="en-US" w:eastAsia="ru-RU"/>
+                    </w:rPr>
+                    <m:t>i</m:t>
+                  </m:r>
+                </m:sub>
+              </m:sSub>
+              <m:d>
+                <m:dPr>
+                  <m:ctrlPr>
+                    <w:rPr>
+                      <w:rFonts w:ascii="Cambria Math" w:eastAsiaTheme="minorEastAsia" w:hAnsi="Cambria Math"/>
+                      <w:i/>
+                      <w:lang w:val="en-US" w:eastAsia="ru-RU"/>
+                    </w:rPr>
+                  </m:ctrlPr>
+                </m:dPr>
+                <m:e>
+                  <m:r>
+                    <w:rPr>
+                      <w:rFonts w:ascii="Cambria Math" w:eastAsiaTheme="minorEastAsia" w:hAnsi="Cambria Math"/>
+                      <w:lang w:val="en-US" w:eastAsia="ru-RU"/>
+                    </w:rPr>
+                    <m:t>a</m:t>
+                  </m:r>
+                </m:e>
+              </m:d>
+              <m:sSup>
+                <m:sSupPr>
+                  <m:ctrlPr>
+                    <w:rPr>
+                      <w:rFonts w:ascii="Cambria Math" w:eastAsiaTheme="minorEastAsia" w:hAnsi="Cambria Math"/>
+                      <w:i/>
+                      <w:lang w:val="en-US" w:eastAsia="ru-RU"/>
+                    </w:rPr>
+                  </m:ctrlPr>
+                </m:sSupPr>
+                <m:e>
+                  <m:r>
+                    <w:rPr>
+                      <w:rFonts w:ascii="Cambria Math" w:eastAsiaTheme="minorEastAsia" w:hAnsi="Cambria Math"/>
+                      <w:lang w:val="en-US" w:eastAsia="ru-RU"/>
+                    </w:rPr>
+                    <m:t>b</m:t>
+                  </m:r>
+                </m:e>
+                <m:sup>
+                  <m:r>
+                    <w:rPr>
+                      <w:rFonts w:ascii="Cambria Math" w:eastAsiaTheme="minorEastAsia" w:hAnsi="Cambria Math"/>
+                      <w:lang w:val="en-US" w:eastAsia="ru-RU"/>
+                    </w:rPr>
+                    <m:t>-i</m:t>
+                  </m:r>
+                </m:sup>
+              </m:sSup>
+            </m:e>
+          </m:nary>
+        </m:oMath>
+      </m:oMathPara>
+    </w:p>
+    <w:p>
+      <w:pPr>
+        <w:rPr>
+          <w:lang w:eastAsia="ru-RU"/>
+        </w:rPr>
+      </w:pPr>
+      <w:r>
+        <w:rPr>
+          <w:rFonts w:eastAsiaTheme="minorEastAsia"/>
+          <w:lang w:eastAsia="ru-RU"/>
+        </w:rPr>
+        <w:t xml:space="preserve">Как можно заметить после переворота нашего числа мы получаем новое число, которое лежит в полуинтервале </w:t>
+      </w:r>
+      <w:r>
+        <w:rPr>
+          <w:rFonts w:eastAsiaTheme="minorEastAsia"/>
+          <w:lang w:eastAsia="ru-RU"/>
+        </w:rPr>
+        <w:t xml:space="preserve">[0; 1) </w:t>
+      </w:r>
+    </w:p>
+    <w:p>
+      <w:pPr>
+        <w:jc w:val="center"/>
+        <w:rPr>
+          <w:szCs w:val="28"/>
+          <w:lang w:val="en-US" w:eastAsia="ru-RU"/>
+        </w:rPr>
+      </w:pPr>
+      <w:r>
+        <w:rPr>
+          <w:noProof/>
+          <w:szCs w:val="28"/>
+          <w:lang w:eastAsia="ru-RU"/>
+          <w14:ligatures w14:val="standardContextual"/>
+        </w:rPr>
+        <w:lastRenderedPageBreak/>
+        <w:drawing>
+          <wp:inline distT="0" distB="0" distL="0" distR="0" wp14:anchorId="60F44392" wp14:editId="306150D3">
+            <wp:extent cx="2638096" cy="2448910"/>
+            <wp:effectExtent l="0" t="0" r="3810" b="2540"/>
+            <wp:docPr id="529253411" name="Picture 4"/>
+            <wp:cNvGraphicFramePr>
+              <a:graphicFrameLocks xmlns:a="http://schemas.openxmlformats.org/drawingml/2006/main" noChangeAspect="1"/>
+            </wp:cNvGraphicFramePr>
+            <a:graphic xmlns:a="http://schemas.openxmlformats.org/drawingml/2006/main">
+              <a:graphicData uri="http://schemas.openxmlformats.org/drawingml/2006/picture">
+                <pic:pic xmlns:pic="http://schemas.openxmlformats.org/drawingml/2006/picture">
+                  <pic:nvPicPr>
+                    <pic:cNvPr id="529253411" name="Picture 529253411"/>
+                    <pic:cNvPicPr/>
+                  </pic:nvPicPr>
+                  <pic:blipFill>
+                    <a:blip r:embed="rId15">
+                      <a:extLst>
+                        <a:ext uri="{28A0092B-C50C-407E-A947-70E740481C1C}">
+                          <a14:useLocalDpi xmlns:a14="http://schemas.microsoft.com/office/drawing/2010/main" val="0"/>
+                        </a:ext>
+                      </a:extLst>
+                    </a:blip>
+                    <a:stretch>
+                      <a:fillRect/>
+                    </a:stretch>
+                  </pic:blipFill>
+                  <pic:spPr>
+                    <a:xfrm>
+                      <a:off x="0" y="0"/>
+                      <a:ext cx="2654038" cy="2463709"/>
+                    </a:xfrm>
+                    <a:prstGeom prst="rect">
+                      <a:avLst/>
+                    </a:prstGeom>
+                  </pic:spPr>
+                </pic:pic>
+              </a:graphicData>
+            </a:graphic>
+          </wp:inline>
+        </w:drawing>
+      </w:r>
+      <w:r>
+        <w:rPr>
+          <w:noProof/>
+          <w:szCs w:val="28"/>
+          <w:lang w:eastAsia="ru-RU"/>
+          <w14:ligatures w14:val="standardContextual"/>
+        </w:rPr>
+        <w:drawing>
+          <wp:inline distT="0" distB="0" distL="0" distR="0" wp14:anchorId="569C4872" wp14:editId="1DC2BDDB">
+            <wp:extent cx="2709036" cy="2451034"/>
+            <wp:effectExtent l="0" t="0" r="0" b="635"/>
+            <wp:docPr id="835077544" name="Picture 5"/>
+            <wp:cNvGraphicFramePr>
+              <a:graphicFrameLocks xmlns:a="http://schemas.openxmlformats.org/drawingml/2006/main" noChangeAspect="1"/>
+            </wp:cNvGraphicFramePr>
+            <a:graphic xmlns:a="http://schemas.openxmlformats.org/drawingml/2006/main">
+              <a:graphicData uri="http://schemas.openxmlformats.org/drawingml/2006/picture">
+                <pic:pic xmlns:pic="http://schemas.openxmlformats.org/drawingml/2006/picture">
+                  <pic:nvPicPr>
+                    <pic:cNvPr id="835077544" name="Picture 835077544"/>
+                    <pic:cNvPicPr/>
+                  </pic:nvPicPr>
+                  <pic:blipFill>
+                    <a:blip r:embed="rId16">
+                      <a:extLst>
+                        <a:ext uri="{28A0092B-C50C-407E-A947-70E740481C1C}">
+                          <a14:useLocalDpi xmlns:a14="http://schemas.microsoft.com/office/drawing/2010/main" val="0"/>
+                        </a:ext>
+                      </a:extLst>
+                    </a:blip>
+                    <a:stretch>
+                      <a:fillRect/>
+                    </a:stretch>
+                  </pic:blipFill>
+                  <pic:spPr>
+                    <a:xfrm>
+                      <a:off x="0" y="0"/>
+                      <a:ext cx="2737503" cy="2476790"/>
+                    </a:xfrm>
+                    <a:prstGeom prst="rect">
+                      <a:avLst/>
+                    </a:prstGeom>
+                  </pic:spPr>
+                </pic:pic>
+              </a:graphicData>
+            </a:graphic>
+          </wp:inline>
+        </w:drawing>
+      </w:r>
+    </w:p>
+    <w:p>
+      <w:pPr>
+        <w:spacing w:after="240" w:line="240" w:lineRule="auto"/>
+        <w:jc w:val="center"/>
+        <w:rPr>
+          <w:snapToGrid w:val="0"/>
+          <w:color w:val="7F7F7F" w:themeColor="text1" w:themeTint="80"/>
+          <w:sz w:val="24"/>
+          <w:szCs w:val="21"/>
+          <w:lang w:eastAsia="ru-RU"/>
+        </w:rPr>
+      </w:pPr>
+      <w:r>
+        <w:rPr>
+          <w:snapToGrid w:val="0"/>
+          <w:color w:val="7F7F7F" w:themeColor="text1" w:themeTint="80"/>
+          <w:sz w:val="24"/>
+          <w:szCs w:val="21"/>
+          <w:lang w:eastAsia="ru-RU"/>
+        </w:rPr>
+        <w:t xml:space="preserve">Слева – </w:t>
+      </w:r>
+      <w:proofErr w:type="gramStart"/>
+      <w:r>
+        <w:rPr>
+          <w:snapToGrid w:val="0"/>
+          <w:color w:val="7F7F7F" w:themeColor="text1" w:themeTint="80"/>
+          <w:sz w:val="24"/>
+          <w:szCs w:val="21"/>
+          <w:lang w:eastAsia="ru-RU"/>
+        </w:rPr>
+        <w:t>точки</w:t>
+      </w:r>
+      <w:proofErr w:type="gramEnd"/>
+      <w:r>
+        <w:rPr>
+          <w:snapToGrid w:val="0"/>
+          <w:color w:val="7F7F7F" w:themeColor="text1" w:themeTint="80"/>
+          <w:sz w:val="24"/>
+          <w:szCs w:val="21"/>
+          <w:lang w:eastAsia="ru-RU"/>
+        </w:rPr>
+        <w:t xml:space="preserve"> сгенерированные стандартным генератором</w:t>
+      </w:r>
+    </w:p>
+    <w:p>
+      <w:pPr>
+        <w:spacing w:after="240" w:line="240" w:lineRule="auto"/>
+        <w:jc w:val="center"/>
+        <w:rPr>
+          <w:snapToGrid w:val="0"/>
+          <w:color w:val="7F7F7F" w:themeColor="text1" w:themeTint="80"/>
+          <w:sz w:val="24"/>
+          <w:szCs w:val="21"/>
+          <w:lang w:eastAsia="ru-RU"/>
+        </w:rPr>
+      </w:pPr>
+      <w:r>
+        <w:rPr>
+          <w:snapToGrid w:val="0"/>
+          <w:color w:val="7F7F7F" w:themeColor="text1" w:themeTint="80"/>
+          <w:sz w:val="24"/>
+          <w:szCs w:val="21"/>
+          <w:lang w:eastAsia="ru-RU"/>
+        </w:rPr>
+        <w:t xml:space="preserve">Справа – </w:t>
+      </w:r>
+      <w:r>
+        <w:rPr>
+          <w:snapToGrid w:val="0"/>
+          <w:color w:val="7F7F7F" w:themeColor="text1" w:themeTint="80"/>
+          <w:sz w:val="24"/>
+          <w:szCs w:val="21"/>
+          <w:lang w:val="en-US" w:eastAsia="ru-RU"/>
+        </w:rPr>
+        <w:t>Halton</w:t>
+      </w:r>
+      <w:r>
+        <w:rPr>
+          <w:snapToGrid w:val="0"/>
+          <w:color w:val="7F7F7F" w:themeColor="text1" w:themeTint="80"/>
+          <w:sz w:val="24"/>
+          <w:szCs w:val="21"/>
+          <w:lang w:eastAsia="ru-RU"/>
+        </w:rPr>
+        <w:t xml:space="preserve"> </w:t>
+      </w:r>
+      <w:r>
+        <w:rPr>
+          <w:snapToGrid w:val="0"/>
+          <w:color w:val="7F7F7F" w:themeColor="text1" w:themeTint="80"/>
+          <w:sz w:val="24"/>
+          <w:szCs w:val="21"/>
+          <w:lang w:val="en-US" w:eastAsia="ru-RU"/>
+        </w:rPr>
+        <w:t>Sampler</w:t>
+      </w:r>
+    </w:p>
+    <w:p>
+      <w:pPr>
+        <w:jc w:val="center"/>
+        <w:rPr>
+          <w:szCs w:val="28"/>
+          <w:lang w:eastAsia="ru-RU"/>
+        </w:rPr>
+      </w:pPr>
+    </w:p>
+    <w:p>
+      <w:pPr>
+        <w:rPr>
+          <w:szCs w:val="28"/>
+          <w:lang w:eastAsia="ru-RU"/>
+        </w:rPr>
+      </w:pPr>
     </w:p>
     <w:p>
       <w:pPr>
@@ -4338,7 +7344,7 @@
           <w:lang w:eastAsia="ru-RU"/>
         </w:rPr>
       </w:pPr>
-      <w:hyperlink r:id="rId15" w:history="1">
+      <w:hyperlink r:id="rId17" w:history="1">
         <w:r>
           <w:rPr>
             <w:rStyle w:val="Hyperlink"/>
@@ -4352,11 +7358,12 @@
     <w:p>
       <w:pPr>
         <w:rPr>
+          <w:rStyle w:val="Hyperlink"/>
           <w:szCs w:val="28"/>
-          <w:lang w:eastAsia="ru-RU"/>
-        </w:rPr>
-      </w:pPr>
-      <w:hyperlink r:id="rId16" w:history="1">
+          <w:lang w:val="en-US" w:eastAsia="ru-RU"/>
+        </w:rPr>
+      </w:pPr>
+      <w:hyperlink r:id="rId18" w:history="1">
         <w:r>
           <w:rPr>
             <w:rStyle w:val="Hyperlink"/>
@@ -4474,13 +7481,38 @@
           <w:lang w:eastAsia="ru-RU"/>
         </w:rPr>
       </w:pPr>
-      <w:hyperlink r:id="rId17" w:anchor=":~:text=Traditional%20ray%20tracing%20involves%20calculating,off%20in%20a%20random%20direction" w:history="1">
+      <w:hyperlink r:id="rId19" w:history="1">
         <w:r>
           <w:rPr>
             <w:rStyle w:val="Hyperlink"/>
             <w:szCs w:val="28"/>
             <w:lang w:val="en-US" w:eastAsia="ru-RU"/>
           </w:rPr>
+          <w:t>https://developer.nvidia.com/discover/ray-tracing#:~:text=This%20reverse%20tracing%20process%20of,light%20sources%20in%20multiple%20directions</w:t>
+        </w:r>
+      </w:hyperlink>
+      <w:r>
+        <w:rPr>
+          <w:szCs w:val="28"/>
+          <w:lang w:val="en-US" w:eastAsia="ru-RU"/>
+        </w:rPr>
+        <w:t>.</w:t>
+      </w:r>
+    </w:p>
+    <w:p>
+      <w:pPr>
+        <w:rPr>
+          <w:szCs w:val="28"/>
+          <w:lang w:eastAsia="ru-RU"/>
+        </w:rPr>
+      </w:pPr>
+      <w:hyperlink r:id="rId20" w:history="1">
+        <w:r>
+          <w:rPr>
+            <w:rStyle w:val="Hyperlink"/>
+            <w:szCs w:val="28"/>
+            <w:lang w:val="en-US" w:eastAsia="ru-RU"/>
+          </w:rPr>
           <w:t>https</w:t>
         </w:r>
         <w:r>
@@ -4514,6 +7546,106 @@
             <w:szCs w:val="28"/>
             <w:lang w:val="en-US" w:eastAsia="ru-RU"/>
           </w:rPr>
+          <w:t>scratchapixel</w:t>
+        </w:r>
+        <w:proofErr w:type="spellEnd"/>
+        <w:r>
+          <w:rPr>
+            <w:rStyle w:val="Hyperlink"/>
+            <w:szCs w:val="28"/>
+            <w:lang w:eastAsia="ru-RU"/>
+          </w:rPr>
+          <w:t>.</w:t>
+        </w:r>
+        <w:r>
+          <w:rPr>
+            <w:rStyle w:val="Hyperlink"/>
+            <w:szCs w:val="28"/>
+            <w:lang w:val="en-US" w:eastAsia="ru-RU"/>
+          </w:rPr>
+          <w:t>com</w:t>
+        </w:r>
+        <w:r>
+          <w:rPr>
+            <w:rStyle w:val="Hyperlink"/>
+            <w:szCs w:val="28"/>
+            <w:lang w:eastAsia="ru-RU"/>
+          </w:rPr>
+          <w:t>/</w:t>
+        </w:r>
+        <w:r>
+          <w:rPr>
+            <w:rStyle w:val="Hyperlink"/>
+            <w:szCs w:val="28"/>
+            <w:lang w:val="en-US" w:eastAsia="ru-RU"/>
+          </w:rPr>
+          <w:t>index</w:t>
+        </w:r>
+        <w:r>
+          <w:rPr>
+            <w:rStyle w:val="Hyperlink"/>
+            <w:szCs w:val="28"/>
+            <w:lang w:eastAsia="ru-RU"/>
+          </w:rPr>
+          <w:t>.</w:t>
+        </w:r>
+        <w:r>
+          <w:rPr>
+            <w:rStyle w:val="Hyperlink"/>
+            <w:szCs w:val="28"/>
+            <w:lang w:val="en-US" w:eastAsia="ru-RU"/>
+          </w:rPr>
+          <w:t>html</w:t>
+        </w:r>
+      </w:hyperlink>
+    </w:p>
+    <w:p>
+      <w:pPr>
+        <w:rPr>
+          <w:szCs w:val="28"/>
+          <w:lang w:eastAsia="ru-RU"/>
+        </w:rPr>
+      </w:pPr>
+      <w:hyperlink r:id="rId21" w:anchor=":~:text=Traditional%20ray%20tracing%20involves%20calculating,off%20in%20a%20random%20direction" w:history="1">
+        <w:r>
+          <w:rPr>
+            <w:rStyle w:val="Hyperlink"/>
+            <w:szCs w:val="28"/>
+            <w:lang w:val="en-US" w:eastAsia="ru-RU"/>
+          </w:rPr>
+          <w:t>https</w:t>
+        </w:r>
+        <w:r>
+          <w:rPr>
+            <w:rStyle w:val="Hyperlink"/>
+            <w:szCs w:val="28"/>
+            <w:lang w:eastAsia="ru-RU"/>
+          </w:rPr>
+          <w:t>://</w:t>
+        </w:r>
+        <w:r>
+          <w:rPr>
+            <w:rStyle w:val="Hyperlink"/>
+            <w:szCs w:val="28"/>
+            <w:lang w:val="en-US" w:eastAsia="ru-RU"/>
+          </w:rPr>
+          <w:t>www</w:t>
+        </w:r>
+        <w:r>
+          <w:rPr>
+            <w:rStyle w:val="Hyperlink"/>
+            <w:szCs w:val="28"/>
+            <w:lang w:eastAsia="ru-RU"/>
+          </w:rPr>
+          <w:t>.</w:t>
+        </w:r>
+        <w:proofErr w:type="spellStart"/>
+        <w:r>
+          <w:rPr>
+            <w:rStyle w:val="Hyperlink"/>
+            <w:szCs w:val="28"/>
+            <w:lang w:val="en-US" w:eastAsia="ru-RU"/>
+          </w:rPr>
           <w:t>techspot</w:t>
         </w:r>
         <w:proofErr w:type="spellEnd"/>
@@ -4821,7 +7953,7 @@
           <w:lang w:eastAsia="ru-RU"/>
         </w:rPr>
       </w:pPr>
-      <w:hyperlink r:id="rId18" w:history="1">
+      <w:hyperlink r:id="rId22" w:history="1">
         <w:r>
           <w:rPr>
             <w:rStyle w:val="Hyperlink"/>
@@ -4938,7 +8070,7 @@
           <w:lang w:eastAsia="ru-RU"/>
         </w:rPr>
       </w:pPr>
-      <w:hyperlink r:id="rId19" w:history="1">
+      <w:hyperlink r:id="rId23" w:history="1">
         <w:r>
           <w:rPr>
             <w:rStyle w:val="Hyperlink"/>
@@ -5056,7 +8188,7 @@
           <w:lang w:eastAsia="ru-RU"/>
         </w:rPr>
       </w:pPr>
-      <w:hyperlink r:id="rId20" w:history="1">
+      <w:hyperlink r:id="rId24" w:history="1">
         <w:r>
           <w:rPr>
             <w:rStyle w:val="Hyperlink"/>
@@ -5174,7 +8306,7 @@
           <w:lang w:eastAsia="ru-RU"/>
         </w:rPr>
       </w:pPr>
-      <w:hyperlink r:id="rId21" w:history="1">
+      <w:hyperlink r:id="rId25" w:history="1">
         <w:r>
           <w:rPr>
             <w:rStyle w:val="Hyperlink"/>
@@ -5274,7 +8406,7 @@
           <w:lang w:eastAsia="ru-RU"/>
         </w:rPr>
       </w:pPr>
-      <w:hyperlink r:id="rId22" w:history="1">
+      <w:hyperlink r:id="rId26" w:history="1">
         <w:r>
           <w:rPr>
             <w:rStyle w:val="Hyperlink"/>
@@ -5350,7 +8482,7 @@
           <w:lang w:eastAsia="ru-RU"/>
         </w:rPr>
       </w:pPr>
-      <w:hyperlink r:id="rId23" w:history="1">
+      <w:hyperlink r:id="rId27" w:history="1">
         <w:r>
           <w:rPr>
             <w:rStyle w:val="Hyperlink"/>
@@ -5400,7 +8532,7 @@
           <w:lang w:eastAsia="ru-RU"/>
         </w:rPr>
       </w:pPr>
-      <w:hyperlink r:id="rId24" w:history="1">
+      <w:hyperlink r:id="rId28" w:history="1">
         <w:r>
           <w:rPr>
             <w:rStyle w:val="Hyperlink"/>
@@ -5500,7 +8632,7 @@
           <w:lang w:eastAsia="ru-RU"/>
         </w:rPr>
       </w:pPr>
-      <w:hyperlink r:id="rId25" w:anchor=":~:text=Ray%20tracing%20generates%20computer%20graphics,back%20to%20the%20light%20sources" w:history="1">
+      <w:hyperlink r:id="rId29" w:anchor=":~:text=Ray%20tracing%20generates%20computer%20graphics,back%20to%20the%20light%20sources" w:history="1">
         <w:r>
           <w:rPr>
             <w:rStyle w:val="Hyperlink"/>
@@ -5832,8 +8964,8 @@
       </w:pPr>
     </w:p>
     <w:sectPr>
-      <w:footerReference w:type="even" r:id="rId26"/>
-      <w:footerReference w:type="default" r:id="rId27"/>
+      <w:footerReference w:type="even" r:id="rId30"/>
+      <w:footerReference w:type="default" r:id="rId31"/>
       <w:pgSz w:w="11906" w:h="16838"/>
       <w:pgMar w:top="1134" w:right="850" w:bottom="1134" w:left="1701" w:header="708" w:footer="708" w:gutter="0"/>
       <w:pgNumType w:chapStyle="1"/>
@@ -6136,7 +9268,7 @@
     </w:lvl>
   </w:abstractNum>
   <w:abstractNum w:abstractNumId="1" w15:restartNumberingAfterBreak="0">
-    <w:nsid w:val="4636463A"/>
+    <w:nsid w:val="3A78494B"/>
     <w:multiLevelType w:val="multilevel"/>
     <w:tmpl w:val="2CF86EC6"/>
     <w:lvl w:ilvl="0">
@@ -6257,7 +9389,7 @@
     </w:lvl>
   </w:abstractNum>
   <w:abstractNum w:abstractNumId="2" w15:restartNumberingAfterBreak="0">
-    <w:nsid w:val="5E8A2883"/>
+    <w:nsid w:val="4636463A"/>
     <w:multiLevelType w:val="multilevel"/>
     <w:tmpl w:val="2CF86EC6"/>
     <w:lvl w:ilvl="0">
@@ -6378,96 +9510,7 @@
     </w:lvl>
   </w:abstractNum>
   <w:abstractNum w:abstractNumId="3" w15:restartNumberingAfterBreak="0">
-    <w:nsid w:val="68BC3BF3"/>
-    <w:multiLevelType w:val="hybridMultilevel"/>
-    <w:tmpl w:val="907EC726"/>
-    <w:lvl w:ilvl="0" w:tplc="AD901776">
-      <w:start w:val="1"/>
-      <w:numFmt w:val="decimal"/>
-      <w:lvlText w:val="%1."/>
-      <w:lvlJc w:val="left"/>
-      <w:pPr>
-        <w:ind w:left="1080" w:hanging="360"/>
-      </w:pPr>
-      <w:rPr>
-        <w:rFonts w:hint="default"/>
-      </w:rPr>
-    </w:lvl>
-    <w:lvl w:ilvl="1" w:tplc="08090019" w:tentative="1">
-      <w:start w:val="1"/>
-      <w:numFmt w:val="lowerLetter"/>
-      <w:lvlText w:val="%2."/>
-      <w:lvlJc w:val="left"/>
-      <w:pPr>
-        <w:ind w:left="1800" w:hanging="360"/>
-      </w:pPr>
-    </w:lvl>
-    <w:lvl w:ilvl="2" w:tplc="0809001B" w:tentative="1">
-      <w:start w:val="1"/>
-      <w:numFmt w:val="lowerRoman"/>
-      <w:lvlText w:val="%3."/>
-      <w:lvlJc w:val="right"/>
-      <w:pPr>
-        <w:ind w:left="2520" w:hanging="180"/>
-      </w:pPr>
-    </w:lvl>
-    <w:lvl w:ilvl="3" w:tplc="0809000F" w:tentative="1">
-      <w:start w:val="1"/>
-      <w:numFmt w:val="decimal"/>
-      <w:lvlText w:val="%4."/>
-      <w:lvlJc w:val="left"/>
-      <w:pPr>
-        <w:ind w:left="3240" w:hanging="360"/>
-      </w:pPr>
-    </w:lvl>
-    <w:lvl w:ilvl="4" w:tplc="08090019" w:tentative="1">
-      <w:start w:val="1"/>
-      <w:numFmt w:val="lowerLetter"/>
-      <w:lvlText w:val="%5."/>
-      <w:lvlJc w:val="left"/>
-      <w:pPr>
-        <w:ind w:left="3960" w:hanging="360"/>
-      </w:pPr>
-    </w:lvl>
-    <w:lvl w:ilvl="5" w:tplc="0809001B" w:tentative="1">
-      <w:start w:val="1"/>
-      <w:numFmt w:val="lowerRoman"/>
-      <w:lvlText w:val="%6."/>
-      <w:lvlJc w:val="right"/>
-      <w:pPr>
-        <w:ind w:left="4680" w:hanging="180"/>
-      </w:pPr>
-    </w:lvl>
-    <w:lvl w:ilvl="6" w:tplc="0809000F" w:tentative="1">
-      <w:start w:val="1"/>
-      <w:numFmt w:val="decimal"/>
-      <w:lvlText w:val="%7."/>
-      <w:lvlJc w:val="left"/>
-      <w:pPr>
-        <w:ind w:left="5400" w:hanging="360"/>
-      </w:pPr>
-    </w:lvl>
-    <w:lvl w:ilvl="7" w:tplc="08090019" w:tentative="1">
-      <w:start w:val="1"/>
-      <w:numFmt w:val="lowerLetter"/>
-      <w:lvlText w:val="%8."/>
-      <w:lvlJc w:val="left"/>
-      <w:pPr>
-        <w:ind w:left="6120" w:hanging="360"/>
-      </w:pPr>
-    </w:lvl>
-    <w:lvl w:ilvl="8" w:tplc="0809001B" w:tentative="1">
-      <w:start w:val="1"/>
-      <w:numFmt w:val="lowerRoman"/>
-      <w:lvlText w:val="%9."/>
-      <w:lvlJc w:val="right"/>
-      <w:pPr>
-        <w:ind w:left="6840" w:hanging="180"/>
-      </w:pPr>
-    </w:lvl>
-  </w:abstractNum>
-  <w:abstractNum w:abstractNumId="4" w15:restartNumberingAfterBreak="0">
-    <w:nsid w:val="79AB7731"/>
+    <w:nsid w:val="4E1E153D"/>
     <w:multiLevelType w:val="multilevel"/>
     <w:tmpl w:val="2CF86EC6"/>
     <w:lvl w:ilvl="0">
@@ -6476,7 +9519,7 @@
       <w:lvlText w:val="%1."/>
       <w:lvlJc w:val="left"/>
       <w:pPr>
-        <w:ind w:left="720" w:hanging="360"/>
+        <w:ind w:left="1080" w:hanging="360"/>
       </w:pPr>
       <w:rPr>
         <w:rFonts w:hint="default"/>
@@ -6489,7 +9532,7 @@
       <w:lvlText w:val="%1.%2."/>
       <w:lvlJc w:val="left"/>
       <w:pPr>
-        <w:ind w:left="1080" w:hanging="720"/>
+        <w:ind w:left="1440" w:hanging="720"/>
       </w:pPr>
       <w:rPr>
         <w:rFonts w:hint="default"/>
@@ -6502,7 +9545,7 @@
       <w:lvlText w:val="%1.%2.%3."/>
       <w:lvlJc w:val="left"/>
       <w:pPr>
-        <w:ind w:left="1080" w:hanging="720"/>
+        <w:ind w:left="1440" w:hanging="720"/>
       </w:pPr>
       <w:rPr>
         <w:rFonts w:hint="default"/>
@@ -6515,7 +9558,7 @@
       <w:lvlText w:val="%1.%2.%3.%4."/>
       <w:lvlJc w:val="left"/>
       <w:pPr>
-        <w:ind w:left="1440" w:hanging="1080"/>
+        <w:ind w:left="1800" w:hanging="1080"/>
       </w:pPr>
       <w:rPr>
         <w:rFonts w:hint="default"/>
@@ -6528,7 +9571,7 @@
       <w:lvlText w:val="%1.%2.%3.%4.%5."/>
       <w:lvlJc w:val="left"/>
       <w:pPr>
-        <w:ind w:left="1440" w:hanging="1080"/>
+        <w:ind w:left="1800" w:hanging="1080"/>
       </w:pPr>
       <w:rPr>
         <w:rFonts w:hint="default"/>
@@ -6541,7 +9584,7 @@
       <w:lvlText w:val="%1.%2.%3.%4.%5.%6."/>
       <w:lvlJc w:val="left"/>
       <w:pPr>
-        <w:ind w:left="1800" w:hanging="1440"/>
+        <w:ind w:left="2160" w:hanging="1440"/>
       </w:pPr>
       <w:rPr>
         <w:rFonts w:hint="default"/>
@@ -6554,7 +9597,7 @@
       <w:lvlText w:val="%1.%2.%3.%4.%5.%6.%7."/>
       <w:lvlJc w:val="left"/>
       <w:pPr>
-        <w:ind w:left="2160" w:hanging="1800"/>
+        <w:ind w:left="2520" w:hanging="1800"/>
       </w:pPr>
       <w:rPr>
         <w:rFonts w:hint="default"/>
@@ -6567,7 +9610,7 @@
       <w:lvlText w:val="%1.%2.%3.%4.%5.%6.%7.%8."/>
       <w:lvlJc w:val="left"/>
       <w:pPr>
-        <w:ind w:left="2160" w:hanging="1800"/>
+        <w:ind w:left="2520" w:hanging="1800"/>
       </w:pPr>
       <w:rPr>
         <w:rFonts w:hint="default"/>
@@ -6580,14 +9623,434 @@
       <w:lvlText w:val="%1.%2.%3.%4.%5.%6.%7.%8.%9."/>
       <w:lvlJc w:val="left"/>
       <w:pPr>
-        <w:ind w:left="2520" w:hanging="2160"/>
+        <w:ind w:left="2880" w:hanging="2160"/>
       </w:pPr>
       <w:rPr>
         <w:rFonts w:hint="default"/>
       </w:rPr>
     </w:lvl>
   </w:abstractNum>
+  <w:abstractNum w:abstractNumId="4" w15:restartNumberingAfterBreak="0">
+    <w:nsid w:val="573965E5"/>
+    <w:multiLevelType w:val="hybridMultilevel"/>
+    <w:tmpl w:val="B28080D8"/>
+    <w:lvl w:ilvl="0" w:tplc="0809000F">
+      <w:start w:val="1"/>
+      <w:numFmt w:val="decimal"/>
+      <w:lvlText w:val="%1."/>
+      <w:lvlJc w:val="left"/>
+      <w:pPr>
+        <w:ind w:left="720" w:hanging="360"/>
+      </w:pPr>
+      <w:rPr>
+        <w:rFonts w:hint="default"/>
+      </w:rPr>
+    </w:lvl>
+    <w:lvl w:ilvl="1" w:tplc="08090019" w:tentative="1">
+      <w:start w:val="1"/>
+      <w:numFmt w:val="lowerLetter"/>
+      <w:lvlText w:val="%2."/>
+      <w:lvlJc w:val="left"/>
+      <w:pPr>
+        <w:ind w:left="1440" w:hanging="360"/>
+      </w:pPr>
+    </w:lvl>
+    <w:lvl w:ilvl="2" w:tplc="0809001B" w:tentative="1">
+      <w:start w:val="1"/>
+      <w:numFmt w:val="lowerRoman"/>
+      <w:lvlText w:val="%3."/>
+      <w:lvlJc w:val="right"/>
+      <w:pPr>
+        <w:ind w:left="2160" w:hanging="180"/>
+      </w:pPr>
+    </w:lvl>
+    <w:lvl w:ilvl="3" w:tplc="0809000F" w:tentative="1">
+      <w:start w:val="1"/>
+      <w:numFmt w:val="decimal"/>
+      <w:lvlText w:val="%4."/>
+      <w:lvlJc w:val="left"/>
+      <w:pPr>
+        <w:ind w:left="2880" w:hanging="360"/>
+      </w:pPr>
+    </w:lvl>
+    <w:lvl w:ilvl="4" w:tplc="08090019" w:tentative="1">
+      <w:start w:val="1"/>
+      <w:numFmt w:val="lowerLetter"/>
+      <w:lvlText w:val="%5."/>
+      <w:lvlJc w:val="left"/>
+      <w:pPr>
+        <w:ind w:left="3600" w:hanging="360"/>
+      </w:pPr>
+    </w:lvl>
+    <w:lvl w:ilvl="5" w:tplc="0809001B" w:tentative="1">
+      <w:start w:val="1"/>
+      <w:numFmt w:val="lowerRoman"/>
+      <w:lvlText w:val="%6."/>
+      <w:lvlJc w:val="right"/>
+      <w:pPr>
+        <w:ind w:left="4320" w:hanging="180"/>
+      </w:pPr>
+    </w:lvl>
+    <w:lvl w:ilvl="6" w:tplc="0809000F" w:tentative="1">
+      <w:start w:val="1"/>
+      <w:numFmt w:val="decimal"/>
+      <w:lvlText w:val="%7."/>
+      <w:lvlJc w:val="left"/>
+      <w:pPr>
+        <w:ind w:left="5040" w:hanging="360"/>
+      </w:pPr>
+    </w:lvl>
+    <w:lvl w:ilvl="7" w:tplc="08090019" w:tentative="1">
+      <w:start w:val="1"/>
+      <w:numFmt w:val="lowerLetter"/>
+      <w:lvlText w:val="%8."/>
+      <w:lvlJc w:val="left"/>
+      <w:pPr>
+        <w:ind w:left="5760" w:hanging="360"/>
+      </w:pPr>
+    </w:lvl>
+    <w:lvl w:ilvl="8" w:tplc="0809001B" w:tentative="1">
+      <w:start w:val="1"/>
+      <w:numFmt w:val="lowerRoman"/>
+      <w:lvlText w:val="%9."/>
+      <w:lvlJc w:val="right"/>
+      <w:pPr>
+        <w:ind w:left="6480" w:hanging="180"/>
+      </w:pPr>
+    </w:lvl>
+  </w:abstractNum>
   <w:abstractNum w:abstractNumId="5" w15:restartNumberingAfterBreak="0">
+    <w:nsid w:val="5E8A2883"/>
+    <w:multiLevelType w:val="multilevel"/>
+    <w:tmpl w:val="2CF86EC6"/>
+    <w:lvl w:ilvl="0">
+      <w:start w:val="1"/>
+      <w:numFmt w:val="decimal"/>
+      <w:lvlText w:val="%1."/>
+      <w:lvlJc w:val="left"/>
+      <w:pPr>
+        <w:ind w:left="720" w:hanging="360"/>
+      </w:pPr>
+      <w:rPr>
+        <w:rFonts w:hint="default"/>
+      </w:rPr>
+    </w:lvl>
+    <w:lvl w:ilvl="1">
+      <w:start w:val="1"/>
+      <w:numFmt w:val="decimal"/>
+      <w:isLgl/>
+      <w:lvlText w:val="%1.%2."/>
+      <w:lvlJc w:val="left"/>
+      <w:pPr>
+        <w:ind w:left="1080" w:hanging="720"/>
+      </w:pPr>
+      <w:rPr>
+        <w:rFonts w:hint="default"/>
+      </w:rPr>
+    </w:lvl>
+    <w:lvl w:ilvl="2">
+      <w:start w:val="1"/>
+      <w:numFmt w:val="decimal"/>
+      <w:isLgl/>
+      <w:lvlText w:val="%1.%2.%3."/>
+      <w:lvlJc w:val="left"/>
+      <w:pPr>
+        <w:ind w:left="1080" w:hanging="720"/>
+      </w:pPr>
+      <w:rPr>
+        <w:rFonts w:hint="default"/>
+      </w:rPr>
+    </w:lvl>
+    <w:lvl w:ilvl="3">
+      <w:start w:val="1"/>
+      <w:numFmt w:val="decimal"/>
+      <w:isLgl/>
+      <w:lvlText w:val="%1.%2.%3.%4."/>
+      <w:lvlJc w:val="left"/>
+      <w:pPr>
+        <w:ind w:left="1440" w:hanging="1080"/>
+      </w:pPr>
+      <w:rPr>
+        <w:rFonts w:hint="default"/>
+      </w:rPr>
+    </w:lvl>
+    <w:lvl w:ilvl="4">
+      <w:start w:val="1"/>
+      <w:numFmt w:val="decimal"/>
+      <w:isLgl/>
+      <w:lvlText w:val="%1.%2.%3.%4.%5."/>
+      <w:lvlJc w:val="left"/>
+      <w:pPr>
+        <w:ind w:left="1440" w:hanging="1080"/>
+      </w:pPr>
+      <w:rPr>
+        <w:rFonts w:hint="default"/>
+      </w:rPr>
+    </w:lvl>
+    <w:lvl w:ilvl="5">
+      <w:start w:val="1"/>
+      <w:numFmt w:val="decimal"/>
+      <w:isLgl/>
+      <w:lvlText w:val="%1.%2.%3.%4.%5.%6."/>
+      <w:lvlJc w:val="left"/>
+      <w:pPr>
+        <w:ind w:left="1800" w:hanging="1440"/>
+      </w:pPr>
+      <w:rPr>
+        <w:rFonts w:hint="default"/>
+      </w:rPr>
+    </w:lvl>
+    <w:lvl w:ilvl="6">
+      <w:start w:val="1"/>
+      <w:numFmt w:val="decimal"/>
+      <w:isLgl/>
+      <w:lvlText w:val="%1.%2.%3.%4.%5.%6.%7."/>
+      <w:lvlJc w:val="left"/>
+      <w:pPr>
+        <w:ind w:left="2160" w:hanging="1800"/>
+      </w:pPr>
+      <w:rPr>
+        <w:rFonts w:hint="default"/>
+      </w:rPr>
+    </w:lvl>
+    <w:lvl w:ilvl="7">
+      <w:start w:val="1"/>
+      <w:numFmt w:val="decimal"/>
+      <w:isLgl/>
+      <w:lvlText w:val="%1.%2.%3.%4.%5.%6.%7.%8."/>
+      <w:lvlJc w:val="left"/>
+      <w:pPr>
+        <w:ind w:left="2160" w:hanging="1800"/>
+      </w:pPr>
+      <w:rPr>
+        <w:rFonts w:hint="default"/>
+      </w:rPr>
+    </w:lvl>
+    <w:lvl w:ilvl="8">
+      <w:start w:val="1"/>
+      <w:numFmt w:val="decimal"/>
+      <w:isLgl/>
+      <w:lvlText w:val="%1.%2.%3.%4.%5.%6.%7.%8.%9."/>
+      <w:lvlJc w:val="left"/>
+      <w:pPr>
+        <w:ind w:left="2520" w:hanging="2160"/>
+      </w:pPr>
+      <w:rPr>
+        <w:rFonts w:hint="default"/>
+      </w:rPr>
+    </w:lvl>
+  </w:abstractNum>
+  <w:abstractNum w:abstractNumId="6" w15:restartNumberingAfterBreak="0">
+    <w:nsid w:val="68BC3BF3"/>
+    <w:multiLevelType w:val="hybridMultilevel"/>
+    <w:tmpl w:val="907EC726"/>
+    <w:lvl w:ilvl="0" w:tplc="AD901776">
+      <w:start w:val="1"/>
+      <w:numFmt w:val="decimal"/>
+      <w:lvlText w:val="%1."/>
+      <w:lvlJc w:val="left"/>
+      <w:pPr>
+        <w:ind w:left="1080" w:hanging="360"/>
+      </w:pPr>
+      <w:rPr>
+        <w:rFonts w:hint="default"/>
+      </w:rPr>
+    </w:lvl>
+    <w:lvl w:ilvl="1" w:tplc="08090019" w:tentative="1">
+      <w:start w:val="1"/>
+      <w:numFmt w:val="lowerLetter"/>
+      <w:lvlText w:val="%2."/>
+      <w:lvlJc w:val="left"/>
+      <w:pPr>
+        <w:ind w:left="1800" w:hanging="360"/>
+      </w:pPr>
+    </w:lvl>
+    <w:lvl w:ilvl="2" w:tplc="0809001B" w:tentative="1">
+      <w:start w:val="1"/>
+      <w:numFmt w:val="lowerRoman"/>
+      <w:lvlText w:val="%3."/>
+      <w:lvlJc w:val="right"/>
+      <w:pPr>
+        <w:ind w:left="2520" w:hanging="180"/>
+      </w:pPr>
+    </w:lvl>
+    <w:lvl w:ilvl="3" w:tplc="0809000F" w:tentative="1">
+      <w:start w:val="1"/>
+      <w:numFmt w:val="decimal"/>
+      <w:lvlText w:val="%4."/>
+      <w:lvlJc w:val="left"/>
+      <w:pPr>
+        <w:ind w:left="3240" w:hanging="360"/>
+      </w:pPr>
+    </w:lvl>
+    <w:lvl w:ilvl="4" w:tplc="08090019" w:tentative="1">
+      <w:start w:val="1"/>
+      <w:numFmt w:val="lowerLetter"/>
+      <w:lvlText w:val="%5."/>
+      <w:lvlJc w:val="left"/>
+      <w:pPr>
+        <w:ind w:left="3960" w:hanging="360"/>
+      </w:pPr>
+    </w:lvl>
+    <w:lvl w:ilvl="5" w:tplc="0809001B" w:tentative="1">
+      <w:start w:val="1"/>
+      <w:numFmt w:val="lowerRoman"/>
+      <w:lvlText w:val="%6."/>
+      <w:lvlJc w:val="right"/>
+      <w:pPr>
+        <w:ind w:left="4680" w:hanging="180"/>
+      </w:pPr>
+    </w:lvl>
+    <w:lvl w:ilvl="6" w:tplc="0809000F" w:tentative="1">
+      <w:start w:val="1"/>
+      <w:numFmt w:val="decimal"/>
+      <w:lvlText w:val="%7."/>
+      <w:lvlJc w:val="left"/>
+      <w:pPr>
+        <w:ind w:left="5400" w:hanging="360"/>
+      </w:pPr>
+    </w:lvl>
+    <w:lvl w:ilvl="7" w:tplc="08090019" w:tentative="1">
+      <w:start w:val="1"/>
+      <w:numFmt w:val="lowerLetter"/>
+      <w:lvlText w:val="%8."/>
+      <w:lvlJc w:val="left"/>
+      <w:pPr>
+        <w:ind w:left="6120" w:hanging="360"/>
+      </w:pPr>
+    </w:lvl>
+    <w:lvl w:ilvl="8" w:tplc="0809001B" w:tentative="1">
+      <w:start w:val="1"/>
+      <w:numFmt w:val="lowerRoman"/>
+      <w:lvlText w:val="%9."/>
+      <w:lvlJc w:val="right"/>
+      <w:pPr>
+        <w:ind w:left="6840" w:hanging="180"/>
+      </w:pPr>
+    </w:lvl>
+  </w:abstractNum>
+  <w:abstractNum w:abstractNumId="7" w15:restartNumberingAfterBreak="0">
+    <w:nsid w:val="79AB7731"/>
+    <w:multiLevelType w:val="multilevel"/>
+    <w:tmpl w:val="2CF86EC6"/>
+    <w:lvl w:ilvl="0">
+      <w:start w:val="1"/>
+      <w:numFmt w:val="decimal"/>
+      <w:lvlText w:val="%1."/>
+      <w:lvlJc w:val="left"/>
+      <w:pPr>
+        <w:ind w:left="720" w:hanging="360"/>
+      </w:pPr>
+      <w:rPr>
+        <w:rFonts w:hint="default"/>
+      </w:rPr>
+    </w:lvl>
+    <w:lvl w:ilvl="1">
+      <w:start w:val="1"/>
+      <w:numFmt w:val="decimal"/>
+      <w:isLgl/>
+      <w:lvlText w:val="%1.%2."/>
+      <w:lvlJc w:val="left"/>
+      <w:pPr>
+        <w:ind w:left="1080" w:hanging="720"/>
+      </w:pPr>
+      <w:rPr>
+        <w:rFonts w:hint="default"/>
+      </w:rPr>
+    </w:lvl>
+    <w:lvl w:ilvl="2">
+      <w:start w:val="1"/>
+      <w:numFmt w:val="decimal"/>
+      <w:isLgl/>
+      <w:lvlText w:val="%1.%2.%3."/>
+      <w:lvlJc w:val="left"/>
+      <w:pPr>
+        <w:ind w:left="1080" w:hanging="720"/>
+      </w:pPr>
+      <w:rPr>
+        <w:rFonts w:hint="default"/>
+      </w:rPr>
+    </w:lvl>
+    <w:lvl w:ilvl="3">
+      <w:start w:val="1"/>
+      <w:numFmt w:val="decimal"/>
+      <w:isLgl/>
+      <w:lvlText w:val="%1.%2.%3.%4."/>
+      <w:lvlJc w:val="left"/>
+      <w:pPr>
+        <w:ind w:left="1440" w:hanging="1080"/>
+      </w:pPr>
+      <w:rPr>
+        <w:rFonts w:hint="default"/>
+      </w:rPr>
+    </w:lvl>
+    <w:lvl w:ilvl="4">
+      <w:start w:val="1"/>
+      <w:numFmt w:val="decimal"/>
+      <w:isLgl/>
+      <w:lvlText w:val="%1.%2.%3.%4.%5."/>
+      <w:lvlJc w:val="left"/>
+      <w:pPr>
+        <w:ind w:left="1440" w:hanging="1080"/>
+      </w:pPr>
+      <w:rPr>
+        <w:rFonts w:hint="default"/>
+      </w:rPr>
+    </w:lvl>
+    <w:lvl w:ilvl="5">
+      <w:start w:val="1"/>
+      <w:numFmt w:val="decimal"/>
+      <w:isLgl/>
+      <w:lvlText w:val="%1.%2.%3.%4.%5.%6."/>
+      <w:lvlJc w:val="left"/>
+      <w:pPr>
+        <w:ind w:left="1800" w:hanging="1440"/>
+      </w:pPr>
+      <w:rPr>
+        <w:rFonts w:hint="default"/>
+      </w:rPr>
+    </w:lvl>
+    <w:lvl w:ilvl="6">
+      <w:start w:val="1"/>
+      <w:numFmt w:val="decimal"/>
+      <w:isLgl/>
+      <w:lvlText w:val="%1.%2.%3.%4.%5.%6.%7."/>
+      <w:lvlJc w:val="left"/>
+      <w:pPr>
+        <w:ind w:left="2160" w:hanging="1800"/>
+      </w:pPr>
+      <w:rPr>
+        <w:rFonts w:hint="default"/>
+      </w:rPr>
+    </w:lvl>
+    <w:lvl w:ilvl="7">
+      <w:start w:val="1"/>
+      <w:numFmt w:val="decimal"/>
+      <w:isLgl/>
+      <w:lvlText w:val="%1.%2.%3.%4.%5.%6.%7.%8."/>
+      <w:lvlJc w:val="left"/>
+      <w:pPr>
+        <w:ind w:left="2160" w:hanging="1800"/>
+      </w:pPr>
+      <w:rPr>
+        <w:rFonts w:hint="default"/>
+      </w:rPr>
+    </w:lvl>
+    <w:lvl w:ilvl="8">
+      <w:start w:val="1"/>
+      <w:numFmt w:val="decimal"/>
+      <w:isLgl/>
+      <w:lvlText w:val="%1.%2.%3.%4.%5.%6.%7.%8.%9."/>
+      <w:lvlJc w:val="left"/>
+      <w:pPr>
+        <w:ind w:left="2520" w:hanging="2160"/>
+      </w:pPr>
+      <w:rPr>
+        <w:rFonts w:hint="default"/>
+      </w:rPr>
+    </w:lvl>
+  </w:abstractNum>
+  <w:abstractNum w:abstractNumId="8" w15:restartNumberingAfterBreak="0">
     <w:nsid w:val="7AD922E9"/>
     <w:multiLevelType w:val="hybridMultilevel"/>
     <w:tmpl w:val="FC305598"/>
@@ -6700,7 +10163,120 @@
       </w:rPr>
     </w:lvl>
   </w:abstractNum>
-  <w:abstractNum w:abstractNumId="6" w15:restartNumberingAfterBreak="0">
+  <w:abstractNum w:abstractNumId="9" w15:restartNumberingAfterBreak="0">
+    <w:nsid w:val="7F0533D2"/>
+    <w:multiLevelType w:val="hybridMultilevel"/>
+    <w:tmpl w:val="966C1A58"/>
+    <w:lvl w:ilvl="0" w:tplc="08090001">
+      <w:start w:val="1"/>
+      <w:numFmt w:val="bullet"/>
+      <w:lvlText w:val=""/>
+      <w:lvlJc w:val="left"/>
+      <w:pPr>
+        <w:ind w:left="720" w:hanging="360"/>
+      </w:pPr>
+      <w:rPr>
+        <w:rFonts w:ascii="Symbol" w:hAnsi="Symbol" w:hint="default"/>
+      </w:rPr>
+    </w:lvl>
+    <w:lvl w:ilvl="1" w:tplc="08090003" w:tentative="1">
+      <w:start w:val="1"/>
+      <w:numFmt w:val="bullet"/>
+      <w:lvlText w:val="o"/>
+      <w:lvlJc w:val="left"/>
+      <w:pPr>
+        <w:ind w:left="1440" w:hanging="360"/>
+      </w:pPr>
+      <w:rPr>
+        <w:rFonts w:ascii="Courier New" w:hAnsi="Courier New" w:cs="Courier New" w:hint="default"/>
+      </w:rPr>
+    </w:lvl>
+    <w:lvl w:ilvl="2" w:tplc="08090005" w:tentative="1">
+      <w:start w:val="1"/>
+      <w:numFmt w:val="bullet"/>
+      <w:lvlText w:val=""/>
+      <w:lvlJc w:val="left"/>
+      <w:pPr>
+        <w:ind w:left="2160" w:hanging="360"/>
+      </w:pPr>
+      <w:rPr>
+        <w:rFonts w:ascii="Wingdings" w:hAnsi="Wingdings" w:hint="default"/>
+      </w:rPr>
+    </w:lvl>
+    <w:lvl w:ilvl="3" w:tplc="08090001" w:tentative="1">
+      <w:start w:val="1"/>
+      <w:numFmt w:val="bullet"/>
+      <w:lvlText w:val=""/>
+      <w:lvlJc w:val="left"/>
+      <w:pPr>
+        <w:ind w:left="2880" w:hanging="360"/>
+      </w:pPr>
+      <w:rPr>
+        <w:rFonts w:ascii="Symbol" w:hAnsi="Symbol" w:hint="default"/>
+      </w:rPr>
+    </w:lvl>
+    <w:lvl w:ilvl="4" w:tplc="08090003" w:tentative="1">
+      <w:start w:val="1"/>
+      <w:numFmt w:val="bullet"/>
+      <w:lvlText w:val="o"/>
+      <w:lvlJc w:val="left"/>
+      <w:pPr>
+        <w:ind w:left="3600" w:hanging="360"/>
+      </w:pPr>
+      <w:rPr>
+        <w:rFonts w:ascii="Courier New" w:hAnsi="Courier New" w:cs="Courier New" w:hint="default"/>
+      </w:rPr>
+    </w:lvl>
+    <w:lvl w:ilvl="5" w:tplc="08090005" w:tentative="1">
+      <w:start w:val="1"/>
+      <w:numFmt w:val="bullet"/>
+      <w:lvlText w:val=""/>
+      <w:lvlJc w:val="left"/>
+      <w:pPr>
+        <w:ind w:left="4320" w:hanging="360"/>
+      </w:pPr>
+      <w:rPr>
+        <w:rFonts w:ascii="Wingdings" w:hAnsi="Wingdings" w:hint="default"/>
+      </w:rPr>
+    </w:lvl>
+    <w:lvl w:ilvl="6" w:tplc="08090001" w:tentative="1">
+      <w:start w:val="1"/>
+      <w:numFmt w:val="bullet"/>
+      <w:lvlText w:val=""/>
+      <w:lvlJc w:val="left"/>
+      <w:pPr>
+        <w:ind w:left="5040" w:hanging="360"/>
+      </w:pPr>
+      <w:rPr>
+        <w:rFonts w:ascii="Symbol" w:hAnsi="Symbol" w:hint="default"/>
+      </w:rPr>
+    </w:lvl>
+    <w:lvl w:ilvl="7" w:tplc="08090003" w:tentative="1">
+      <w:start w:val="1"/>
+      <w:numFmt w:val="bullet"/>
+      <w:lvlText w:val="o"/>
+      <w:lvlJc w:val="left"/>
+      <w:pPr>
+        <w:ind w:left="5760" w:hanging="360"/>
+      </w:pPr>
+      <w:rPr>
+        <w:rFonts w:ascii="Courier New" w:hAnsi="Courier New" w:cs="Courier New" w:hint="default"/>
+      </w:rPr>
+    </w:lvl>
+    <w:lvl w:ilvl="8" w:tplc="08090005" w:tentative="1">
+      <w:start w:val="1"/>
+      <w:numFmt w:val="bullet"/>
+      <w:lvlText w:val=""/>
+      <w:lvlJc w:val="left"/>
+      <w:pPr>
+        <w:ind w:left="6480" w:hanging="360"/>
+      </w:pPr>
+      <w:rPr>
+        <w:rFonts w:ascii="Wingdings" w:hAnsi="Wingdings" w:hint="default"/>
+      </w:rPr>
+    </w:lvl>
+  </w:abstractNum>
+  <w:abstractNum w:abstractNumId="10" w15:restartNumberingAfterBreak="0">
     <w:nsid w:val="7F261FE3"/>
     <w:multiLevelType w:val="hybridMultilevel"/>
     <w:tmpl w:val="7906658C"/>
@@ -6790,25 +10366,37 @@
     </w:lvl>
   </w:abstractNum>
   <w:num w:numId="1" w16cid:durableId="1899196930">
-    <w:abstractNumId w:val="5"/>
+    <w:abstractNumId w:val="8"/>
   </w:num>
   <w:num w:numId="2" w16cid:durableId="1830100041">
-    <w:abstractNumId w:val="3"/>
+    <w:abstractNumId w:val="6"/>
   </w:num>
   <w:num w:numId="3" w16cid:durableId="413861460">
-    <w:abstractNumId w:val="4"/>
+    <w:abstractNumId w:val="7"/>
   </w:num>
   <w:num w:numId="4" w16cid:durableId="1948272241">
-    <w:abstractNumId w:val="1"/>
+    <w:abstractNumId w:val="2"/>
   </w:num>
   <w:num w:numId="5" w16cid:durableId="1411345936">
     <w:abstractNumId w:val="0"/>
   </w:num>
   <w:num w:numId="6" w16cid:durableId="1807820107">
-    <w:abstractNumId w:val="2"/>
+    <w:abstractNumId w:val="5"/>
   </w:num>
   <w:num w:numId="7" w16cid:durableId="1724670173">
-    <w:abstractNumId w:val="6"/>
+    <w:abstractNumId w:val="10"/>
+  </w:num>
+  <w:num w:numId="8" w16cid:durableId="319508816">
+    <w:abstractNumId w:val="1"/>
+  </w:num>
+  <w:num w:numId="9" w16cid:durableId="268464514">
+    <w:abstractNumId w:val="4"/>
+  </w:num>
+  <w:num w:numId="10" w16cid:durableId="974725171">
+    <w:abstractNumId w:val="9"/>
+  </w:num>
+  <w:num w:numId="11" w16cid:durableId="164589418">
+    <w:abstractNumId w:val="3"/>
   </w:num>
 </w:numbering>
 </file>
@@ -7529,6 +11117,16 @@
       <w:lang w:val="en-RU" w:eastAsia="en-GB"/>
     </w:rPr>
   </w:style>
+  <w:style w:type="character" w:styleId="PlaceholderText">
+    <w:name w:val="Placeholder Text"/>
+    <w:basedOn w:val="DefaultParagraphFont"/>
+    <w:uiPriority w:val="99"/>
+    <w:semiHidden/>
+    <w:rsid w:val="00B952C7"/>
+    <w:rPr>
+      <w:color w:val="666666"/>
+    </w:rPr>
+  </w:style>
 </w:styles>
 </file>
 

</xml_diff>

<commit_message>
Update my own project results for examples in coursework
</commit_message>
<xml_diff>
--- a/Курсовая работа.docx
+++ b/Курсовая работа.docx
@@ -786,7 +786,7 @@
           <w:bCs/>
           <w:snapToGrid w:val="0"/>
           <w:szCs w:val="28"/>
-          <w:lang w:eastAsia="ru-RU"/>
+          <w:lang w:val="en-US" w:eastAsia="ru-RU"/>
         </w:rPr>
         <w:fldChar w:fldCharType="begin"/>
       </w:r>
@@ -797,7 +797,7 @@
           <w:bCs/>
           <w:snapToGrid w:val="0"/>
           <w:szCs w:val="28"/>
-          <w:lang w:eastAsia="ru-RU"/>
+          <w:lang w:val="en-US" w:eastAsia="ru-RU"/>
         </w:rPr>
         <w:instrText xml:space="preserve"> TOC \o "1-3" \h \z \u </w:instrText>
       </w:r>
@@ -808,11 +808,11 @@
           <w:bCs/>
           <w:snapToGrid w:val="0"/>
           <w:szCs w:val="28"/>
-          <w:lang w:eastAsia="ru-RU"/>
+          <w:lang w:val="en-US" w:eastAsia="ru-RU"/>
         </w:rPr>
         <w:fldChar w:fldCharType="separate"/>
       </w:r>
-      <w:hyperlink w:anchor="_Toc165849438" w:history="1">
+      <w:hyperlink w:anchor="_Toc167056941" w:history="1">
         <w:r>
           <w:rPr>
             <w:rStyle w:val="Hyperlink"/>
@@ -839,7 +839,7 @@
             <w:noProof/>
             <w:webHidden/>
           </w:rPr>
-          <w:instrText xml:space="preserve"> PAGEREF _Toc165849438 \h </w:instrText>
+          <w:instrText xml:space="preserve"> PAGEREF _Toc167056941 \h </w:instrText>
         </w:r>
         <w:r>
           <w:rPr>
@@ -883,7 +883,7 @@
           <w14:ligatures w14:val="standardContextual"/>
         </w:rPr>
       </w:pPr>
-      <w:hyperlink w:anchor="_Toc165849439" w:history="1">
+      <w:hyperlink w:anchor="_Toc167056942" w:history="1">
         <w:r>
           <w:rPr>
             <w:rStyle w:val="Hyperlink"/>
@@ -913,7 +913,7 @@
             <w:noProof/>
             <w:webHidden/>
           </w:rPr>
-          <w:instrText xml:space="preserve"> PAGEREF _Toc165849439 \h </w:instrText>
+          <w:instrText xml:space="preserve"> PAGEREF _Toc167056942 \h </w:instrText>
         </w:r>
         <w:r>
           <w:rPr>
@@ -960,7 +960,7 @@
           <w14:ligatures w14:val="standardContextual"/>
         </w:rPr>
       </w:pPr>
-      <w:hyperlink w:anchor="_Toc165849440" w:history="1">
+      <w:hyperlink w:anchor="_Toc167056943" w:history="1">
         <w:r>
           <w:rPr>
             <w:rStyle w:val="Hyperlink"/>
@@ -1008,7 +1008,7 @@
             <w:noProof/>
             <w:webHidden/>
           </w:rPr>
-          <w:instrText xml:space="preserve"> PAGEREF _Toc165849440 \h </w:instrText>
+          <w:instrText xml:space="preserve"> PAGEREF _Toc167056943 \h </w:instrText>
         </w:r>
         <w:r>
           <w:rPr>
@@ -1043,10 +1043,9 @@
       <w:pPr>
         <w:pStyle w:val="TOC2"/>
         <w:tabs>
-          <w:tab w:val="left" w:pos="1134"/>
+          <w:tab w:val="left" w:pos="960"/>
           <w:tab w:val="right" w:leader="dot" w:pos="9345"/>
         </w:tabs>
-        <w:ind w:left="567"/>
         <w:rPr>
           <w:rFonts w:asciiTheme="minorHAnsi" w:eastAsiaTheme="minorEastAsia" w:hAnsiTheme="minorHAnsi"/>
           <w:noProof/>
@@ -1057,7 +1056,7 @@
           <w14:ligatures w14:val="standardContextual"/>
         </w:rPr>
       </w:pPr>
-      <w:hyperlink w:anchor="_Toc165849441" w:history="1">
+      <w:hyperlink w:anchor="_Toc167056944" w:history="1">
         <w:r>
           <w:rPr>
             <w:rStyle w:val="Hyperlink"/>
@@ -1137,7 +1136,7 @@
             <w:noProof/>
             <w:webHidden/>
           </w:rPr>
-          <w:instrText xml:space="preserve"> PAGEREF _Toc165849441 \h </w:instrText>
+          <w:instrText xml:space="preserve"> PAGEREF _Toc167056944 \h </w:instrText>
         </w:r>
         <w:r>
           <w:rPr>
@@ -1172,10 +1171,9 @@
       <w:pPr>
         <w:pStyle w:val="TOC2"/>
         <w:tabs>
-          <w:tab w:val="left" w:pos="1134"/>
+          <w:tab w:val="left" w:pos="960"/>
           <w:tab w:val="right" w:leader="dot" w:pos="9345"/>
         </w:tabs>
-        <w:ind w:left="567"/>
         <w:rPr>
           <w:rFonts w:asciiTheme="minorHAnsi" w:eastAsiaTheme="minorEastAsia" w:hAnsiTheme="minorHAnsi"/>
           <w:noProof/>
@@ -1186,7 +1184,7 @@
           <w14:ligatures w14:val="standardContextual"/>
         </w:rPr>
       </w:pPr>
-      <w:hyperlink w:anchor="_Toc165849442" w:history="1">
+      <w:hyperlink w:anchor="_Toc167056945" w:history="1">
         <w:r>
           <w:rPr>
             <w:rStyle w:val="Hyperlink"/>
@@ -1258,7 +1256,7 @@
             <w:noProof/>
             <w:webHidden/>
           </w:rPr>
-          <w:instrText xml:space="preserve"> PAGEREF _Toc165849442 \h </w:instrText>
+          <w:instrText xml:space="preserve"> PAGEREF _Toc167056945 \h </w:instrText>
         </w:r>
         <w:r>
           <w:rPr>
@@ -1293,10 +1291,9 @@
       <w:pPr>
         <w:pStyle w:val="TOC2"/>
         <w:tabs>
-          <w:tab w:val="left" w:pos="1134"/>
+          <w:tab w:val="left" w:pos="960"/>
           <w:tab w:val="right" w:leader="dot" w:pos="9345"/>
         </w:tabs>
-        <w:ind w:left="567"/>
         <w:rPr>
           <w:rFonts w:asciiTheme="minorHAnsi" w:eastAsiaTheme="minorEastAsia" w:hAnsiTheme="minorHAnsi"/>
           <w:noProof/>
@@ -1307,7 +1304,7 @@
           <w14:ligatures w14:val="standardContextual"/>
         </w:rPr>
       </w:pPr>
-      <w:hyperlink w:anchor="_Toc165849443" w:history="1">
+      <w:hyperlink w:anchor="_Toc167056946" w:history="1">
         <w:r>
           <w:rPr>
             <w:rStyle w:val="Hyperlink"/>
@@ -1363,7 +1360,7 @@
             <w:noProof/>
             <w:webHidden/>
           </w:rPr>
-          <w:instrText xml:space="preserve"> PAGEREF _Toc165849443 \h </w:instrText>
+          <w:instrText xml:space="preserve"> PAGEREF _Toc167056946 \h </w:instrText>
         </w:r>
         <w:r>
           <w:rPr>
@@ -1396,9 +1393,10 @@
     </w:p>
     <w:p>
       <w:pPr>
-        <w:pStyle w:val="TOC1"/>
+        <w:pStyle w:val="TOC2"/>
         <w:tabs>
-          <w:tab w:val="left" w:pos="480"/>
+          <w:tab w:val="left" w:pos="960"/>
+          <w:tab w:val="right" w:leader="dot" w:pos="9345"/>
         </w:tabs>
         <w:rPr>
           <w:rFonts w:asciiTheme="minorHAnsi" w:eastAsiaTheme="minorEastAsia" w:hAnsiTheme="minorHAnsi"/>
@@ -1410,14 +1408,14 @@
           <w14:ligatures w14:val="standardContextual"/>
         </w:rPr>
       </w:pPr>
-      <w:hyperlink w:anchor="_Toc165849444" w:history="1">
+      <w:hyperlink w:anchor="_Toc167056947" w:history="1">
         <w:r>
           <w:rPr>
             <w:rStyle w:val="Hyperlink"/>
             <w:noProof/>
             <w:lang w:eastAsia="ru-RU"/>
           </w:rPr>
-          <w:t>2.</w:t>
+          <w:t>1.4.</w:t>
         </w:r>
         <w:r>
           <w:rPr>
@@ -1437,7 +1435,31 @@
             <w:noProof/>
             <w:lang w:eastAsia="ru-RU"/>
           </w:rPr>
-          <w:t>Описание решения</w:t>
+          <w:t xml:space="preserve">Случайные числа в алгоритме </w:t>
+        </w:r>
+        <w:r>
+          <w:rPr>
+            <w:rStyle w:val="Hyperlink"/>
+            <w:noProof/>
+            <w:lang w:val="en-US" w:eastAsia="ru-RU"/>
+          </w:rPr>
+          <w:t>Path</w:t>
+        </w:r>
+        <w:r>
+          <w:rPr>
+            <w:rStyle w:val="Hyperlink"/>
+            <w:noProof/>
+            <w:lang w:eastAsia="ru-RU"/>
+          </w:rPr>
+          <w:t xml:space="preserve"> </w:t>
+        </w:r>
+        <w:r>
+          <w:rPr>
+            <w:rStyle w:val="Hyperlink"/>
+            <w:noProof/>
+            <w:lang w:val="en-US" w:eastAsia="ru-RU"/>
+          </w:rPr>
+          <w:t>tracing</w:t>
         </w:r>
         <w:r>
           <w:rPr>
@@ -1458,7 +1480,7 @@
             <w:noProof/>
             <w:webHidden/>
           </w:rPr>
-          <w:instrText xml:space="preserve"> PAGEREF _Toc165849444 \h </w:instrText>
+          <w:instrText xml:space="preserve"> PAGEREF _Toc167056947 \h </w:instrText>
         </w:r>
         <w:r>
           <w:rPr>
@@ -1505,14 +1527,14 @@
           <w14:ligatures w14:val="standardContextual"/>
         </w:rPr>
       </w:pPr>
-      <w:hyperlink w:anchor="_Toc165849445" w:history="1">
+      <w:hyperlink w:anchor="_Toc167056948" w:history="1">
         <w:r>
           <w:rPr>
             <w:rStyle w:val="Hyperlink"/>
             <w:noProof/>
             <w:lang w:eastAsia="ru-RU"/>
           </w:rPr>
-          <w:t>3.</w:t>
+          <w:t>2.</w:t>
         </w:r>
         <w:r>
           <w:rPr>
@@ -1532,7 +1554,7 @@
             <w:noProof/>
             <w:lang w:eastAsia="ru-RU"/>
           </w:rPr>
-          <w:t>Библиографический список</w:t>
+          <w:t>Описание решения</w:t>
         </w:r>
         <w:r>
           <w:rPr>
@@ -1553,7 +1575,7 @@
             <w:noProof/>
             <w:webHidden/>
           </w:rPr>
-          <w:instrText xml:space="preserve"> PAGEREF _Toc165849445 \h </w:instrText>
+          <w:instrText xml:space="preserve"> PAGEREF _Toc167056948 \h </w:instrText>
         </w:r>
         <w:r>
           <w:rPr>
@@ -1573,7 +1595,7 @@
             <w:noProof/>
             <w:webHidden/>
           </w:rPr>
-          <w:t>12</w:t>
+          <w:t>13</w:t>
         </w:r>
         <w:r>
           <w:rPr>
@@ -1586,31 +1608,11 @@
     </w:p>
     <w:p>
       <w:pPr>
-        <w:spacing w:after="0"/>
-        <w:rPr>
-          <w:rFonts w:eastAsia="Times New Roman"/>
-          <w:b/>
-          <w:bCs/>
-          <w:snapToGrid w:val="0"/>
-          <w:szCs w:val="28"/>
-          <w:lang w:eastAsia="ru-RU"/>
-        </w:rPr>
-      </w:pPr>
-      <w:r>
-        <w:rPr>
-          <w:rFonts w:eastAsia="Times New Roman"/>
-          <w:b/>
-          <w:bCs/>
-          <w:snapToGrid w:val="0"/>
-          <w:szCs w:val="28"/>
-          <w:lang w:eastAsia="ru-RU"/>
-        </w:rPr>
-        <w:fldChar w:fldCharType="end"/>
-      </w:r>
-    </w:p>
-    <w:p>
-      <w:pPr>
-        <w:pStyle w:val="TOC1"/>
+        <w:pStyle w:val="TOC2"/>
+        <w:tabs>
+          <w:tab w:val="left" w:pos="960"/>
+          <w:tab w:val="right" w:leader="dot" w:pos="9345"/>
+        </w:tabs>
         <w:rPr>
           <w:rFonts w:asciiTheme="minorHAnsi" w:eastAsiaTheme="minorEastAsia" w:hAnsiTheme="minorHAnsi"/>
           <w:noProof/>
@@ -1621,6 +1623,217 @@
           <w14:ligatures w14:val="standardContextual"/>
         </w:rPr>
       </w:pPr>
+      <w:hyperlink w:anchor="_Toc167056949" w:history="1">
+        <w:r>
+          <w:rPr>
+            <w:rStyle w:val="Hyperlink"/>
+            <w:noProof/>
+            <w:lang w:eastAsia="ru-RU"/>
+          </w:rPr>
+          <w:t>2.1.</w:t>
+        </w:r>
+        <w:r>
+          <w:rPr>
+            <w:rFonts w:asciiTheme="minorHAnsi" w:eastAsiaTheme="minorEastAsia" w:hAnsiTheme="minorHAnsi"/>
+            <w:noProof/>
+            <w:kern w:val="2"/>
+            <w:sz w:val="24"/>
+            <w:szCs w:val="24"/>
+            <w:lang w:val="en-RU" w:eastAsia="en-GB"/>
+            <w14:ligatures w14:val="standardContextual"/>
+          </w:rPr>
+          <w:tab/>
+        </w:r>
+        <w:r>
+          <w:rPr>
+            <w:rStyle w:val="Hyperlink"/>
+            <w:noProof/>
+            <w:lang w:eastAsia="ru-RU"/>
+          </w:rPr>
+          <w:t>Генерация случайных чисел с использованием последовательности Хальтона</w:t>
+        </w:r>
+        <w:r>
+          <w:rPr>
+            <w:noProof/>
+            <w:webHidden/>
+          </w:rPr>
+          <w:tab/>
+        </w:r>
+        <w:r>
+          <w:rPr>
+            <w:noProof/>
+            <w:webHidden/>
+          </w:rPr>
+          <w:fldChar w:fldCharType="begin"/>
+        </w:r>
+        <w:r>
+          <w:rPr>
+            <w:noProof/>
+            <w:webHidden/>
+          </w:rPr>
+          <w:instrText xml:space="preserve"> PAGEREF _Toc167056949 \h </w:instrText>
+        </w:r>
+        <w:r>
+          <w:rPr>
+            <w:noProof/>
+            <w:webHidden/>
+          </w:rPr>
+        </w:r>
+        <w:r>
+          <w:rPr>
+            <w:noProof/>
+            <w:webHidden/>
+          </w:rPr>
+          <w:fldChar w:fldCharType="separate"/>
+        </w:r>
+        <w:r>
+          <w:rPr>
+            <w:noProof/>
+            <w:webHidden/>
+          </w:rPr>
+          <w:t>13</w:t>
+        </w:r>
+        <w:r>
+          <w:rPr>
+            <w:noProof/>
+            <w:webHidden/>
+          </w:rPr>
+          <w:fldChar w:fldCharType="end"/>
+        </w:r>
+      </w:hyperlink>
+    </w:p>
+    <w:p>
+      <w:pPr>
+        <w:pStyle w:val="TOC1"/>
+        <w:tabs>
+          <w:tab w:val="left" w:pos="480"/>
+        </w:tabs>
+        <w:rPr>
+          <w:rFonts w:asciiTheme="minorHAnsi" w:eastAsiaTheme="minorEastAsia" w:hAnsiTheme="minorHAnsi"/>
+          <w:noProof/>
+          <w:kern w:val="2"/>
+          <w:sz w:val="24"/>
+          <w:szCs w:val="24"/>
+          <w:lang w:val="en-RU" w:eastAsia="en-GB"/>
+          <w14:ligatures w14:val="standardContextual"/>
+        </w:rPr>
+      </w:pPr>
+      <w:hyperlink w:anchor="_Toc167056950" w:history="1">
+        <w:r>
+          <w:rPr>
+            <w:rStyle w:val="Hyperlink"/>
+            <w:noProof/>
+            <w:lang w:eastAsia="ru-RU"/>
+          </w:rPr>
+          <w:t>3.</w:t>
+        </w:r>
+        <w:r>
+          <w:rPr>
+            <w:rFonts w:asciiTheme="minorHAnsi" w:eastAsiaTheme="minorEastAsia" w:hAnsiTheme="minorHAnsi"/>
+            <w:noProof/>
+            <w:kern w:val="2"/>
+            <w:sz w:val="24"/>
+            <w:szCs w:val="24"/>
+            <w:lang w:val="en-RU" w:eastAsia="en-GB"/>
+            <w14:ligatures w14:val="standardContextual"/>
+          </w:rPr>
+          <w:tab/>
+        </w:r>
+        <w:r>
+          <w:rPr>
+            <w:rStyle w:val="Hyperlink"/>
+            <w:noProof/>
+            <w:lang w:eastAsia="ru-RU"/>
+          </w:rPr>
+          <w:t>Библиографический список</w:t>
+        </w:r>
+        <w:r>
+          <w:rPr>
+            <w:noProof/>
+            <w:webHidden/>
+          </w:rPr>
+          <w:tab/>
+        </w:r>
+        <w:r>
+          <w:rPr>
+            <w:noProof/>
+            <w:webHidden/>
+          </w:rPr>
+          <w:fldChar w:fldCharType="begin"/>
+        </w:r>
+        <w:r>
+          <w:rPr>
+            <w:noProof/>
+            <w:webHidden/>
+          </w:rPr>
+          <w:instrText xml:space="preserve"> PAGEREF _Toc167056950 \h </w:instrText>
+        </w:r>
+        <w:r>
+          <w:rPr>
+            <w:noProof/>
+            <w:webHidden/>
+          </w:rPr>
+        </w:r>
+        <w:r>
+          <w:rPr>
+            <w:noProof/>
+            <w:webHidden/>
+          </w:rPr>
+          <w:fldChar w:fldCharType="separate"/>
+        </w:r>
+        <w:r>
+          <w:rPr>
+            <w:noProof/>
+            <w:webHidden/>
+          </w:rPr>
+          <w:t>15</w:t>
+        </w:r>
+        <w:r>
+          <w:rPr>
+            <w:noProof/>
+            <w:webHidden/>
+          </w:rPr>
+          <w:fldChar w:fldCharType="end"/>
+        </w:r>
+      </w:hyperlink>
+    </w:p>
+    <w:p>
+      <w:pPr>
+        <w:spacing w:after="0"/>
+        <w:rPr>
+          <w:rFonts w:eastAsia="Times New Roman"/>
+          <w:b/>
+          <w:bCs/>
+          <w:snapToGrid w:val="0"/>
+          <w:szCs w:val="28"/>
+          <w:lang w:eastAsia="ru-RU"/>
+        </w:rPr>
+      </w:pPr>
+      <w:r>
+        <w:rPr>
+          <w:rFonts w:eastAsia="Times New Roman"/>
+          <w:b/>
+          <w:bCs/>
+          <w:snapToGrid w:val="0"/>
+          <w:szCs w:val="28"/>
+          <w:lang w:val="en-US" w:eastAsia="ru-RU"/>
+        </w:rPr>
+        <w:fldChar w:fldCharType="end"/>
+      </w:r>
+    </w:p>
+    <w:p>
+      <w:pPr>
+        <w:pStyle w:val="TOC1"/>
+        <w:rPr>
+          <w:rFonts w:asciiTheme="minorHAnsi" w:eastAsiaTheme="minorEastAsia" w:hAnsiTheme="minorHAnsi"/>
+          <w:noProof/>
+          <w:kern w:val="2"/>
+          <w:sz w:val="24"/>
+          <w:szCs w:val="24"/>
+          <w:lang w:val="en-RU" w:eastAsia="en-GB"/>
+          <w14:ligatures w14:val="standardContextual"/>
+        </w:rPr>
+      </w:pPr>
       <w:r>
         <w:rPr>
           <w:snapToGrid w:val="0"/>
@@ -1641,6 +1854,7 @@
       <w:bookmarkStart w:id="2" w:name="_Toc165819674"/>
       <w:bookmarkStart w:id="3" w:name="_Toc165829143"/>
       <w:bookmarkStart w:id="4" w:name="_Toc165849438"/>
+      <w:bookmarkStart w:id="5" w:name="_Toc167056941"/>
       <w:r>
         <w:rPr>
           <w:szCs w:val="28"/>
@@ -1653,6 +1867,7 @@
       <w:bookmarkEnd w:id="2"/>
       <w:bookmarkEnd w:id="3"/>
       <w:bookmarkEnd w:id="4"/>
+      <w:bookmarkEnd w:id="5"/>
     </w:p>
     <w:p>
       <w:pPr>
@@ -2513,11 +2728,12 @@
           <w:lang w:eastAsia="ru-RU"/>
         </w:rPr>
       </w:pPr>
-      <w:bookmarkStart w:id="5" w:name="_Toc165754259"/>
-      <w:bookmarkStart w:id="6" w:name="_Toc165754452"/>
-      <w:bookmarkStart w:id="7" w:name="_Toc165819675"/>
-      <w:bookmarkStart w:id="8" w:name="_Toc165829144"/>
-      <w:bookmarkStart w:id="9" w:name="_Toc165849439"/>
+      <w:bookmarkStart w:id="6" w:name="_Toc165754259"/>
+      <w:bookmarkStart w:id="7" w:name="_Toc165754452"/>
+      <w:bookmarkStart w:id="8" w:name="_Toc165819675"/>
+      <w:bookmarkStart w:id="9" w:name="_Toc165829144"/>
+      <w:bookmarkStart w:id="10" w:name="_Toc165849439"/>
+      <w:bookmarkStart w:id="11" w:name="_Toc167056942"/>
       <w:r>
         <w:rPr>
           <w:rFonts w:eastAsia="Times New Roman"/>
@@ -2528,11 +2744,12 @@
         <w:lastRenderedPageBreak/>
         <w:t>Постановка задачи</w:t>
       </w:r>
-      <w:bookmarkEnd w:id="5"/>
       <w:bookmarkEnd w:id="6"/>
       <w:bookmarkEnd w:id="7"/>
       <w:bookmarkEnd w:id="8"/>
       <w:bookmarkEnd w:id="9"/>
+      <w:bookmarkEnd w:id="10"/>
+      <w:bookmarkEnd w:id="11"/>
     </w:p>
     <w:p>
       <w:pPr>
@@ -2987,9 +3204,10 @@
           <w:lang w:val="en-US" w:eastAsia="ru-RU"/>
         </w:rPr>
       </w:pPr>
-      <w:bookmarkStart w:id="10" w:name="_Toc165819676"/>
-      <w:bookmarkStart w:id="11" w:name="_Toc165829145"/>
-      <w:bookmarkStart w:id="12" w:name="_Toc165849440"/>
+      <w:bookmarkStart w:id="12" w:name="_Toc165819676"/>
+      <w:bookmarkStart w:id="13" w:name="_Toc165829145"/>
+      <w:bookmarkStart w:id="14" w:name="_Toc165849440"/>
+      <w:bookmarkStart w:id="15" w:name="_Toc167056943"/>
       <w:r>
         <w:rPr>
           <w:szCs w:val="28"/>
@@ -2998,9 +3216,10 @@
         <w:lastRenderedPageBreak/>
         <w:t>Исследование предметной области</w:t>
       </w:r>
-      <w:bookmarkEnd w:id="10"/>
-      <w:bookmarkEnd w:id="11"/>
       <w:bookmarkEnd w:id="12"/>
+      <w:bookmarkEnd w:id="13"/>
+      <w:bookmarkEnd w:id="14"/>
+      <w:bookmarkEnd w:id="15"/>
     </w:p>
     <w:p>
       <w:pPr>
@@ -3016,9 +3235,10 @@
           <w:lang w:eastAsia="ru-RU"/>
         </w:rPr>
       </w:pPr>
-      <w:bookmarkStart w:id="13" w:name="_Toc165819677"/>
-      <w:bookmarkStart w:id="14" w:name="_Toc165829146"/>
-      <w:bookmarkStart w:id="15" w:name="_Toc165849441"/>
+      <w:bookmarkStart w:id="16" w:name="_Toc165819677"/>
+      <w:bookmarkStart w:id="17" w:name="_Toc165829146"/>
+      <w:bookmarkStart w:id="18" w:name="_Toc165849441"/>
+      <w:bookmarkStart w:id="19" w:name="_Toc167056944"/>
       <w:r>
         <w:rPr>
           <w:sz w:val="28"/>
@@ -3059,9 +3279,10 @@
         </w:rPr>
         <w:t>?</w:t>
       </w:r>
-      <w:bookmarkEnd w:id="13"/>
-      <w:bookmarkEnd w:id="14"/>
-      <w:bookmarkEnd w:id="15"/>
+      <w:bookmarkEnd w:id="16"/>
+      <w:bookmarkEnd w:id="17"/>
+      <w:bookmarkEnd w:id="18"/>
+      <w:bookmarkEnd w:id="19"/>
     </w:p>
     <w:p>
       <w:pPr>
@@ -3241,7 +3462,7 @@
           <w:color w:val="7F7F7F" w:themeColor="text1" w:themeTint="80"/>
           <w:sz w:val="24"/>
           <w:szCs w:val="21"/>
-          <w:lang w:val="en-US" w:eastAsia="ru-RU"/>
+          <w:lang w:eastAsia="ru-RU"/>
         </w:rPr>
       </w:pPr>
       <w:r>
@@ -3258,6 +3479,42 @@
     <w:p>
       <w:pPr>
         <w:rPr>
+          <w:snapToGrid w:val="0"/>
+          <w:lang w:eastAsia="ru-RU"/>
+        </w:rPr>
+      </w:pPr>
+      <w:r>
+        <w:rPr>
+          <w:snapToGrid w:val="0"/>
+          <w:lang w:eastAsia="ru-RU"/>
+        </w:rPr>
+        <w:t xml:space="preserve">// </w:t>
+      </w:r>
+      <w:r>
+        <w:rPr>
+          <w:snapToGrid w:val="0"/>
+          <w:lang w:val="en-US" w:eastAsia="ru-RU"/>
+        </w:rPr>
+        <w:t>TODO</w:t>
+      </w:r>
+      <w:r>
+        <w:rPr>
+          <w:snapToGrid w:val="0"/>
+          <w:lang w:eastAsia="ru-RU"/>
+        </w:rPr>
+        <w:t xml:space="preserve">: </w:t>
+      </w:r>
+      <w:r>
+        <w:rPr>
+          <w:snapToGrid w:val="0"/>
+          <w:lang w:eastAsia="ru-RU"/>
+        </w:rPr>
+        <w:t>Расписать подробно уравнение и его составляющие</w:t>
+      </w:r>
+    </w:p>
+    <w:p>
+      <w:pPr>
+        <w:rPr>
           <w:b/>
           <w:bCs/>
           <w:snapToGrid w:val="0"/>
@@ -3517,6 +3774,7 @@
           <w:snapToGrid w:val="0"/>
           <w:lang w:val="en-US" w:eastAsia="ru-RU"/>
         </w:rPr>
+        <w:lastRenderedPageBreak/>
         <w:t>Jim</w:t>
       </w:r>
       <w:r>
@@ -3594,15 +3852,7 @@
           <w:snapToGrid w:val="0"/>
           <w:lang w:eastAsia="ru-RU"/>
         </w:rPr>
-        <w:t xml:space="preserve">а </w:t>
-      </w:r>
-      <w:r>
-        <w:rPr>
-          <w:snapToGrid w:val="0"/>
-          <w:lang w:eastAsia="ru-RU"/>
-        </w:rPr>
-        <w:lastRenderedPageBreak/>
-        <w:t xml:space="preserve">(например, с помощью алгоритма </w:t>
+        <w:t xml:space="preserve">а (например, с помощью алгоритма </w:t>
       </w:r>
       <w:r>
         <w:rPr>
@@ -3674,7 +3924,8 @@
           <w:lang w:val="en-US" w:eastAsia="ru-RU"/>
         </w:rPr>
       </w:pPr>
-      <w:bookmarkStart w:id="16" w:name="_Toc165849442"/>
+      <w:bookmarkStart w:id="20" w:name="_Toc165849442"/>
+      <w:bookmarkStart w:id="21" w:name="_Toc167056945"/>
       <w:r>
         <w:rPr>
           <w:sz w:val="28"/>
@@ -3723,7 +3974,8 @@
         </w:rPr>
         <w:t>Ray tracing</w:t>
       </w:r>
-      <w:bookmarkEnd w:id="16"/>
+      <w:bookmarkEnd w:id="20"/>
+      <w:bookmarkEnd w:id="21"/>
     </w:p>
     <w:p>
       <w:pPr>
@@ -3913,21 +4165,28 @@
           <w:snapToGrid w:val="0"/>
           <w:lang w:eastAsia="ru-RU"/>
         </w:rPr>
+        <w:t xml:space="preserve"> А также, зачастую в </w:t>
+      </w:r>
+      <w:r>
+        <w:rPr>
+          <w:snapToGrid w:val="0"/>
+          <w:lang w:val="en-US" w:eastAsia="ru-RU"/>
+        </w:rPr>
+        <w:t>Path</w:t>
+      </w:r>
+      <w:r>
+        <w:rPr>
+          <w:snapToGrid w:val="0"/>
+          <w:lang w:eastAsia="ru-RU"/>
+        </w:rPr>
         <w:t xml:space="preserve"> </w:t>
       </w:r>
       <w:r>
         <w:rPr>
           <w:snapToGrid w:val="0"/>
-          <w:lang w:eastAsia="ru-RU"/>
-        </w:rPr>
-        <w:t xml:space="preserve">А также, зачастую в </w:t>
-      </w:r>
-      <w:r>
-        <w:rPr>
-          <w:snapToGrid w:val="0"/>
           <w:lang w:val="en-US" w:eastAsia="ru-RU"/>
         </w:rPr>
-        <w:t>Path</w:t>
+        <w:t>tracing</w:t>
       </w:r>
       <w:r>
         <w:rPr>
@@ -3939,30 +4198,9 @@
       <w:r>
         <w:rPr>
           <w:snapToGrid w:val="0"/>
-          <w:lang w:val="en-US" w:eastAsia="ru-RU"/>
-        </w:rPr>
-        <w:t>tracing</w:t>
-      </w:r>
-      <w:r>
-        <w:rPr>
-          <w:snapToGrid w:val="0"/>
-          <w:lang w:eastAsia="ru-RU"/>
-        </w:rPr>
-        <w:t xml:space="preserve"> </w:t>
-      </w:r>
-      <w:r>
-        <w:rPr>
-          <w:snapToGrid w:val="0"/>
-          <w:lang w:eastAsia="ru-RU"/>
-        </w:rPr>
-        <w:t>используется большее число лучей</w:t>
-      </w:r>
-      <w:r>
-        <w:rPr>
-          <w:snapToGrid w:val="0"/>
-          <w:lang w:eastAsia="ru-RU"/>
-        </w:rPr>
-        <w:t>, получившиеся цвета которых каким-то образом образуют один цвет (обычно берется среднее значение).</w:t>
+          <w:lang w:eastAsia="ru-RU"/>
+        </w:rPr>
+        <w:t>используется большее число лучей, получившиеся цвета которых каким-то образом образуют один цвет (обычно берется среднее значение).</w:t>
       </w:r>
       <w:r>
         <w:rPr>
@@ -4186,7 +4424,8 @@
           <w:lang w:val="en-US" w:eastAsia="ru-RU"/>
         </w:rPr>
       </w:pPr>
-      <w:bookmarkStart w:id="17" w:name="_Toc165849443"/>
+      <w:bookmarkStart w:id="22" w:name="_Toc165849443"/>
+      <w:bookmarkStart w:id="23" w:name="_Toc167056946"/>
       <w:r>
         <w:rPr>
           <w:sz w:val="28"/>
@@ -4203,7 +4442,8 @@
         </w:rPr>
         <w:t>Path tracing</w:t>
       </w:r>
-      <w:bookmarkEnd w:id="17"/>
+      <w:bookmarkEnd w:id="22"/>
+      <w:bookmarkEnd w:id="23"/>
     </w:p>
     <w:p>
       <w:pPr>
@@ -4438,7 +4678,7 @@
           <w14:ligatures w14:val="standardContextual"/>
         </w:rPr>
         <w:drawing>
-          <wp:inline distT="0" distB="0" distL="0" distR="0" wp14:anchorId="6A674BB6" wp14:editId="5902C958">
+          <wp:inline distT="0" distB="0" distL="0" distR="0" wp14:anchorId="6A674BB6" wp14:editId="39B51DA0">
             <wp:extent cx="2692400" cy="1930400"/>
             <wp:effectExtent l="0" t="0" r="0" b="0"/>
             <wp:docPr id="349048846" name="Picture 8"/>
@@ -5156,17 +5396,7 @@
           <w:szCs w:val="21"/>
           <w:lang w:eastAsia="ru-RU"/>
         </w:rPr>
-        <w:t>это лучи, направленные от точки пересечения к источнику света, чтобы узнать освещенность в текущей точке.</w:t>
-      </w:r>
-      <w:r>
-        <w:rPr>
-          <w:snapToGrid w:val="0"/>
-          <w:color w:val="7F7F7F" w:themeColor="text1" w:themeTint="80"/>
-          <w:sz w:val="24"/>
-          <w:szCs w:val="21"/>
-          <w:lang w:eastAsia="ru-RU"/>
-        </w:rPr>
-        <w:t>)</w:t>
+        <w:t>это лучи, направленные от точки пересечения к источнику света, чтобы узнать освещенность в текущей точке.)</w:t>
       </w:r>
     </w:p>
     <w:p>
@@ -5202,14 +5432,7 @@
           <w:snapToGrid w:val="0"/>
           <w:lang w:eastAsia="ru-RU"/>
         </w:rPr>
-        <w:t xml:space="preserve"> и мы</w:t>
-      </w:r>
-      <w:r>
-        <w:rPr>
-          <w:snapToGrid w:val="0"/>
-          <w:lang w:eastAsia="ru-RU"/>
-        </w:rPr>
-        <w:t xml:space="preserve"> получаем итоговый цвет пикселя. Затем мы повторяем эту операцию, но уже с другими случайными числами: координатами точки в пикселе, через которую летит луч</w:t>
+        <w:t xml:space="preserve"> и мы получаем итоговый цвет пикселя. Затем мы повторяем эту операцию, но уже с другими случайными числами: координатами точки в пикселе, через которую летит луч</w:t>
       </w:r>
       <w:r>
         <w:rPr>
@@ -5435,6 +5658,7 @@
           <w:lang w:eastAsia="ru-RU"/>
         </w:rPr>
       </w:pPr>
+      <w:bookmarkStart w:id="24" w:name="_Toc167056947"/>
       <w:r>
         <w:rPr>
           <w:sz w:val="28"/>
@@ -5467,6 +5691,7 @@
         </w:rPr>
         <w:t>tracing</w:t>
       </w:r>
+      <w:bookmarkEnd w:id="24"/>
     </w:p>
     <w:p>
       <w:pPr>
@@ -5773,14 +5998,7 @@
           <w:snapToGrid w:val="0"/>
           <w:lang w:eastAsia="ru-RU"/>
         </w:rPr>
-        <w:t>дименшен</w:t>
-      </w:r>
-      <w:r>
-        <w:rPr>
-          <w:snapToGrid w:val="0"/>
-          <w:lang w:eastAsia="ru-RU"/>
-        </w:rPr>
-        <w:t>а</w:t>
+        <w:t>дименшена</w:t>
       </w:r>
       <w:r>
         <w:rPr>
@@ -5840,9 +6058,10 @@
           <w:lang w:eastAsia="ru-RU"/>
         </w:rPr>
       </w:pPr>
-      <w:bookmarkStart w:id="18" w:name="_Toc165819678"/>
-      <w:bookmarkStart w:id="19" w:name="_Toc165829147"/>
-      <w:bookmarkStart w:id="20" w:name="_Toc165849444"/>
+      <w:bookmarkStart w:id="25" w:name="_Toc165819678"/>
+      <w:bookmarkStart w:id="26" w:name="_Toc165829147"/>
+      <w:bookmarkStart w:id="27" w:name="_Toc165849444"/>
+      <w:bookmarkStart w:id="28" w:name="_Toc167056948"/>
       <w:r>
         <w:rPr>
           <w:szCs w:val="28"/>
@@ -5851,9 +6070,10 @@
         <w:lastRenderedPageBreak/>
         <w:t>Описание решения</w:t>
       </w:r>
-      <w:bookmarkEnd w:id="18"/>
-      <w:bookmarkEnd w:id="19"/>
-      <w:bookmarkEnd w:id="20"/>
+      <w:bookmarkEnd w:id="25"/>
+      <w:bookmarkEnd w:id="26"/>
+      <w:bookmarkEnd w:id="27"/>
+      <w:bookmarkEnd w:id="28"/>
     </w:p>
     <w:p>
       <w:pPr>
@@ -6024,7 +6244,40 @@
           <w:szCs w:val="28"/>
           <w:lang w:eastAsia="ru-RU"/>
         </w:rPr>
-        <w:t>, так как по умолчанию используется именно он.</w:t>
+        <w:t>, так как по умолчанию</w:t>
+      </w:r>
+      <w:r>
+        <w:rPr>
+          <w:szCs w:val="28"/>
+          <w:lang w:eastAsia="ru-RU"/>
+        </w:rPr>
+        <w:t xml:space="preserve"> в проектах чаще всего</w:t>
+      </w:r>
+      <w:r>
+        <w:rPr>
+          <w:szCs w:val="28"/>
+          <w:lang w:eastAsia="ru-RU"/>
+        </w:rPr>
+        <w:t xml:space="preserve"> используется именно он.</w:t>
+      </w:r>
+    </w:p>
+    <w:p>
+      <w:pPr>
+        <w:rPr>
+          <w:lang w:eastAsia="ru-RU"/>
+        </w:rPr>
+      </w:pPr>
+      <w:r>
+        <w:rPr>
+          <w:lang w:eastAsia="ru-RU"/>
+        </w:rPr>
+        <w:t>Наша цель - сгенерировать хорошо распределенный рандомизированный набор точек, то есть набор точек, в котором почти отсутствуют точки, находящиеся очень близко друг к другу, и при этом также нет и регионов на координатной плоскости без точек.</w:t>
+      </w:r>
+      <w:r>
+        <w:rPr>
+          <w:lang w:eastAsia="ru-RU"/>
+        </w:rPr>
+        <w:t xml:space="preserve"> </w:t>
       </w:r>
     </w:p>
     <w:p>
@@ -6038,46 +6291,68 @@
           <w:lang w:eastAsia="ru-RU"/>
         </w:rPr>
       </w:pPr>
-      <w:r>
-        <w:rPr>
-          <w:lang w:eastAsia="ru-RU"/>
-        </w:rPr>
-        <w:t xml:space="preserve">Генерация случайных чисел с использованием последовательности </w:t>
-      </w:r>
-      <w:proofErr w:type="spellStart"/>
+      <w:bookmarkStart w:id="29" w:name="_Toc167056949"/>
+      <w:r>
+        <w:rPr>
+          <w:lang w:eastAsia="ru-RU"/>
+        </w:rPr>
+        <w:t>Генерация случайных чисел с использованием последовательности Хальтона</w:t>
+      </w:r>
+      <w:bookmarkEnd w:id="29"/>
+    </w:p>
+    <w:p>
+      <w:pPr>
+        <w:rPr>
+          <w:lang w:eastAsia="ru-RU"/>
+        </w:rPr>
+      </w:pPr>
+      <w:r>
+        <w:rPr>
+          <w:lang w:eastAsia="ru-RU"/>
+        </w:rPr>
+        <w:t>Первый а</w:t>
+      </w:r>
+      <w:r>
+        <w:rPr>
+          <w:lang w:eastAsia="ru-RU"/>
+        </w:rPr>
+        <w:t>лгоритм</w:t>
+      </w:r>
+      <w:r>
+        <w:rPr>
+          <w:lang w:eastAsia="ru-RU"/>
+        </w:rPr>
+        <w:t>, к</w:t>
+      </w:r>
+      <w:r>
+        <w:rPr>
+          <w:lang w:eastAsia="ru-RU"/>
+        </w:rPr>
+        <w:t>оторый нам подходит - генератор случайных чисел</w:t>
+      </w:r>
+      <w:r>
+        <w:rPr>
+          <w:lang w:eastAsia="ru-RU"/>
+        </w:rPr>
+        <w:t xml:space="preserve"> </w:t>
+      </w:r>
       <w:r>
         <w:rPr>
           <w:lang w:eastAsia="ru-RU"/>
         </w:rPr>
         <w:t>Хальтона</w:t>
       </w:r>
-      <w:proofErr w:type="spellEnd"/>
-    </w:p>
-    <w:p>
-      <w:pPr>
-        <w:rPr>
-          <w:lang w:eastAsia="ru-RU"/>
-        </w:rPr>
-      </w:pPr>
-      <w:r>
-        <w:rPr>
-          <w:lang w:eastAsia="ru-RU"/>
-        </w:rPr>
-        <w:t xml:space="preserve">Цель последовательности </w:t>
-      </w:r>
-      <w:proofErr w:type="spellStart"/>
-      <w:r>
-        <w:rPr>
-          <w:lang w:eastAsia="ru-RU"/>
-        </w:rPr>
-        <w:t>Хальтона</w:t>
-      </w:r>
-      <w:proofErr w:type="spellEnd"/>
-      <w:r>
-        <w:rPr>
-          <w:lang w:eastAsia="ru-RU"/>
-        </w:rPr>
-        <w:t xml:space="preserve"> – сгенерировать хорошо распределенный рандомизированный набор точек.</w:t>
+      <w:r>
+        <w:rPr>
+          <w:lang w:eastAsia="ru-RU"/>
+        </w:rPr>
+        <w:t>. Он генерирует последовательность точек с низким расхождением</w:t>
+      </w:r>
+      <w:r>
+        <w:rPr>
+          <w:lang w:eastAsia="ru-RU"/>
+        </w:rPr>
+        <w:t>,</w:t>
       </w:r>
       <w:r>
         <w:rPr>
@@ -6089,7 +6364,49 @@
         <w:rPr>
           <w:lang w:eastAsia="ru-RU"/>
         </w:rPr>
-        <w:t>Алгоритм генерации точек основан на перевороте битов числа (</w:t>
+        <w:t>которые последовательно хорошо распределены.</w:t>
+      </w:r>
+      <w:r>
+        <w:rPr>
+          <w:lang w:eastAsia="ru-RU"/>
+        </w:rPr>
+        <w:t xml:space="preserve"> </w:t>
+      </w:r>
+      <w:r>
+        <w:rPr>
+          <w:lang w:eastAsia="ru-RU"/>
+        </w:rPr>
+        <w:t>Г</w:t>
+      </w:r>
+      <w:r>
+        <w:rPr>
+          <w:lang w:eastAsia="ru-RU"/>
+        </w:rPr>
+        <w:t>енерации</w:t>
+      </w:r>
+      <w:r>
+        <w:rPr>
+          <w:lang w:eastAsia="ru-RU"/>
+        </w:rPr>
+        <w:t xml:space="preserve"> таких</w:t>
+      </w:r>
+      <w:r>
+        <w:rPr>
+          <w:lang w:eastAsia="ru-RU"/>
+        </w:rPr>
+        <w:t xml:space="preserve"> точек основан на </w:t>
+      </w:r>
+      <w:r>
+        <w:rPr>
+          <w:lang w:eastAsia="ru-RU"/>
+        </w:rPr>
+        <w:t>развороте</w:t>
+      </w:r>
+      <w:r>
+        <w:rPr>
+          <w:lang w:eastAsia="ru-RU"/>
+        </w:rPr>
+        <w:t xml:space="preserve"> битов числа (</w:t>
       </w:r>
       <w:r>
         <w:rPr>
@@ -6113,7 +6430,76 @@
         <w:rPr>
           <w:lang w:eastAsia="ru-RU"/>
         </w:rPr>
-        <w:t>).</w:t>
+        <w:t>)</w:t>
+      </w:r>
+      <w:r>
+        <w:rPr>
+          <w:lang w:eastAsia="ru-RU"/>
+        </w:rPr>
+        <w:t xml:space="preserve"> в некоторой системе счисления по основанию какого-либо простого числа</w:t>
+      </w:r>
+      <w:r>
+        <w:rPr>
+          <w:lang w:eastAsia="ru-RU"/>
+        </w:rPr>
+        <w:t>.</w:t>
+      </w:r>
+      <w:r>
+        <w:rPr>
+          <w:lang w:eastAsia="ru-RU"/>
+        </w:rPr>
+        <w:t xml:space="preserve"> Для разных дименшенов используются разные простые числа.</w:t>
+      </w:r>
+    </w:p>
+    <w:p>
+      <w:pPr>
+        <w:rPr>
+          <w:lang w:eastAsia="ru-RU"/>
+        </w:rPr>
+      </w:pPr>
+      <w:r>
+        <w:rPr>
+          <w:lang w:eastAsia="ru-RU"/>
+        </w:rPr>
+        <w:t xml:space="preserve">Последовательность с низким расхождением – </w:t>
+      </w:r>
+      <w:proofErr w:type="gramStart"/>
+      <w:r>
+        <w:rPr>
+          <w:lang w:eastAsia="ru-RU"/>
+        </w:rPr>
+        <w:t>последовательность</w:t>
+      </w:r>
+      <w:proofErr w:type="gramEnd"/>
+      <w:r>
+        <w:rPr>
+          <w:lang w:eastAsia="ru-RU"/>
+        </w:rPr>
+        <w:t xml:space="preserve"> в которой доля элементов, попавших в произвольное множество </w:t>
+      </w:r>
+      <w:r>
+        <w:rPr>
+          <w:lang w:val="en-US" w:eastAsia="ru-RU"/>
+        </w:rPr>
+        <w:t>B</w:t>
+      </w:r>
+      <w:r>
+        <w:rPr>
+          <w:lang w:eastAsia="ru-RU"/>
+        </w:rPr>
+        <w:t xml:space="preserve">, пропорциональна усредненному значению некоторой меры множества </w:t>
+      </w:r>
+      <w:r>
+        <w:rPr>
+          <w:lang w:val="en-US" w:eastAsia="ru-RU"/>
+        </w:rPr>
+        <w:t>B</w:t>
+      </w:r>
+      <w:r>
+        <w:rPr>
+          <w:lang w:eastAsia="ru-RU"/>
+        </w:rPr>
+        <w:t>.</w:t>
       </w:r>
     </w:p>
     <w:p>
@@ -6355,7 +6741,19 @@
         <w:rPr>
           <w:lang w:eastAsia="ru-RU"/>
         </w:rPr>
-        <w:t>цифра от нуля до девяти</w:t>
+        <w:t xml:space="preserve">цифра от нуля до </w:t>
+      </w:r>
+      <w:r>
+        <w:rPr>
+          <w:lang w:eastAsia="ru-RU"/>
+        </w:rPr>
+        <w:t xml:space="preserve">максимальной цифре в некоторой системе счисления </w:t>
+      </w:r>
+      <w:r>
+        <w:rPr>
+          <w:lang w:val="en-US" w:eastAsia="ru-RU"/>
+        </w:rPr>
+        <w:t>b</w:t>
       </w:r>
       <w:r>
         <w:rPr>
@@ -6536,21 +6934,21 @@
             <w:rFonts w:ascii="Cambria Math" w:eastAsiaTheme="minorEastAsia" w:hAnsi="Cambria Math"/>
             <w:lang w:eastAsia="ru-RU"/>
           </w:rPr>
-          <m:t>.</m:t>
-        </m:r>
-        <m:r>
-          <w:rPr>
-            <w:rFonts w:ascii="Cambria Math" w:eastAsiaTheme="minorEastAsia" w:hAnsi="Cambria Math"/>
-            <w:lang w:eastAsia="ru-RU"/>
-          </w:rPr>
-          <m:t xml:space="preserve"> </m:t>
+          <m:t xml:space="preserve">. </m:t>
         </m:r>
       </m:oMath>
-      <w:r>
-        <w:rPr>
-          <w:lang w:eastAsia="ru-RU"/>
-        </w:rPr>
-        <w:t xml:space="preserve">Или </w:t>
+    </w:p>
+    <w:p>
+      <w:pPr>
+        <w:rPr>
+          <w:lang w:eastAsia="ru-RU"/>
+        </w:rPr>
+      </w:pPr>
+      <w:r>
+        <w:rPr>
+          <w:lang w:eastAsia="ru-RU"/>
+        </w:rPr>
+        <w:t>Более формально:</w:t>
       </w:r>
     </w:p>
     <w:p>
@@ -6567,6 +6965,7 @@
               <w:rFonts w:ascii="Cambria Math" w:hAnsi="Cambria Math"/>
               <w:lang w:eastAsia="ru-RU"/>
             </w:rPr>
+            <w:lastRenderedPageBreak/>
             <m:t>a</m:t>
           </m:r>
           <m:r>
@@ -6767,174 +7166,6 @@
             </w:rPr>
             <m:t>=</m:t>
           </m:r>
-          <m:r>
-            <w:rPr>
-              <w:rFonts w:ascii="Cambria Math" w:eastAsiaTheme="minorEastAsia" w:hAnsi="Cambria Math"/>
-              <w:lang w:val="en-US" w:eastAsia="ru-RU"/>
-            </w:rPr>
-            <m:t>0.</m:t>
-          </m:r>
-          <m:sSub>
-            <m:sSubPr>
-              <m:ctrlPr>
-                <w:rPr>
-                  <w:rFonts w:ascii="Cambria Math" w:eastAsiaTheme="minorEastAsia" w:hAnsi="Cambria Math"/>
-                  <w:i/>
-                  <w:lang w:val="en-US" w:eastAsia="ru-RU"/>
-                </w:rPr>
-              </m:ctrlPr>
-            </m:sSubPr>
-            <m:e>
-              <m:r>
-                <w:rPr>
-                  <w:rFonts w:ascii="Cambria Math" w:eastAsiaTheme="minorEastAsia" w:hAnsi="Cambria Math"/>
-                  <w:lang w:val="en-US" w:eastAsia="ru-RU"/>
-                </w:rPr>
-                <m:t>d</m:t>
-              </m:r>
-            </m:e>
-            <m:sub>
-              <m:r>
-                <w:rPr>
-                  <w:rFonts w:ascii="Cambria Math" w:eastAsiaTheme="minorEastAsia" w:hAnsi="Cambria Math"/>
-                  <w:lang w:val="en-US" w:eastAsia="ru-RU"/>
-                </w:rPr>
-                <m:t>1</m:t>
-              </m:r>
-            </m:sub>
-          </m:sSub>
-          <m:d>
-            <m:dPr>
-              <m:ctrlPr>
-                <w:rPr>
-                  <w:rFonts w:ascii="Cambria Math" w:eastAsiaTheme="minorEastAsia" w:hAnsi="Cambria Math"/>
-                  <w:i/>
-                  <w:lang w:val="en-US" w:eastAsia="ru-RU"/>
-                </w:rPr>
-              </m:ctrlPr>
-            </m:dPr>
-            <m:e>
-              <m:r>
-                <w:rPr>
-                  <w:rFonts w:ascii="Cambria Math" w:eastAsiaTheme="minorEastAsia" w:hAnsi="Cambria Math"/>
-                  <w:lang w:val="en-US" w:eastAsia="ru-RU"/>
-                </w:rPr>
-                <m:t>a</m:t>
-              </m:r>
-            </m:e>
-          </m:d>
-          <m:sSub>
-            <m:sSubPr>
-              <m:ctrlPr>
-                <w:rPr>
-                  <w:rFonts w:ascii="Cambria Math" w:eastAsiaTheme="minorEastAsia" w:hAnsi="Cambria Math"/>
-                  <w:i/>
-                  <w:lang w:val="en-US" w:eastAsia="ru-RU"/>
-                </w:rPr>
-              </m:ctrlPr>
-            </m:sSubPr>
-            <m:e>
-              <m:r>
-                <w:rPr>
-                  <w:rFonts w:ascii="Cambria Math" w:eastAsiaTheme="minorEastAsia" w:hAnsi="Cambria Math"/>
-                  <w:lang w:val="en-US" w:eastAsia="ru-RU"/>
-                </w:rPr>
-                <m:t>d</m:t>
-              </m:r>
-            </m:e>
-            <m:sub>
-              <m:r>
-                <w:rPr>
-                  <w:rFonts w:ascii="Cambria Math" w:eastAsiaTheme="minorEastAsia" w:hAnsi="Cambria Math"/>
-                  <w:lang w:val="en-US" w:eastAsia="ru-RU"/>
-                </w:rPr>
-                <m:t>2</m:t>
-              </m:r>
-            </m:sub>
-          </m:sSub>
-          <m:d>
-            <m:dPr>
-              <m:ctrlPr>
-                <w:rPr>
-                  <w:rFonts w:ascii="Cambria Math" w:eastAsiaTheme="minorEastAsia" w:hAnsi="Cambria Math"/>
-                  <w:i/>
-                  <w:lang w:val="en-US" w:eastAsia="ru-RU"/>
-                </w:rPr>
-              </m:ctrlPr>
-            </m:dPr>
-            <m:e>
-              <m:r>
-                <w:rPr>
-                  <w:rFonts w:ascii="Cambria Math" w:eastAsiaTheme="minorEastAsia" w:hAnsi="Cambria Math"/>
-                  <w:lang w:val="en-US" w:eastAsia="ru-RU"/>
-                </w:rPr>
-                <m:t>a</m:t>
-              </m:r>
-            </m:e>
-          </m:d>
-          <m:r>
-            <w:rPr>
-              <w:rFonts w:ascii="Cambria Math" w:eastAsiaTheme="minorEastAsia" w:hAnsi="Cambria Math"/>
-              <w:lang w:val="en-US" w:eastAsia="ru-RU"/>
-            </w:rPr>
-            <m:t>…</m:t>
-          </m:r>
-          <m:sSub>
-            <m:sSubPr>
-              <m:ctrlPr>
-                <w:rPr>
-                  <w:rFonts w:ascii="Cambria Math" w:eastAsiaTheme="minorEastAsia" w:hAnsi="Cambria Math"/>
-                  <w:i/>
-                  <w:lang w:val="en-US" w:eastAsia="ru-RU"/>
-                </w:rPr>
-              </m:ctrlPr>
-            </m:sSubPr>
-            <m:e>
-              <m:r>
-                <w:rPr>
-                  <w:rFonts w:ascii="Cambria Math" w:eastAsiaTheme="minorEastAsia" w:hAnsi="Cambria Math"/>
-                  <w:lang w:val="en-US" w:eastAsia="ru-RU"/>
-                </w:rPr>
-                <m:t>d</m:t>
-              </m:r>
-            </m:e>
-            <m:sub>
-              <m:r>
-                <w:rPr>
-                  <w:rFonts w:ascii="Cambria Math" w:eastAsiaTheme="minorEastAsia" w:hAnsi="Cambria Math"/>
-                  <w:lang w:val="en-US" w:eastAsia="ru-RU"/>
-                </w:rPr>
-                <m:t>N</m:t>
-              </m:r>
-            </m:sub>
-          </m:sSub>
-          <m:d>
-            <m:dPr>
-              <m:ctrlPr>
-                <w:rPr>
-                  <w:rFonts w:ascii="Cambria Math" w:eastAsiaTheme="minorEastAsia" w:hAnsi="Cambria Math"/>
-                  <w:i/>
-                  <w:lang w:val="en-US" w:eastAsia="ru-RU"/>
-                </w:rPr>
-              </m:ctrlPr>
-            </m:dPr>
-            <m:e>
-              <m:r>
-                <w:rPr>
-                  <w:rFonts w:ascii="Cambria Math" w:eastAsiaTheme="minorEastAsia" w:hAnsi="Cambria Math"/>
-                  <w:lang w:val="en-US" w:eastAsia="ru-RU"/>
-                </w:rPr>
-                <m:t>a</m:t>
-              </m:r>
-            </m:e>
-          </m:d>
-          <m:r>
-            <w:rPr>
-              <w:rFonts w:ascii="Cambria Math" w:eastAsiaTheme="minorEastAsia" w:hAnsi="Cambria Math"/>
-              <w:lang w:val="en-US" w:eastAsia="ru-RU"/>
-            </w:rPr>
-            <m:t>=</m:t>
-          </m:r>
           <m:nary>
             <m:naryPr>
               <m:chr m:val="∑"/>
@@ -7067,7 +7298,14 @@
           <w:rFonts w:eastAsiaTheme="minorEastAsia"/>
           <w:lang w:eastAsia="ru-RU"/>
         </w:rPr>
-        <w:t xml:space="preserve">[0; 1) </w:t>
+        <w:t>[0; 1)</w:t>
+      </w:r>
+      <w:r>
+        <w:rPr>
+          <w:rFonts w:eastAsiaTheme="minorEastAsia"/>
+          <w:lang w:eastAsia="ru-RU"/>
+        </w:rPr>
+        <w:t>.</w:t>
       </w:r>
     </w:p>
     <w:p>
@@ -7085,7 +7323,6 @@
           <w:lang w:eastAsia="ru-RU"/>
           <w14:ligatures w14:val="standardContextual"/>
         </w:rPr>
-        <w:lastRenderedPageBreak/>
         <w:drawing>
           <wp:inline distT="0" distB="0" distL="0" distR="0" wp14:anchorId="60F44392" wp14:editId="306150D3">
             <wp:extent cx="2638096" cy="2448910"/>
@@ -7180,7 +7417,7 @@
     </w:p>
     <w:p>
       <w:pPr>
-        <w:spacing w:after="240" w:line="240" w:lineRule="auto"/>
+        <w:spacing w:after="0" w:line="240" w:lineRule="auto"/>
         <w:jc w:val="center"/>
         <w:rPr>
           <w:snapToGrid w:val="0"/>
@@ -7198,9 +7435,8 @@
           <w:szCs w:val="21"/>
           <w:lang w:eastAsia="ru-RU"/>
         </w:rPr>
-        <w:t xml:space="preserve">Слева – </w:t>
-      </w:r>
-      <w:proofErr w:type="gramStart"/>
+        <w:t>Слева – точки</w:t>
+      </w:r>
       <w:r>
         <w:rPr>
           <w:snapToGrid w:val="0"/>
@@ -7209,9 +7445,8 @@
           <w:szCs w:val="21"/>
           <w:lang w:eastAsia="ru-RU"/>
         </w:rPr>
-        <w:t>точки</w:t>
-      </w:r>
-      <w:proofErr w:type="gramEnd"/>
+        <w:t>,</w:t>
+      </w:r>
       <w:r>
         <w:rPr>
           <w:snapToGrid w:val="0"/>
@@ -7275,15 +7510,422 @@
         </w:rPr>
         <w:t>Sampler</w:t>
       </w:r>
+      <w:r>
+        <w:rPr>
+          <w:snapToGrid w:val="0"/>
+          <w:color w:val="7F7F7F" w:themeColor="text1" w:themeTint="80"/>
+          <w:sz w:val="24"/>
+          <w:szCs w:val="21"/>
+          <w:lang w:eastAsia="ru-RU"/>
+        </w:rPr>
+        <w:t xml:space="preserve"> (</w:t>
+      </w:r>
+      <w:r>
+        <w:rPr>
+          <w:snapToGrid w:val="0"/>
+          <w:color w:val="7F7F7F" w:themeColor="text1" w:themeTint="80"/>
+          <w:sz w:val="24"/>
+          <w:szCs w:val="21"/>
+          <w:lang w:eastAsia="ru-RU"/>
+        </w:rPr>
+        <w:t xml:space="preserve">нулевой и первый </w:t>
+      </w:r>
+      <w:proofErr w:type="spellStart"/>
+      <w:r>
+        <w:rPr>
+          <w:snapToGrid w:val="0"/>
+          <w:color w:val="7F7F7F" w:themeColor="text1" w:themeTint="80"/>
+          <w:sz w:val="24"/>
+          <w:szCs w:val="21"/>
+          <w:lang w:eastAsia="ru-RU"/>
+        </w:rPr>
+        <w:t>дименшен</w:t>
+      </w:r>
+      <w:proofErr w:type="spellEnd"/>
+      <w:r>
+        <w:rPr>
+          <w:snapToGrid w:val="0"/>
+          <w:color w:val="7F7F7F" w:themeColor="text1" w:themeTint="80"/>
+          <w:sz w:val="24"/>
+          <w:szCs w:val="21"/>
+          <w:lang w:eastAsia="ru-RU"/>
+        </w:rPr>
+        <w:t>)</w:t>
+      </w:r>
+    </w:p>
+    <w:p>
+      <w:pPr>
+        <w:rPr>
+          <w:rFonts w:eastAsiaTheme="minorEastAsia"/>
+          <w:lang w:eastAsia="ru-RU"/>
+        </w:rPr>
+      </w:pPr>
+      <w:r>
+        <w:rPr>
+          <w:rFonts w:eastAsiaTheme="minorEastAsia"/>
+          <w:lang w:eastAsia="ru-RU"/>
+        </w:rPr>
+        <w:t>Построим графики распределения точек в первых двух дименшенах. Явно видно, что последовательность Хальтона более хорошо покрывает плоскость. То же самое показывают графики справа и сверху, которые демонстрируют распределение точек каждого отдельного дименшен</w:t>
+      </w:r>
+      <w:r>
+        <w:rPr>
+          <w:rFonts w:eastAsiaTheme="minorEastAsia"/>
+          <w:lang w:eastAsia="ru-RU"/>
+        </w:rPr>
+        <w:t>а.</w:t>
+      </w:r>
+    </w:p>
+    <w:p>
+      <w:pPr>
+        <w:rPr>
+          <w:lang w:eastAsia="ru-RU"/>
+        </w:rPr>
+      </w:pPr>
+      <w:r>
+        <w:rPr>
+          <w:rFonts w:eastAsiaTheme="minorEastAsia"/>
+          <w:lang w:eastAsia="ru-RU"/>
+        </w:rPr>
+        <w:t>Однако, для следующих дименшенов ситуация резко меняется:</w:t>
+      </w:r>
     </w:p>
     <w:p>
       <w:pPr>
         <w:jc w:val="center"/>
         <w:rPr>
           <w:szCs w:val="28"/>
-          <w:lang w:eastAsia="ru-RU"/>
-        </w:rPr>
-      </w:pPr>
+          <w:lang w:val="en-US" w:eastAsia="ru-RU"/>
+        </w:rPr>
+      </w:pPr>
+      <w:r>
+        <w:rPr>
+          <w:noProof/>
+          <w:szCs w:val="28"/>
+          <w:lang w:eastAsia="ru-RU"/>
+          <w14:ligatures w14:val="standardContextual"/>
+        </w:rPr>
+        <w:lastRenderedPageBreak/>
+        <w:drawing>
+          <wp:inline distT="0" distB="0" distL="0" distR="0" wp14:anchorId="5B05D4C5" wp14:editId="3099EA48">
+            <wp:extent cx="292100" cy="2895600"/>
+            <wp:effectExtent l="0" t="0" r="0" b="0"/>
+            <wp:docPr id="1757024007" name="Picture 2"/>
+            <wp:cNvGraphicFramePr>
+              <a:graphicFrameLocks xmlns:a="http://schemas.openxmlformats.org/drawingml/2006/main" noChangeAspect="1"/>
+            </wp:cNvGraphicFramePr>
+            <a:graphic xmlns:a="http://schemas.openxmlformats.org/drawingml/2006/main">
+              <a:graphicData uri="http://schemas.openxmlformats.org/drawingml/2006/picture">
+                <pic:pic xmlns:pic="http://schemas.openxmlformats.org/drawingml/2006/picture">
+                  <pic:nvPicPr>
+                    <pic:cNvPr id="1757024007" name="Picture 1757024007"/>
+                    <pic:cNvPicPr/>
+                  </pic:nvPicPr>
+                  <pic:blipFill>
+                    <a:blip r:embed="rId17">
+                      <a:extLst>
+                        <a:ext uri="{28A0092B-C50C-407E-A947-70E740481C1C}">
+                          <a14:useLocalDpi xmlns:a14="http://schemas.microsoft.com/office/drawing/2010/main" val="0"/>
+                        </a:ext>
+                      </a:extLst>
+                    </a:blip>
+                    <a:stretch>
+                      <a:fillRect/>
+                    </a:stretch>
+                  </pic:blipFill>
+                  <pic:spPr>
+                    <a:xfrm>
+                      <a:off x="0" y="0"/>
+                      <a:ext cx="292100" cy="2895600"/>
+                    </a:xfrm>
+                    <a:prstGeom prst="rect">
+                      <a:avLst/>
+                    </a:prstGeom>
+                  </pic:spPr>
+                </pic:pic>
+              </a:graphicData>
+            </a:graphic>
+          </wp:inline>
+        </w:drawing>
+      </w:r>
+      <w:r>
+        <w:rPr>
+          <w:noProof/>
+          <w:szCs w:val="28"/>
+          <w:lang w:eastAsia="ru-RU"/>
+          <w14:ligatures w14:val="standardContextual"/>
+        </w:rPr>
+        <w:drawing>
+          <wp:inline distT="0" distB="0" distL="0" distR="0" wp14:anchorId="1867A4F1" wp14:editId="6DF09C52">
+            <wp:extent cx="2815896" cy="2895600"/>
+            <wp:effectExtent l="0" t="0" r="3810" b="0"/>
+            <wp:docPr id="885842440" name="Picture 1"/>
+            <wp:cNvGraphicFramePr>
+              <a:graphicFrameLocks xmlns:a="http://schemas.openxmlformats.org/drawingml/2006/main" noChangeAspect="1"/>
+            </wp:cNvGraphicFramePr>
+            <a:graphic xmlns:a="http://schemas.openxmlformats.org/drawingml/2006/main">
+              <a:graphicData uri="http://schemas.openxmlformats.org/drawingml/2006/picture">
+                <pic:pic xmlns:pic="http://schemas.openxmlformats.org/drawingml/2006/picture">
+                  <pic:nvPicPr>
+                    <pic:cNvPr id="885842440" name="Picture 885842440"/>
+                    <pic:cNvPicPr/>
+                  </pic:nvPicPr>
+                  <pic:blipFill rotWithShape="1">
+                    <a:blip r:embed="rId18">
+                      <a:extLst>
+                        <a:ext uri="{28A0092B-C50C-407E-A947-70E740481C1C}">
+                          <a14:useLocalDpi xmlns:a14="http://schemas.microsoft.com/office/drawing/2010/main" val="0"/>
+                        </a:ext>
+                      </a:extLst>
+                    </a:blip>
+                    <a:srcRect l="3598"/>
+                    <a:stretch/>
+                  </pic:blipFill>
+                  <pic:spPr bwMode="auto">
+                    <a:xfrm>
+                      <a:off x="0" y="0"/>
+                      <a:ext cx="2815896" cy="2895600"/>
+                    </a:xfrm>
+                    <a:prstGeom prst="rect">
+                      <a:avLst/>
+                    </a:prstGeom>
+                    <a:ln>
+                      <a:noFill/>
+                    </a:ln>
+                    <a:extLst>
+                      <a:ext uri="{53640926-AAD7-44D8-BBD7-CCE9431645EC}">
+                        <a14:shadowObscured xmlns:a14="http://schemas.microsoft.com/office/drawing/2010/main"/>
+                      </a:ext>
+                    </a:extLst>
+                  </pic:spPr>
+                </pic:pic>
+              </a:graphicData>
+            </a:graphic>
+          </wp:inline>
+        </w:drawing>
+      </w:r>
+    </w:p>
+    <w:p>
+      <w:pPr>
+        <w:spacing w:after="240" w:line="240" w:lineRule="auto"/>
+        <w:jc w:val="center"/>
+        <w:rPr>
+          <w:snapToGrid w:val="0"/>
+          <w:color w:val="7F7F7F" w:themeColor="text1" w:themeTint="80"/>
+          <w:sz w:val="24"/>
+          <w:szCs w:val="21"/>
+          <w:lang w:eastAsia="ru-RU"/>
+        </w:rPr>
+      </w:pPr>
+      <w:r>
+        <w:rPr>
+          <w:snapToGrid w:val="0"/>
+          <w:color w:val="7F7F7F" w:themeColor="text1" w:themeTint="80"/>
+          <w:sz w:val="24"/>
+          <w:szCs w:val="21"/>
+          <w:lang w:val="en-US" w:eastAsia="ru-RU"/>
+        </w:rPr>
+        <w:t>Halton</w:t>
+      </w:r>
+      <w:r>
+        <w:rPr>
+          <w:snapToGrid w:val="0"/>
+          <w:color w:val="7F7F7F" w:themeColor="text1" w:themeTint="80"/>
+          <w:sz w:val="24"/>
+          <w:szCs w:val="21"/>
+          <w:lang w:eastAsia="ru-RU"/>
+        </w:rPr>
+        <w:t xml:space="preserve"> </w:t>
+      </w:r>
+      <w:r>
+        <w:rPr>
+          <w:snapToGrid w:val="0"/>
+          <w:color w:val="7F7F7F" w:themeColor="text1" w:themeTint="80"/>
+          <w:sz w:val="24"/>
+          <w:szCs w:val="21"/>
+          <w:lang w:val="en-US" w:eastAsia="ru-RU"/>
+        </w:rPr>
+        <w:t>Sampler</w:t>
+      </w:r>
+      <w:r>
+        <w:rPr>
+          <w:snapToGrid w:val="0"/>
+          <w:color w:val="7F7F7F" w:themeColor="text1" w:themeTint="80"/>
+          <w:sz w:val="24"/>
+          <w:szCs w:val="21"/>
+          <w:lang w:eastAsia="ru-RU"/>
+        </w:rPr>
+        <w:t xml:space="preserve"> </w:t>
+      </w:r>
+      <w:r>
+        <w:rPr>
+          <w:snapToGrid w:val="0"/>
+          <w:color w:val="7F7F7F" w:themeColor="text1" w:themeTint="80"/>
+          <w:sz w:val="24"/>
+          <w:szCs w:val="21"/>
+          <w:lang w:eastAsia="ru-RU"/>
+        </w:rPr>
+        <w:t>для дименшенов 9 и 10</w:t>
+      </w:r>
+    </w:p>
+    <w:p>
+      <w:pPr>
+        <w:rPr>
+          <w:rFonts w:eastAsiaTheme="minorEastAsia"/>
+          <w:lang w:eastAsia="ru-RU"/>
+        </w:rPr>
+      </w:pPr>
+      <w:r>
+        <w:rPr>
+          <w:rFonts w:eastAsiaTheme="minorEastAsia"/>
+          <w:lang w:eastAsia="ru-RU"/>
+        </w:rPr>
+        <w:t xml:space="preserve">К 9 и 10 </w:t>
+      </w:r>
+      <w:proofErr w:type="spellStart"/>
+      <w:r>
+        <w:rPr>
+          <w:rFonts w:eastAsiaTheme="minorEastAsia"/>
+          <w:lang w:eastAsia="ru-RU"/>
+        </w:rPr>
+        <w:t>дименшену</w:t>
+      </w:r>
+      <w:proofErr w:type="spellEnd"/>
+      <w:r>
+        <w:rPr>
+          <w:rFonts w:eastAsiaTheme="minorEastAsia"/>
+          <w:lang w:eastAsia="ru-RU"/>
+        </w:rPr>
+        <w:t xml:space="preserve"> мы получаем следующую ситуацию: точки становятся строго структурированными и появляется явно различимый паттерн. Для наших задач это недопустимо, так как нам </w:t>
+      </w:r>
+      <w:proofErr w:type="gramStart"/>
+      <w:r>
+        <w:rPr>
+          <w:rFonts w:eastAsiaTheme="minorEastAsia"/>
+          <w:lang w:eastAsia="ru-RU"/>
+        </w:rPr>
+        <w:t>требуется</w:t>
+      </w:r>
+      <w:proofErr w:type="gramEnd"/>
+      <w:r>
+        <w:rPr>
+          <w:rFonts w:eastAsiaTheme="minorEastAsia"/>
+          <w:lang w:eastAsia="ru-RU"/>
+        </w:rPr>
+        <w:t xml:space="preserve"> чтобы для разных пикселей были разными и точки.</w:t>
+      </w:r>
+    </w:p>
+    <w:p>
+      <w:pPr>
+        <w:pStyle w:val="Heading2"/>
+        <w:numPr>
+          <w:ilvl w:val="1"/>
+          <w:numId w:val="3"/>
+        </w:numPr>
+        <w:rPr>
+          <w:lang w:eastAsia="ru-RU"/>
+        </w:rPr>
+      </w:pPr>
+      <w:r>
+        <w:rPr>
+          <w:lang w:eastAsia="ru-RU"/>
+        </w:rPr>
+        <w:t>Генерация случайных чисел с использованием последовательности Хальтона</w:t>
+      </w:r>
+    </w:p>
+    <w:p>
+      <w:pPr>
+        <w:rPr>
+          <w:lang w:eastAsia="ru-RU"/>
+        </w:rPr>
+      </w:pPr>
+      <w:r>
+        <w:rPr>
+          <w:lang w:eastAsia="ru-RU"/>
+        </w:rPr>
+        <w:t xml:space="preserve">Чтобы убрать появляющиеся паттерны в графике используется </w:t>
+      </w:r>
+      <w:proofErr w:type="spellStart"/>
+      <w:r>
+        <w:rPr>
+          <w:lang w:eastAsia="ru-RU"/>
+        </w:rPr>
+        <w:t>скрэмблинг</w:t>
+      </w:r>
+      <w:proofErr w:type="spellEnd"/>
+      <w:r>
+        <w:rPr>
+          <w:lang w:eastAsia="ru-RU"/>
+        </w:rPr>
+        <w:t xml:space="preserve">, то есть </w:t>
+      </w:r>
+      <w:proofErr w:type="spellStart"/>
+      <w:r>
+        <w:rPr>
+          <w:lang w:eastAsia="ru-RU"/>
+        </w:rPr>
+        <w:t>перемещивание</w:t>
+      </w:r>
+      <w:proofErr w:type="spellEnd"/>
+      <w:r>
+        <w:rPr>
+          <w:lang w:eastAsia="ru-RU"/>
+        </w:rPr>
+        <w:t xml:space="preserve"> каким-то образом получающихся значений. Одним из наиболее простых и понятных является </w:t>
+      </w:r>
+      <w:proofErr w:type="spellStart"/>
+      <w:r>
+        <w:rPr>
+          <w:lang w:val="en-US" w:eastAsia="ru-RU"/>
+        </w:rPr>
+        <w:t>RandomDigit</w:t>
+      </w:r>
+      <w:proofErr w:type="spellEnd"/>
+      <w:r>
+        <w:rPr>
+          <w:lang w:eastAsia="ru-RU"/>
+        </w:rPr>
+        <w:t xml:space="preserve"> </w:t>
+      </w:r>
+      <w:proofErr w:type="spellStart"/>
+      <w:r>
+        <w:rPr>
+          <w:lang w:eastAsia="ru-RU"/>
+        </w:rPr>
+        <w:t>скрэмблинг</w:t>
+      </w:r>
+      <w:proofErr w:type="spellEnd"/>
+      <w:r>
+        <w:rPr>
+          <w:lang w:eastAsia="ru-RU"/>
+        </w:rPr>
+        <w:t xml:space="preserve"> – добавление некоторого заранее сгенерированного массива, где каждая цифра </w:t>
+      </w:r>
+      <w:r>
+        <w:rPr>
+          <w:lang w:val="en-US" w:eastAsia="ru-RU"/>
+        </w:rPr>
+        <w:t>b</w:t>
+      </w:r>
+      <w:r>
+        <w:rPr>
+          <w:lang w:eastAsia="ru-RU"/>
+        </w:rPr>
+        <w:t>-</w:t>
+      </w:r>
+      <w:proofErr w:type="spellStart"/>
+      <w:r>
+        <w:rPr>
+          <w:lang w:eastAsia="ru-RU"/>
+        </w:rPr>
+        <w:t>ичной</w:t>
+      </w:r>
+      <w:proofErr w:type="spellEnd"/>
+      <w:r>
+        <w:rPr>
+          <w:lang w:eastAsia="ru-RU"/>
+        </w:rPr>
+        <w:t xml:space="preserve"> системы счисления взаимно-однозначно переходит в другую цифру той же системы счисления.</w:t>
+      </w:r>
     </w:p>
     <w:p>
       <w:pPr>
@@ -7322,9 +7964,10 @@
           <w:lang w:eastAsia="ru-RU"/>
         </w:rPr>
       </w:pPr>
-      <w:bookmarkStart w:id="21" w:name="_Toc165819679"/>
-      <w:bookmarkStart w:id="22" w:name="_Toc165829148"/>
-      <w:bookmarkStart w:id="23" w:name="_Toc165849445"/>
+      <w:bookmarkStart w:id="30" w:name="_Toc165819679"/>
+      <w:bookmarkStart w:id="31" w:name="_Toc165829148"/>
+      <w:bookmarkStart w:id="32" w:name="_Toc165849445"/>
+      <w:bookmarkStart w:id="33" w:name="_Toc167056950"/>
       <w:r>
         <w:rPr>
           <w:szCs w:val="28"/>
@@ -7333,9 +7976,10 @@
         <w:lastRenderedPageBreak/>
         <w:t>Библиографический список</w:t>
       </w:r>
-      <w:bookmarkEnd w:id="21"/>
-      <w:bookmarkEnd w:id="22"/>
-      <w:bookmarkEnd w:id="23"/>
+      <w:bookmarkEnd w:id="30"/>
+      <w:bookmarkEnd w:id="31"/>
+      <w:bookmarkEnd w:id="32"/>
+      <w:bookmarkEnd w:id="33"/>
     </w:p>
     <w:p>
       <w:pPr>
@@ -7344,7 +7988,7 @@
           <w:lang w:eastAsia="ru-RU"/>
         </w:rPr>
       </w:pPr>
-      <w:hyperlink r:id="rId17" w:history="1">
+      <w:hyperlink r:id="rId19" w:history="1">
         <w:r>
           <w:rPr>
             <w:rStyle w:val="Hyperlink"/>
@@ -7360,10 +8004,10 @@
         <w:rPr>
           <w:rStyle w:val="Hyperlink"/>
           <w:szCs w:val="28"/>
-          <w:lang w:val="en-US" w:eastAsia="ru-RU"/>
-        </w:rPr>
-      </w:pPr>
-      <w:hyperlink r:id="rId18" w:history="1">
+          <w:lang w:eastAsia="ru-RU"/>
+        </w:rPr>
+      </w:pPr>
+      <w:hyperlink r:id="rId20" w:history="1">
         <w:r>
           <w:rPr>
             <w:rStyle w:val="Hyperlink"/>
@@ -7481,20 +8125,294 @@
           <w:lang w:eastAsia="ru-RU"/>
         </w:rPr>
       </w:pPr>
-      <w:hyperlink r:id="rId19" w:history="1">
+      <w:hyperlink r:id="rId21" w:anchor=":~:text=This%20reverse%20tracing%20process%20of,light%20sources%20in%20multiple%20directions" w:history="1">
         <w:r>
           <w:rPr>
             <w:rStyle w:val="Hyperlink"/>
             <w:szCs w:val="28"/>
             <w:lang w:val="en-US" w:eastAsia="ru-RU"/>
           </w:rPr>
-          <w:t>https://developer.nvidia.com/discover/ray-tracing#:~:text=This%20reverse%20tracing%20process%20of,light%20sources%20in%20multiple%20directions</w:t>
+          <w:t>https</w:t>
+        </w:r>
+        <w:r>
+          <w:rPr>
+            <w:rStyle w:val="Hyperlink"/>
+            <w:szCs w:val="28"/>
+            <w:lang w:eastAsia="ru-RU"/>
+          </w:rPr>
+          <w:t>://</w:t>
+        </w:r>
+        <w:r>
+          <w:rPr>
+            <w:rStyle w:val="Hyperlink"/>
+            <w:szCs w:val="28"/>
+            <w:lang w:val="en-US" w:eastAsia="ru-RU"/>
+          </w:rPr>
+          <w:t>developer</w:t>
+        </w:r>
+        <w:r>
+          <w:rPr>
+            <w:rStyle w:val="Hyperlink"/>
+            <w:szCs w:val="28"/>
+            <w:lang w:eastAsia="ru-RU"/>
+          </w:rPr>
+          <w:t>.</w:t>
+        </w:r>
+        <w:proofErr w:type="spellStart"/>
+        <w:r>
+          <w:rPr>
+            <w:rStyle w:val="Hyperlink"/>
+            <w:szCs w:val="28"/>
+            <w:lang w:val="en-US" w:eastAsia="ru-RU"/>
+          </w:rPr>
+          <w:t>nvidia</w:t>
+        </w:r>
+        <w:proofErr w:type="spellEnd"/>
+        <w:r>
+          <w:rPr>
+            <w:rStyle w:val="Hyperlink"/>
+            <w:szCs w:val="28"/>
+            <w:lang w:eastAsia="ru-RU"/>
+          </w:rPr>
+          <w:t>.</w:t>
+        </w:r>
+        <w:r>
+          <w:rPr>
+            <w:rStyle w:val="Hyperlink"/>
+            <w:szCs w:val="28"/>
+            <w:lang w:val="en-US" w:eastAsia="ru-RU"/>
+          </w:rPr>
+          <w:t>com</w:t>
+        </w:r>
+        <w:r>
+          <w:rPr>
+            <w:rStyle w:val="Hyperlink"/>
+            <w:szCs w:val="28"/>
+            <w:lang w:eastAsia="ru-RU"/>
+          </w:rPr>
+          <w:t>/</w:t>
+        </w:r>
+        <w:r>
+          <w:rPr>
+            <w:rStyle w:val="Hyperlink"/>
+            <w:szCs w:val="28"/>
+            <w:lang w:val="en-US" w:eastAsia="ru-RU"/>
+          </w:rPr>
+          <w:t>discover</w:t>
+        </w:r>
+        <w:r>
+          <w:rPr>
+            <w:rStyle w:val="Hyperlink"/>
+            <w:szCs w:val="28"/>
+            <w:lang w:eastAsia="ru-RU"/>
+          </w:rPr>
+          <w:t>/</w:t>
+        </w:r>
+        <w:r>
+          <w:rPr>
+            <w:rStyle w:val="Hyperlink"/>
+            <w:szCs w:val="28"/>
+            <w:lang w:val="en-US" w:eastAsia="ru-RU"/>
+          </w:rPr>
+          <w:t>ray</w:t>
+        </w:r>
+        <w:r>
+          <w:rPr>
+            <w:rStyle w:val="Hyperlink"/>
+            <w:szCs w:val="28"/>
+            <w:lang w:eastAsia="ru-RU"/>
+          </w:rPr>
+          <w:t>-</w:t>
+        </w:r>
+        <w:r>
+          <w:rPr>
+            <w:rStyle w:val="Hyperlink"/>
+            <w:szCs w:val="28"/>
+            <w:lang w:val="en-US" w:eastAsia="ru-RU"/>
+          </w:rPr>
+          <w:t>tracing</w:t>
+        </w:r>
+        <w:r>
+          <w:rPr>
+            <w:rStyle w:val="Hyperlink"/>
+            <w:szCs w:val="28"/>
+            <w:lang w:eastAsia="ru-RU"/>
+          </w:rPr>
+          <w:t>#:~:</w:t>
+        </w:r>
+        <w:r>
+          <w:rPr>
+            <w:rStyle w:val="Hyperlink"/>
+            <w:szCs w:val="28"/>
+            <w:lang w:val="en-US" w:eastAsia="ru-RU"/>
+          </w:rPr>
+          <w:t>text</w:t>
+        </w:r>
+        <w:r>
+          <w:rPr>
+            <w:rStyle w:val="Hyperlink"/>
+            <w:szCs w:val="28"/>
+            <w:lang w:eastAsia="ru-RU"/>
+          </w:rPr>
+          <w:t>=</w:t>
+        </w:r>
+        <w:r>
+          <w:rPr>
+            <w:rStyle w:val="Hyperlink"/>
+            <w:szCs w:val="28"/>
+            <w:lang w:val="en-US" w:eastAsia="ru-RU"/>
+          </w:rPr>
+          <w:t>This</w:t>
+        </w:r>
+        <w:r>
+          <w:rPr>
+            <w:rStyle w:val="Hyperlink"/>
+            <w:szCs w:val="28"/>
+            <w:lang w:eastAsia="ru-RU"/>
+          </w:rPr>
+          <w:t>%20</w:t>
+        </w:r>
+        <w:r>
+          <w:rPr>
+            <w:rStyle w:val="Hyperlink"/>
+            <w:szCs w:val="28"/>
+            <w:lang w:val="en-US" w:eastAsia="ru-RU"/>
+          </w:rPr>
+          <w:t>reverse</w:t>
+        </w:r>
+        <w:r>
+          <w:rPr>
+            <w:rStyle w:val="Hyperlink"/>
+            <w:szCs w:val="28"/>
+            <w:lang w:eastAsia="ru-RU"/>
+          </w:rPr>
+          <w:t>%20</w:t>
+        </w:r>
+        <w:r>
+          <w:rPr>
+            <w:rStyle w:val="Hyperlink"/>
+            <w:szCs w:val="28"/>
+            <w:lang w:val="en-US" w:eastAsia="ru-RU"/>
+          </w:rPr>
+          <w:t>tracing</w:t>
+        </w:r>
+        <w:r>
+          <w:rPr>
+            <w:rStyle w:val="Hyperlink"/>
+            <w:szCs w:val="28"/>
+            <w:lang w:eastAsia="ru-RU"/>
+          </w:rPr>
+          <w:t>%20</w:t>
+        </w:r>
+        <w:r>
+          <w:rPr>
+            <w:rStyle w:val="Hyperlink"/>
+            <w:szCs w:val="28"/>
+            <w:lang w:val="en-US" w:eastAsia="ru-RU"/>
+          </w:rPr>
+          <w:t>process</w:t>
+        </w:r>
+        <w:r>
+          <w:rPr>
+            <w:rStyle w:val="Hyperlink"/>
+            <w:szCs w:val="28"/>
+            <w:lang w:eastAsia="ru-RU"/>
+          </w:rPr>
+          <w:t>%20</w:t>
+        </w:r>
+        <w:r>
+          <w:rPr>
+            <w:rStyle w:val="Hyperlink"/>
+            <w:szCs w:val="28"/>
+            <w:lang w:val="en-US" w:eastAsia="ru-RU"/>
+          </w:rPr>
+          <w:t>of</w:t>
+        </w:r>
+        <w:r>
+          <w:rPr>
+            <w:rStyle w:val="Hyperlink"/>
+            <w:szCs w:val="28"/>
+            <w:lang w:eastAsia="ru-RU"/>
+          </w:rPr>
+          <w:t>,</w:t>
+        </w:r>
+        <w:r>
+          <w:rPr>
+            <w:rStyle w:val="Hyperlink"/>
+            <w:szCs w:val="28"/>
+            <w:lang w:val="en-US" w:eastAsia="ru-RU"/>
+          </w:rPr>
+          <w:t>light</w:t>
+        </w:r>
+        <w:r>
+          <w:rPr>
+            <w:rStyle w:val="Hyperlink"/>
+            <w:szCs w:val="28"/>
+            <w:lang w:eastAsia="ru-RU"/>
+          </w:rPr>
+          <w:t>%20</w:t>
+        </w:r>
+        <w:r>
+          <w:rPr>
+            <w:rStyle w:val="Hyperlink"/>
+            <w:szCs w:val="28"/>
+            <w:lang w:val="en-US" w:eastAsia="ru-RU"/>
+          </w:rPr>
+          <w:t>sources</w:t>
+        </w:r>
+        <w:r>
+          <w:rPr>
+            <w:rStyle w:val="Hyperlink"/>
+            <w:szCs w:val="28"/>
+            <w:lang w:eastAsia="ru-RU"/>
+          </w:rPr>
+          <w:t>%20</w:t>
+        </w:r>
+        <w:r>
+          <w:rPr>
+            <w:rStyle w:val="Hyperlink"/>
+            <w:szCs w:val="28"/>
+            <w:lang w:val="en-US" w:eastAsia="ru-RU"/>
+          </w:rPr>
+          <w:t>in</w:t>
+        </w:r>
+        <w:r>
+          <w:rPr>
+            <w:rStyle w:val="Hyperlink"/>
+            <w:szCs w:val="28"/>
+            <w:lang w:eastAsia="ru-RU"/>
+          </w:rPr>
+          <w:t>%20</w:t>
+        </w:r>
+        <w:r>
+          <w:rPr>
+            <w:rStyle w:val="Hyperlink"/>
+            <w:szCs w:val="28"/>
+            <w:lang w:val="en-US" w:eastAsia="ru-RU"/>
+          </w:rPr>
+          <w:t>multiple</w:t>
+        </w:r>
+        <w:r>
+          <w:rPr>
+            <w:rStyle w:val="Hyperlink"/>
+            <w:szCs w:val="28"/>
+            <w:lang w:eastAsia="ru-RU"/>
+          </w:rPr>
+          <w:t>%20</w:t>
+        </w:r>
+        <w:r>
+          <w:rPr>
+            <w:rStyle w:val="Hyperlink"/>
+            <w:szCs w:val="28"/>
+            <w:lang w:val="en-US" w:eastAsia="ru-RU"/>
+          </w:rPr>
+          <w:t>directions</w:t>
         </w:r>
       </w:hyperlink>
       <w:r>
         <w:rPr>
           <w:szCs w:val="28"/>
-          <w:lang w:val="en-US" w:eastAsia="ru-RU"/>
+          <w:lang w:eastAsia="ru-RU"/>
         </w:rPr>
         <w:t>.</w:t>
       </w:r>
@@ -7506,7 +8424,7 @@
           <w:lang w:eastAsia="ru-RU"/>
         </w:rPr>
       </w:pPr>
-      <w:hyperlink r:id="rId20" w:history="1">
+      <w:hyperlink r:id="rId22" w:history="1">
         <w:r>
           <w:rPr>
             <w:rStyle w:val="Hyperlink"/>
@@ -7606,7 +8524,7 @@
           <w:lang w:eastAsia="ru-RU"/>
         </w:rPr>
       </w:pPr>
-      <w:hyperlink r:id="rId21" w:anchor=":~:text=Traditional%20ray%20tracing%20involves%20calculating,off%20in%20a%20random%20direction" w:history="1">
+      <w:hyperlink r:id="rId23" w:anchor=":~:text=Traditional%20ray%20tracing%20involves%20calculating,off%20in%20a%20random%20direction" w:history="1">
         <w:r>
           <w:rPr>
             <w:rStyle w:val="Hyperlink"/>
@@ -7953,7 +8871,7 @@
           <w:lang w:eastAsia="ru-RU"/>
         </w:rPr>
       </w:pPr>
-      <w:hyperlink r:id="rId22" w:history="1">
+      <w:hyperlink r:id="rId24" w:history="1">
         <w:r>
           <w:rPr>
             <w:rStyle w:val="Hyperlink"/>
@@ -8070,7 +8988,7 @@
           <w:lang w:eastAsia="ru-RU"/>
         </w:rPr>
       </w:pPr>
-      <w:hyperlink r:id="rId23" w:history="1">
+      <w:hyperlink r:id="rId25" w:history="1">
         <w:r>
           <w:rPr>
             <w:rStyle w:val="Hyperlink"/>
@@ -8188,7 +9106,7 @@
           <w:lang w:eastAsia="ru-RU"/>
         </w:rPr>
       </w:pPr>
-      <w:hyperlink r:id="rId24" w:history="1">
+      <w:hyperlink r:id="rId26" w:history="1">
         <w:r>
           <w:rPr>
             <w:rStyle w:val="Hyperlink"/>
@@ -8306,7 +9224,7 @@
           <w:lang w:eastAsia="ru-RU"/>
         </w:rPr>
       </w:pPr>
-      <w:hyperlink r:id="rId25" w:history="1">
+      <w:hyperlink r:id="rId27" w:history="1">
         <w:r>
           <w:rPr>
             <w:rStyle w:val="Hyperlink"/>
@@ -8406,7 +9324,7 @@
           <w:lang w:eastAsia="ru-RU"/>
         </w:rPr>
       </w:pPr>
-      <w:hyperlink r:id="rId26" w:history="1">
+      <w:hyperlink r:id="rId28" w:history="1">
         <w:r>
           <w:rPr>
             <w:rStyle w:val="Hyperlink"/>
@@ -8482,7 +9400,7 @@
           <w:lang w:eastAsia="ru-RU"/>
         </w:rPr>
       </w:pPr>
-      <w:hyperlink r:id="rId27" w:history="1">
+      <w:hyperlink r:id="rId29" w:history="1">
         <w:r>
           <w:rPr>
             <w:rStyle w:val="Hyperlink"/>
@@ -8532,7 +9450,7 @@
           <w:lang w:eastAsia="ru-RU"/>
         </w:rPr>
       </w:pPr>
-      <w:hyperlink r:id="rId28" w:history="1">
+      <w:hyperlink r:id="rId30" w:history="1">
         <w:r>
           <w:rPr>
             <w:rStyle w:val="Hyperlink"/>
@@ -8632,7 +9550,7 @@
           <w:lang w:eastAsia="ru-RU"/>
         </w:rPr>
       </w:pPr>
-      <w:hyperlink r:id="rId29" w:anchor=":~:text=Ray%20tracing%20generates%20computer%20graphics,back%20to%20the%20light%20sources" w:history="1">
+      <w:hyperlink r:id="rId31" w:anchor=":~:text=Ray%20tracing%20generates%20computer%20graphics,back%20to%20the%20light%20sources" w:history="1">
         <w:r>
           <w:rPr>
             <w:rStyle w:val="Hyperlink"/>
@@ -8964,8 +9882,8 @@
       </w:pPr>
     </w:p>
     <w:sectPr>
-      <w:footerReference w:type="even" r:id="rId30"/>
-      <w:footerReference w:type="default" r:id="rId31"/>
+      <w:footerReference w:type="even" r:id="rId32"/>
+      <w:footerReference w:type="default" r:id="rId33"/>
       <w:pgSz w:w="11906" w:h="16838"/>
       <w:pgMar w:top="1134" w:right="850" w:bottom="1134" w:left="1701" w:header="708" w:footer="708" w:gutter="0"/>
       <w:pgNumType w:chapStyle="1"/>
@@ -9510,7 +10428,7 @@
     </w:lvl>
   </w:abstractNum>
   <w:abstractNum w:abstractNumId="3" w15:restartNumberingAfterBreak="0">
-    <w:nsid w:val="4E1E153D"/>
+    <w:nsid w:val="470E2F17"/>
     <w:multiLevelType w:val="multilevel"/>
     <w:tmpl w:val="2CF86EC6"/>
     <w:lvl w:ilvl="0">
@@ -9519,7 +10437,7 @@
       <w:lvlText w:val="%1."/>
       <w:lvlJc w:val="left"/>
       <w:pPr>
-        <w:ind w:left="1080" w:hanging="360"/>
+        <w:ind w:left="720" w:hanging="360"/>
       </w:pPr>
       <w:rPr>
         <w:rFonts w:hint="default"/>
@@ -9532,7 +10450,7 @@
       <w:lvlText w:val="%1.%2."/>
       <w:lvlJc w:val="left"/>
       <w:pPr>
-        <w:ind w:left="1440" w:hanging="720"/>
+        <w:ind w:left="1080" w:hanging="720"/>
       </w:pPr>
       <w:rPr>
         <w:rFonts w:hint="default"/>
@@ -9545,7 +10463,7 @@
       <w:lvlText w:val="%1.%2.%3."/>
       <w:lvlJc w:val="left"/>
       <w:pPr>
-        <w:ind w:left="1440" w:hanging="720"/>
+        <w:ind w:left="1080" w:hanging="720"/>
       </w:pPr>
       <w:rPr>
         <w:rFonts w:hint="default"/>
@@ -9558,7 +10476,7 @@
       <w:lvlText w:val="%1.%2.%3.%4."/>
       <w:lvlJc w:val="left"/>
       <w:pPr>
-        <w:ind w:left="1800" w:hanging="1080"/>
+        <w:ind w:left="1440" w:hanging="1080"/>
       </w:pPr>
       <w:rPr>
         <w:rFonts w:hint="default"/>
@@ -9571,7 +10489,7 @@
       <w:lvlText w:val="%1.%2.%3.%4.%5."/>
       <w:lvlJc w:val="left"/>
       <w:pPr>
-        <w:ind w:left="1800" w:hanging="1080"/>
+        <w:ind w:left="1440" w:hanging="1080"/>
       </w:pPr>
       <w:rPr>
         <w:rFonts w:hint="default"/>
@@ -9584,7 +10502,7 @@
       <w:lvlText w:val="%1.%2.%3.%4.%5.%6."/>
       <w:lvlJc w:val="left"/>
       <w:pPr>
-        <w:ind w:left="2160" w:hanging="1440"/>
+        <w:ind w:left="1800" w:hanging="1440"/>
       </w:pPr>
       <w:rPr>
         <w:rFonts w:hint="default"/>
@@ -9597,7 +10515,7 @@
       <w:lvlText w:val="%1.%2.%3.%4.%5.%6.%7."/>
       <w:lvlJc w:val="left"/>
       <w:pPr>
-        <w:ind w:left="2520" w:hanging="1800"/>
+        <w:ind w:left="2160" w:hanging="1800"/>
       </w:pPr>
       <w:rPr>
         <w:rFonts w:hint="default"/>
@@ -9610,7 +10528,7 @@
       <w:lvlText w:val="%1.%2.%3.%4.%5.%6.%7.%8."/>
       <w:lvlJc w:val="left"/>
       <w:pPr>
-        <w:ind w:left="2520" w:hanging="1800"/>
+        <w:ind w:left="2160" w:hanging="1800"/>
       </w:pPr>
       <w:rPr>
         <w:rFonts w:hint="default"/>
@@ -9623,7 +10541,7 @@
       <w:lvlText w:val="%1.%2.%3.%4.%5.%6.%7.%8.%9."/>
       <w:lvlJc w:val="left"/>
       <w:pPr>
-        <w:ind w:left="2880" w:hanging="2160"/>
+        <w:ind w:left="2520" w:hanging="2160"/>
       </w:pPr>
       <w:rPr>
         <w:rFonts w:hint="default"/>
@@ -9631,96 +10549,7 @@
     </w:lvl>
   </w:abstractNum>
   <w:abstractNum w:abstractNumId="4" w15:restartNumberingAfterBreak="0">
-    <w:nsid w:val="573965E5"/>
-    <w:multiLevelType w:val="hybridMultilevel"/>
-    <w:tmpl w:val="B28080D8"/>
-    <w:lvl w:ilvl="0" w:tplc="0809000F">
-      <w:start w:val="1"/>
-      <w:numFmt w:val="decimal"/>
-      <w:lvlText w:val="%1."/>
-      <w:lvlJc w:val="left"/>
-      <w:pPr>
-        <w:ind w:left="720" w:hanging="360"/>
-      </w:pPr>
-      <w:rPr>
-        <w:rFonts w:hint="default"/>
-      </w:rPr>
-    </w:lvl>
-    <w:lvl w:ilvl="1" w:tplc="08090019" w:tentative="1">
-      <w:start w:val="1"/>
-      <w:numFmt w:val="lowerLetter"/>
-      <w:lvlText w:val="%2."/>
-      <w:lvlJc w:val="left"/>
-      <w:pPr>
-        <w:ind w:left="1440" w:hanging="360"/>
-      </w:pPr>
-    </w:lvl>
-    <w:lvl w:ilvl="2" w:tplc="0809001B" w:tentative="1">
-      <w:start w:val="1"/>
-      <w:numFmt w:val="lowerRoman"/>
-      <w:lvlText w:val="%3."/>
-      <w:lvlJc w:val="right"/>
-      <w:pPr>
-        <w:ind w:left="2160" w:hanging="180"/>
-      </w:pPr>
-    </w:lvl>
-    <w:lvl w:ilvl="3" w:tplc="0809000F" w:tentative="1">
-      <w:start w:val="1"/>
-      <w:numFmt w:val="decimal"/>
-      <w:lvlText w:val="%4."/>
-      <w:lvlJc w:val="left"/>
-      <w:pPr>
-        <w:ind w:left="2880" w:hanging="360"/>
-      </w:pPr>
-    </w:lvl>
-    <w:lvl w:ilvl="4" w:tplc="08090019" w:tentative="1">
-      <w:start w:val="1"/>
-      <w:numFmt w:val="lowerLetter"/>
-      <w:lvlText w:val="%5."/>
-      <w:lvlJc w:val="left"/>
-      <w:pPr>
-        <w:ind w:left="3600" w:hanging="360"/>
-      </w:pPr>
-    </w:lvl>
-    <w:lvl w:ilvl="5" w:tplc="0809001B" w:tentative="1">
-      <w:start w:val="1"/>
-      <w:numFmt w:val="lowerRoman"/>
-      <w:lvlText w:val="%6."/>
-      <w:lvlJc w:val="right"/>
-      <w:pPr>
-        <w:ind w:left="4320" w:hanging="180"/>
-      </w:pPr>
-    </w:lvl>
-    <w:lvl w:ilvl="6" w:tplc="0809000F" w:tentative="1">
-      <w:start w:val="1"/>
-      <w:numFmt w:val="decimal"/>
-      <w:lvlText w:val="%7."/>
-      <w:lvlJc w:val="left"/>
-      <w:pPr>
-        <w:ind w:left="5040" w:hanging="360"/>
-      </w:pPr>
-    </w:lvl>
-    <w:lvl w:ilvl="7" w:tplc="08090019" w:tentative="1">
-      <w:start w:val="1"/>
-      <w:numFmt w:val="lowerLetter"/>
-      <w:lvlText w:val="%8."/>
-      <w:lvlJc w:val="left"/>
-      <w:pPr>
-        <w:ind w:left="5760" w:hanging="360"/>
-      </w:pPr>
-    </w:lvl>
-    <w:lvl w:ilvl="8" w:tplc="0809001B" w:tentative="1">
-      <w:start w:val="1"/>
-      <w:numFmt w:val="lowerRoman"/>
-      <w:lvlText w:val="%9."/>
-      <w:lvlJc w:val="right"/>
-      <w:pPr>
-        <w:ind w:left="6480" w:hanging="180"/>
-      </w:pPr>
-    </w:lvl>
-  </w:abstractNum>
-  <w:abstractNum w:abstractNumId="5" w15:restartNumberingAfterBreak="0">
-    <w:nsid w:val="5E8A2883"/>
+    <w:nsid w:val="4E1E153D"/>
     <w:multiLevelType w:val="multilevel"/>
     <w:tmpl w:val="2CF86EC6"/>
     <w:lvl w:ilvl="0">
@@ -9729,7 +10558,7 @@
       <w:lvlText w:val="%1."/>
       <w:lvlJc w:val="left"/>
       <w:pPr>
-        <w:ind w:left="720" w:hanging="360"/>
+        <w:ind w:left="1080" w:hanging="360"/>
       </w:pPr>
       <w:rPr>
         <w:rFonts w:hint="default"/>
@@ -9742,7 +10571,7 @@
       <w:lvlText w:val="%1.%2."/>
       <w:lvlJc w:val="left"/>
       <w:pPr>
-        <w:ind w:left="1080" w:hanging="720"/>
+        <w:ind w:left="1440" w:hanging="720"/>
       </w:pPr>
       <w:rPr>
         <w:rFonts w:hint="default"/>
@@ -9755,7 +10584,7 @@
       <w:lvlText w:val="%1.%2.%3."/>
       <w:lvlJc w:val="left"/>
       <w:pPr>
-        <w:ind w:left="1080" w:hanging="720"/>
+        <w:ind w:left="1440" w:hanging="720"/>
       </w:pPr>
       <w:rPr>
         <w:rFonts w:hint="default"/>
@@ -9768,7 +10597,7 @@
       <w:lvlText w:val="%1.%2.%3.%4."/>
       <w:lvlJc w:val="left"/>
       <w:pPr>
-        <w:ind w:left="1440" w:hanging="1080"/>
+        <w:ind w:left="1800" w:hanging="1080"/>
       </w:pPr>
       <w:rPr>
         <w:rFonts w:hint="default"/>
@@ -9781,7 +10610,7 @@
       <w:lvlText w:val="%1.%2.%3.%4.%5."/>
       <w:lvlJc w:val="left"/>
       <w:pPr>
-        <w:ind w:left="1440" w:hanging="1080"/>
+        <w:ind w:left="1800" w:hanging="1080"/>
       </w:pPr>
       <w:rPr>
         <w:rFonts w:hint="default"/>
@@ -9794,7 +10623,7 @@
       <w:lvlText w:val="%1.%2.%3.%4.%5.%6."/>
       <w:lvlJc w:val="left"/>
       <w:pPr>
-        <w:ind w:left="1800" w:hanging="1440"/>
+        <w:ind w:left="2160" w:hanging="1440"/>
       </w:pPr>
       <w:rPr>
         <w:rFonts w:hint="default"/>
@@ -9807,7 +10636,7 @@
       <w:lvlText w:val="%1.%2.%3.%4.%5.%6.%7."/>
       <w:lvlJc w:val="left"/>
       <w:pPr>
-        <w:ind w:left="2160" w:hanging="1800"/>
+        <w:ind w:left="2520" w:hanging="1800"/>
       </w:pPr>
       <w:rPr>
         <w:rFonts w:hint="default"/>
@@ -9820,7 +10649,7 @@
       <w:lvlText w:val="%1.%2.%3.%4.%5.%6.%7.%8."/>
       <w:lvlJc w:val="left"/>
       <w:pPr>
-        <w:ind w:left="2160" w:hanging="1800"/>
+        <w:ind w:left="2520" w:hanging="1800"/>
       </w:pPr>
       <w:rPr>
         <w:rFonts w:hint="default"/>
@@ -9833,24 +10662,24 @@
       <w:lvlText w:val="%1.%2.%3.%4.%5.%6.%7.%8.%9."/>
       <w:lvlJc w:val="left"/>
       <w:pPr>
-        <w:ind w:left="2520" w:hanging="2160"/>
+        <w:ind w:left="2880" w:hanging="2160"/>
       </w:pPr>
       <w:rPr>
         <w:rFonts w:hint="default"/>
       </w:rPr>
     </w:lvl>
   </w:abstractNum>
-  <w:abstractNum w:abstractNumId="6" w15:restartNumberingAfterBreak="0">
-    <w:nsid w:val="68BC3BF3"/>
+  <w:abstractNum w:abstractNumId="5" w15:restartNumberingAfterBreak="0">
+    <w:nsid w:val="573965E5"/>
     <w:multiLevelType w:val="hybridMultilevel"/>
-    <w:tmpl w:val="907EC726"/>
-    <w:lvl w:ilvl="0" w:tplc="AD901776">
+    <w:tmpl w:val="B28080D8"/>
+    <w:lvl w:ilvl="0" w:tplc="0809000F">
       <w:start w:val="1"/>
       <w:numFmt w:val="decimal"/>
       <w:lvlText w:val="%1."/>
       <w:lvlJc w:val="left"/>
       <w:pPr>
-        <w:ind w:left="1080" w:hanging="360"/>
+        <w:ind w:left="720" w:hanging="360"/>
       </w:pPr>
       <w:rPr>
         <w:rFonts w:hint="default"/>
@@ -9862,7 +10691,7 @@
       <w:lvlText w:val="%2."/>
       <w:lvlJc w:val="left"/>
       <w:pPr>
-        <w:ind w:left="1800" w:hanging="360"/>
+        <w:ind w:left="1440" w:hanging="360"/>
       </w:pPr>
     </w:lvl>
     <w:lvl w:ilvl="2" w:tplc="0809001B" w:tentative="1">
@@ -9871,7 +10700,7 @@
       <w:lvlText w:val="%3."/>
       <w:lvlJc w:val="right"/>
       <w:pPr>
-        <w:ind w:left="2520" w:hanging="180"/>
+        <w:ind w:left="2160" w:hanging="180"/>
       </w:pPr>
     </w:lvl>
     <w:lvl w:ilvl="3" w:tplc="0809000F" w:tentative="1">
@@ -9880,7 +10709,7 @@
       <w:lvlText w:val="%4."/>
       <w:lvlJc w:val="left"/>
       <w:pPr>
-        <w:ind w:left="3240" w:hanging="360"/>
+        <w:ind w:left="2880" w:hanging="360"/>
       </w:pPr>
     </w:lvl>
     <w:lvl w:ilvl="4" w:tplc="08090019" w:tentative="1">
@@ -9889,7 +10718,7 @@
       <w:lvlText w:val="%5."/>
       <w:lvlJc w:val="left"/>
       <w:pPr>
-        <w:ind w:left="3960" w:hanging="360"/>
+        <w:ind w:left="3600" w:hanging="360"/>
       </w:pPr>
     </w:lvl>
     <w:lvl w:ilvl="5" w:tplc="0809001B" w:tentative="1">
@@ -9898,7 +10727,7 @@
       <w:lvlText w:val="%6."/>
       <w:lvlJc w:val="right"/>
       <w:pPr>
-        <w:ind w:left="4680" w:hanging="180"/>
+        <w:ind w:left="4320" w:hanging="180"/>
       </w:pPr>
     </w:lvl>
     <w:lvl w:ilvl="6" w:tplc="0809000F" w:tentative="1">
@@ -9907,7 +10736,7 @@
       <w:lvlText w:val="%7."/>
       <w:lvlJc w:val="left"/>
       <w:pPr>
-        <w:ind w:left="5400" w:hanging="360"/>
+        <w:ind w:left="5040" w:hanging="360"/>
       </w:pPr>
     </w:lvl>
     <w:lvl w:ilvl="7" w:tplc="08090019" w:tentative="1">
@@ -9916,7 +10745,7 @@
       <w:lvlText w:val="%8."/>
       <w:lvlJc w:val="left"/>
       <w:pPr>
-        <w:ind w:left="6120" w:hanging="360"/>
+        <w:ind w:left="5760" w:hanging="360"/>
       </w:pPr>
     </w:lvl>
     <w:lvl w:ilvl="8" w:tplc="0809001B" w:tentative="1">
@@ -9925,12 +10754,12 @@
       <w:lvlText w:val="%9."/>
       <w:lvlJc w:val="right"/>
       <w:pPr>
-        <w:ind w:left="6840" w:hanging="180"/>
+        <w:ind w:left="6480" w:hanging="180"/>
       </w:pPr>
     </w:lvl>
   </w:abstractNum>
-  <w:abstractNum w:abstractNumId="7" w15:restartNumberingAfterBreak="0">
-    <w:nsid w:val="79AB7731"/>
+  <w:abstractNum w:abstractNumId="6" w15:restartNumberingAfterBreak="0">
+    <w:nsid w:val="5E8A2883"/>
     <w:multiLevelType w:val="multilevel"/>
     <w:tmpl w:val="2CF86EC6"/>
     <w:lvl w:ilvl="0">
@@ -10050,7 +10879,217 @@
       </w:rPr>
     </w:lvl>
   </w:abstractNum>
+  <w:abstractNum w:abstractNumId="7" w15:restartNumberingAfterBreak="0">
+    <w:nsid w:val="68BC3BF3"/>
+    <w:multiLevelType w:val="hybridMultilevel"/>
+    <w:tmpl w:val="907EC726"/>
+    <w:lvl w:ilvl="0" w:tplc="AD901776">
+      <w:start w:val="1"/>
+      <w:numFmt w:val="decimal"/>
+      <w:lvlText w:val="%1."/>
+      <w:lvlJc w:val="left"/>
+      <w:pPr>
+        <w:ind w:left="1080" w:hanging="360"/>
+      </w:pPr>
+      <w:rPr>
+        <w:rFonts w:hint="default"/>
+      </w:rPr>
+    </w:lvl>
+    <w:lvl w:ilvl="1" w:tplc="08090019" w:tentative="1">
+      <w:start w:val="1"/>
+      <w:numFmt w:val="lowerLetter"/>
+      <w:lvlText w:val="%2."/>
+      <w:lvlJc w:val="left"/>
+      <w:pPr>
+        <w:ind w:left="1800" w:hanging="360"/>
+      </w:pPr>
+    </w:lvl>
+    <w:lvl w:ilvl="2" w:tplc="0809001B" w:tentative="1">
+      <w:start w:val="1"/>
+      <w:numFmt w:val="lowerRoman"/>
+      <w:lvlText w:val="%3."/>
+      <w:lvlJc w:val="right"/>
+      <w:pPr>
+        <w:ind w:left="2520" w:hanging="180"/>
+      </w:pPr>
+    </w:lvl>
+    <w:lvl w:ilvl="3" w:tplc="0809000F" w:tentative="1">
+      <w:start w:val="1"/>
+      <w:numFmt w:val="decimal"/>
+      <w:lvlText w:val="%4."/>
+      <w:lvlJc w:val="left"/>
+      <w:pPr>
+        <w:ind w:left="3240" w:hanging="360"/>
+      </w:pPr>
+    </w:lvl>
+    <w:lvl w:ilvl="4" w:tplc="08090019" w:tentative="1">
+      <w:start w:val="1"/>
+      <w:numFmt w:val="lowerLetter"/>
+      <w:lvlText w:val="%5."/>
+      <w:lvlJc w:val="left"/>
+      <w:pPr>
+        <w:ind w:left="3960" w:hanging="360"/>
+      </w:pPr>
+    </w:lvl>
+    <w:lvl w:ilvl="5" w:tplc="0809001B" w:tentative="1">
+      <w:start w:val="1"/>
+      <w:numFmt w:val="lowerRoman"/>
+      <w:lvlText w:val="%6."/>
+      <w:lvlJc w:val="right"/>
+      <w:pPr>
+        <w:ind w:left="4680" w:hanging="180"/>
+      </w:pPr>
+    </w:lvl>
+    <w:lvl w:ilvl="6" w:tplc="0809000F" w:tentative="1">
+      <w:start w:val="1"/>
+      <w:numFmt w:val="decimal"/>
+      <w:lvlText w:val="%7."/>
+      <w:lvlJc w:val="left"/>
+      <w:pPr>
+        <w:ind w:left="5400" w:hanging="360"/>
+      </w:pPr>
+    </w:lvl>
+    <w:lvl w:ilvl="7" w:tplc="08090019" w:tentative="1">
+      <w:start w:val="1"/>
+      <w:numFmt w:val="lowerLetter"/>
+      <w:lvlText w:val="%8."/>
+      <w:lvlJc w:val="left"/>
+      <w:pPr>
+        <w:ind w:left="6120" w:hanging="360"/>
+      </w:pPr>
+    </w:lvl>
+    <w:lvl w:ilvl="8" w:tplc="0809001B" w:tentative="1">
+      <w:start w:val="1"/>
+      <w:numFmt w:val="lowerRoman"/>
+      <w:lvlText w:val="%9."/>
+      <w:lvlJc w:val="right"/>
+      <w:pPr>
+        <w:ind w:left="6840" w:hanging="180"/>
+      </w:pPr>
+    </w:lvl>
+  </w:abstractNum>
   <w:abstractNum w:abstractNumId="8" w15:restartNumberingAfterBreak="0">
+    <w:nsid w:val="79AB7731"/>
+    <w:multiLevelType w:val="multilevel"/>
+    <w:tmpl w:val="2CF86EC6"/>
+    <w:lvl w:ilvl="0">
+      <w:start w:val="1"/>
+      <w:numFmt w:val="decimal"/>
+      <w:lvlText w:val="%1."/>
+      <w:lvlJc w:val="left"/>
+      <w:pPr>
+        <w:ind w:left="720" w:hanging="360"/>
+      </w:pPr>
+      <w:rPr>
+        <w:rFonts w:hint="default"/>
+      </w:rPr>
+    </w:lvl>
+    <w:lvl w:ilvl="1">
+      <w:start w:val="1"/>
+      <w:numFmt w:val="decimal"/>
+      <w:isLgl/>
+      <w:lvlText w:val="%1.%2."/>
+      <w:lvlJc w:val="left"/>
+      <w:pPr>
+        <w:ind w:left="1080" w:hanging="720"/>
+      </w:pPr>
+      <w:rPr>
+        <w:rFonts w:hint="default"/>
+      </w:rPr>
+    </w:lvl>
+    <w:lvl w:ilvl="2">
+      <w:start w:val="1"/>
+      <w:numFmt w:val="decimal"/>
+      <w:isLgl/>
+      <w:lvlText w:val="%1.%2.%3."/>
+      <w:lvlJc w:val="left"/>
+      <w:pPr>
+        <w:ind w:left="1080" w:hanging="720"/>
+      </w:pPr>
+      <w:rPr>
+        <w:rFonts w:hint="default"/>
+      </w:rPr>
+    </w:lvl>
+    <w:lvl w:ilvl="3">
+      <w:start w:val="1"/>
+      <w:numFmt w:val="decimal"/>
+      <w:isLgl/>
+      <w:lvlText w:val="%1.%2.%3.%4."/>
+      <w:lvlJc w:val="left"/>
+      <w:pPr>
+        <w:ind w:left="1440" w:hanging="1080"/>
+      </w:pPr>
+      <w:rPr>
+        <w:rFonts w:hint="default"/>
+      </w:rPr>
+    </w:lvl>
+    <w:lvl w:ilvl="4">
+      <w:start w:val="1"/>
+      <w:numFmt w:val="decimal"/>
+      <w:isLgl/>
+      <w:lvlText w:val="%1.%2.%3.%4.%5."/>
+      <w:lvlJc w:val="left"/>
+      <w:pPr>
+        <w:ind w:left="1440" w:hanging="1080"/>
+      </w:pPr>
+      <w:rPr>
+        <w:rFonts w:hint="default"/>
+      </w:rPr>
+    </w:lvl>
+    <w:lvl w:ilvl="5">
+      <w:start w:val="1"/>
+      <w:numFmt w:val="decimal"/>
+      <w:isLgl/>
+      <w:lvlText w:val="%1.%2.%3.%4.%5.%6."/>
+      <w:lvlJc w:val="left"/>
+      <w:pPr>
+        <w:ind w:left="1800" w:hanging="1440"/>
+      </w:pPr>
+      <w:rPr>
+        <w:rFonts w:hint="default"/>
+      </w:rPr>
+    </w:lvl>
+    <w:lvl w:ilvl="6">
+      <w:start w:val="1"/>
+      <w:numFmt w:val="decimal"/>
+      <w:isLgl/>
+      <w:lvlText w:val="%1.%2.%3.%4.%5.%6.%7."/>
+      <w:lvlJc w:val="left"/>
+      <w:pPr>
+        <w:ind w:left="2160" w:hanging="1800"/>
+      </w:pPr>
+      <w:rPr>
+        <w:rFonts w:hint="default"/>
+      </w:rPr>
+    </w:lvl>
+    <w:lvl w:ilvl="7">
+      <w:start w:val="1"/>
+      <w:numFmt w:val="decimal"/>
+      <w:isLgl/>
+      <w:lvlText w:val="%1.%2.%3.%4.%5.%6.%7.%8."/>
+      <w:lvlJc w:val="left"/>
+      <w:pPr>
+        <w:ind w:left="2160" w:hanging="1800"/>
+      </w:pPr>
+      <w:rPr>
+        <w:rFonts w:hint="default"/>
+      </w:rPr>
+    </w:lvl>
+    <w:lvl w:ilvl="8">
+      <w:start w:val="1"/>
+      <w:numFmt w:val="decimal"/>
+      <w:isLgl/>
+      <w:lvlText w:val="%1.%2.%3.%4.%5.%6.%7.%8.%9."/>
+      <w:lvlJc w:val="left"/>
+      <w:pPr>
+        <w:ind w:left="2520" w:hanging="2160"/>
+      </w:pPr>
+      <w:rPr>
+        <w:rFonts w:hint="default"/>
+      </w:rPr>
+    </w:lvl>
+  </w:abstractNum>
+  <w:abstractNum w:abstractNumId="9" w15:restartNumberingAfterBreak="0">
     <w:nsid w:val="7AD922E9"/>
     <w:multiLevelType w:val="hybridMultilevel"/>
     <w:tmpl w:val="FC305598"/>
@@ -10163,7 +11202,7 @@
       </w:rPr>
     </w:lvl>
   </w:abstractNum>
-  <w:abstractNum w:abstractNumId="9" w15:restartNumberingAfterBreak="0">
+  <w:abstractNum w:abstractNumId="10" w15:restartNumberingAfterBreak="0">
     <w:nsid w:val="7F0533D2"/>
     <w:multiLevelType w:val="hybridMultilevel"/>
     <w:tmpl w:val="966C1A58"/>
@@ -10276,7 +11315,7 @@
       </w:rPr>
     </w:lvl>
   </w:abstractNum>
-  <w:abstractNum w:abstractNumId="10" w15:restartNumberingAfterBreak="0">
+  <w:abstractNum w:abstractNumId="11" w15:restartNumberingAfterBreak="0">
     <w:nsid w:val="7F261FE3"/>
     <w:multiLevelType w:val="hybridMultilevel"/>
     <w:tmpl w:val="7906658C"/>
@@ -10366,13 +11405,13 @@
     </w:lvl>
   </w:abstractNum>
   <w:num w:numId="1" w16cid:durableId="1899196930">
-    <w:abstractNumId w:val="8"/>
+    <w:abstractNumId w:val="9"/>
   </w:num>
   <w:num w:numId="2" w16cid:durableId="1830100041">
-    <w:abstractNumId w:val="6"/>
+    <w:abstractNumId w:val="7"/>
   </w:num>
   <w:num w:numId="3" w16cid:durableId="413861460">
-    <w:abstractNumId w:val="7"/>
+    <w:abstractNumId w:val="8"/>
   </w:num>
   <w:num w:numId="4" w16cid:durableId="1948272241">
     <w:abstractNumId w:val="2"/>
@@ -10381,21 +11420,24 @@
     <w:abstractNumId w:val="0"/>
   </w:num>
   <w:num w:numId="6" w16cid:durableId="1807820107">
-    <w:abstractNumId w:val="5"/>
+    <w:abstractNumId w:val="6"/>
   </w:num>
   <w:num w:numId="7" w16cid:durableId="1724670173">
-    <w:abstractNumId w:val="10"/>
+    <w:abstractNumId w:val="11"/>
   </w:num>
   <w:num w:numId="8" w16cid:durableId="319508816">
     <w:abstractNumId w:val="1"/>
   </w:num>
   <w:num w:numId="9" w16cid:durableId="268464514">
+    <w:abstractNumId w:val="5"/>
+  </w:num>
+  <w:num w:numId="10" w16cid:durableId="974725171">
+    <w:abstractNumId w:val="10"/>
+  </w:num>
+  <w:num w:numId="11" w16cid:durableId="164589418">
     <w:abstractNumId w:val="4"/>
   </w:num>
-  <w:num w:numId="10" w16cid:durableId="974725171">
-    <w:abstractNumId w:val="9"/>
-  </w:num>
-  <w:num w:numId="11" w16cid:durableId="164589418">
+  <w:num w:numId="12" w16cid:durableId="937522097">
     <w:abstractNumId w:val="3"/>
   </w:num>
 </w:numbering>

</xml_diff>